<commit_message>
completion of the development documentation
</commit_message>
<xml_diff>
--- a/_Docs/Documento tecnico.docx
+++ b/_Docs/Documento tecnico.docx
@@ -530,21 +530,8 @@
         <w:jc w:val="right"/>
       </w:pPr>
       <w:r>
-        <w:t xml:space="preserve">NEDIAR </w:t>
-      </w:r>
-      <w:proofErr w:type="spellStart"/>
-      <w:r>
-        <w:t>Technology</w:t>
-      </w:r>
-      <w:proofErr w:type="spellEnd"/>
-      <w:r>
-        <w:t xml:space="preserve"> &amp; </w:t>
-      </w:r>
-      <w:proofErr w:type="spellStart"/>
-      <w:r>
-        <w:t>Innovation</w:t>
-      </w:r>
-      <w:proofErr w:type="spellEnd"/>
+        <w:t>NEDIAR Technology &amp; Innovation</w:t>
+      </w:r>
     </w:p>
     <w:p>
       <w:pPr>
@@ -3513,9 +3500,101 @@
         </w:rPr>
         <w:lastRenderedPageBreak/>
         <mc:AlternateContent>
+          <mc:Choice Requires="wps">
+            <w:drawing>
+              <wp:anchor distT="0" distB="0" distL="114300" distR="114300" simplePos="0" relativeHeight="251664384" behindDoc="0" locked="0" layoutInCell="1" allowOverlap="1" wp14:anchorId="19812CDA" wp14:editId="4EEC8B1D">
+                <wp:simplePos x="0" y="0"/>
+                <wp:positionH relativeFrom="column">
+                  <wp:posOffset>-716915</wp:posOffset>
+                </wp:positionH>
+                <wp:positionV relativeFrom="paragraph">
+                  <wp:posOffset>4677739</wp:posOffset>
+                </wp:positionV>
+                <wp:extent cx="7055485" cy="1119352"/>
+                <wp:effectExtent l="0" t="0" r="0" b="5080"/>
+                <wp:wrapNone/>
+                <wp:docPr id="1" name="Cuadro de texto 1"/>
+                <wp:cNvGraphicFramePr/>
+                <a:graphic xmlns:a="http://schemas.openxmlformats.org/drawingml/2006/main">
+                  <a:graphicData uri="http://schemas.microsoft.com/office/word/2010/wordprocessingShape">
+                    <wps:wsp>
+                      <wps:cNvSpPr txBox="1"/>
+                      <wps:spPr>
+                        <a:xfrm>
+                          <a:off x="0" y="0"/>
+                          <a:ext cx="7055485" cy="1119352"/>
+                        </a:xfrm>
+                        <a:prstGeom prst="rect">
+                          <a:avLst/>
+                        </a:prstGeom>
+                        <a:noFill/>
+                        <a:ln w="6350">
+                          <a:noFill/>
+                        </a:ln>
+                      </wps:spPr>
+                      <wps:txbx>
+                        <w:txbxContent>
+                          <w:p>
+                            <w:pPr>
+                              <w:pStyle w:val="Ttulo1"/>
+                            </w:pPr>
+                            <w:bookmarkStart w:id="3" w:name="_Toc64153169"/>
+                            <w:r>
+                              <w:t>Introducción</w:t>
+                            </w:r>
+                            <w:bookmarkEnd w:id="3"/>
+                          </w:p>
+                        </w:txbxContent>
+                      </wps:txbx>
+                      <wps:bodyPr rot="0" spcFirstLastPara="0" vertOverflow="overflow" horzOverflow="overflow" vert="horz" wrap="square" lIns="91440" tIns="45720" rIns="91440" bIns="45720" numCol="1" spcCol="0" rtlCol="0" fromWordArt="0" anchor="t" anchorCtr="0" forceAA="0" compatLnSpc="1">
+                        <a:prstTxWarp prst="textNoShape">
+                          <a:avLst/>
+                        </a:prstTxWarp>
+                        <a:noAutofit/>
+                      </wps:bodyPr>
+                    </wps:wsp>
+                  </a:graphicData>
+                </a:graphic>
+                <wp14:sizeRelV relativeFrom="margin">
+                  <wp14:pctHeight>0</wp14:pctHeight>
+                </wp14:sizeRelV>
+              </wp:anchor>
+            </w:drawing>
+          </mc:Choice>
+          <mc:Fallback>
+            <w:pict>
+              <v:shapetype w14:anchorId="19812CDA" id="_x0000_t202" coordsize="21600,21600" o:spt="202" path="m,l,21600r21600,l21600,xe">
+                <v:stroke joinstyle="miter"/>
+                <v:path gradientshapeok="t" o:connecttype="rect"/>
+              </v:shapetype>
+              <v:shape id="Cuadro de texto 1" o:spid="_x0000_s1026" type="#_x0000_t202" style="position:absolute;margin-left:-56.45pt;margin-top:368.35pt;width:555.55pt;height:88.15pt;z-index:251664384;visibility:visible;mso-wrap-style:square;mso-height-percent:0;mso-wrap-distance-left:9pt;mso-wrap-distance-top:0;mso-wrap-distance-right:9pt;mso-wrap-distance-bottom:0;mso-position-horizontal:absolute;mso-position-horizontal-relative:text;mso-position-vertical:absolute;mso-position-vertical-relative:text;mso-height-percent:0;mso-height-relative:margin;v-text-anchor:top" o:gfxdata="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" filled="f" stroked="f" strokeweight=".5pt">
+                <v:textbox>
+                  <w:txbxContent>
+                    <w:p>
+                      <w:pPr>
+                        <w:pStyle w:val="Ttulo1"/>
+                      </w:pPr>
+                      <w:bookmarkStart w:id="4" w:name="_Toc64153169"/>
+                      <w:r>
+                        <w:t>Introducción</w:t>
+                      </w:r>
+                      <w:bookmarkEnd w:id="4"/>
+                    </w:p>
+                  </w:txbxContent>
+                </v:textbox>
+              </v:shape>
+            </w:pict>
+          </mc:Fallback>
+        </mc:AlternateContent>
+      </w:r>
+      <w:r>
+        <w:rPr>
+          <w:noProof/>
+        </w:rPr>
+        <mc:AlternateContent>
           <mc:Choice Requires="wpg">
             <w:drawing>
-              <wp:anchor distT="0" distB="0" distL="114300" distR="114300" simplePos="0" relativeHeight="251663360" behindDoc="1" locked="0" layoutInCell="1" allowOverlap="1" wp14:anchorId="1993D706" wp14:editId="57ACC151">
+              <wp:anchor distT="0" distB="0" distL="114300" distR="114300" simplePos="0" relativeHeight="251663360" behindDoc="1" locked="0" layoutInCell="1" allowOverlap="1" wp14:anchorId="1993D706" wp14:editId="1B0AECD2">
                 <wp:simplePos x="0" y="0"/>
                 <wp:positionH relativeFrom="column">
                   <wp:posOffset>-1081077</wp:posOffset>
@@ -3770,8 +3849,19 @@
           </mc:Choice>
           <mc:Fallback>
             <w:pict>
-              <v:group w14:anchorId="644EA5E8" id="Grupo 2" o:spid="_x0000_s1026" style="position:absolute;margin-left:-85.1pt;margin-top:2.65pt;width:611.5pt;height:718.7pt;z-index:-251653120" coordsize="77660,91274" o:gfxdata="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">
+              <v:group w14:anchorId="2D1C2464" id="Grupo 2" o:spid="_x0000_s1026" style="position:absolute;margin-left:-85.1pt;margin-top:2.65pt;width:611.5pt;height:718.7pt;z-index:-251653120" coordsize="77660,91274" o:gfxdata="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">
                 <v:rect id="Rectángulo 22" o:spid="_x0000_s1027" style="position:absolute;left:9;top:58293;width:77645;height:32981;visibility:visible;mso-wrap-style:square;v-text-anchor:middle" o:gfxdata="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" fillcolor="#f2f2f2 [3052]" stroked="f" strokeweight="1pt"/>
+                <v:shapetype id="_x0000_t15" coordsize="21600,21600" o:spt="15" adj="16200" path="m@0,l,,,21600@0,21600,21600,10800xe">
+                  <v:stroke joinstyle="miter"/>
+                  <v:formulas>
+                    <v:f eqn="val #0"/>
+                    <v:f eqn="prod #0 1 2"/>
+                  </v:formulas>
+                  <v:path gradientshapeok="t" o:connecttype="custom" o:connectlocs="@1,0;0,10800;@1,21600;21600,10800" o:connectangles="270,180,90,0" textboxrect="0,0,10800,21600;0,0,16200,21600;0,0,21600,21600"/>
+                  <v:handles>
+                    <v:h position="#0,topLeft" xrange="0,21600"/>
+                  </v:handles>
+                </v:shapetype>
                 <v:shape id="Flecha: pentágono 13" o:spid="_x0000_s1028" type="#_x0000_t15" style="position:absolute;left:9;top:57912;width:60439;height:24193;visibility:visible;mso-wrap-style:square;v-text-anchor:middle" o:gfxdata="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" adj="17277" fillcolor="#c00000" stroked="f" strokeweight="1pt"/>
                 <v:shapetype id="_x0000_t55" coordsize="21600,21600" o:spt="55" adj="16200" path="m@0,l,0@1,10800,,21600@0,21600,21600,10800xe">
                   <v:stroke joinstyle="miter"/>
@@ -3793,98 +3883,6 @@
                 <v:shape id="Diagrama de flujo: entrada manual 20" o:spid="_x0000_s1030" type="#_x0000_t118" style="position:absolute;left:9;width:77648;height:43224;visibility:visible;mso-wrap-style:square;v-text-anchor:middle" o:gfxdata="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" fillcolor="#393737 [814]" stroked="f" strokeweight="1pt"/>
                 <v:shape id="Flecha: pentágono 21" o:spid="_x0000_s1031" type="#_x0000_t15" style="position:absolute;left:28016;top:15243;width:21628;height:77660;rotation:90;visibility:visible;mso-wrap-style:square;v-text-anchor:middle" o:gfxdata="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" adj="17442" fillcolor="#f2f2f2 [3052]" stroked="f" strokeweight="1pt"/>
               </v:group>
-            </w:pict>
-          </mc:Fallback>
-        </mc:AlternateContent>
-      </w:r>
-      <w:r>
-        <w:rPr>
-          <w:noProof/>
-        </w:rPr>
-        <mc:AlternateContent>
-          <mc:Choice Requires="wps">
-            <w:drawing>
-              <wp:anchor distT="0" distB="0" distL="114300" distR="114300" simplePos="0" relativeHeight="251664384" behindDoc="0" locked="0" layoutInCell="1" allowOverlap="1" wp14:anchorId="19812CDA" wp14:editId="0BA2544E">
-                <wp:simplePos x="0" y="0"/>
-                <wp:positionH relativeFrom="column">
-                  <wp:posOffset>-714375</wp:posOffset>
-                </wp:positionH>
-                <wp:positionV relativeFrom="paragraph">
-                  <wp:posOffset>4586053</wp:posOffset>
-                </wp:positionV>
-                <wp:extent cx="7055485" cy="1470991"/>
-                <wp:effectExtent l="0" t="0" r="0" b="0"/>
-                <wp:wrapNone/>
-                <wp:docPr id="1" name="Cuadro de texto 1"/>
-                <wp:cNvGraphicFramePr/>
-                <a:graphic xmlns:a="http://schemas.openxmlformats.org/drawingml/2006/main">
-                  <a:graphicData uri="http://schemas.microsoft.com/office/word/2010/wordprocessingShape">
-                    <wps:wsp>
-                      <wps:cNvSpPr txBox="1"/>
-                      <wps:spPr>
-                        <a:xfrm>
-                          <a:off x="0" y="0"/>
-                          <a:ext cx="7055485" cy="1470991"/>
-                        </a:xfrm>
-                        <a:prstGeom prst="rect">
-                          <a:avLst/>
-                        </a:prstGeom>
-                        <a:noFill/>
-                        <a:ln w="6350">
-                          <a:noFill/>
-                        </a:ln>
-                      </wps:spPr>
-                      <wps:txbx>
-                        <w:txbxContent>
-                          <w:p>
-                            <w:pPr>
-                              <w:pStyle w:val="Ttulo1"/>
-                            </w:pPr>
-                            <w:bookmarkStart w:id="3" w:name="_Toc64153169"/>
-                            <w:r>
-                              <w:t>Introducción</w:t>
-                            </w:r>
-                            <w:bookmarkEnd w:id="3"/>
-                          </w:p>
-                        </w:txbxContent>
-                      </wps:txbx>
-                      <wps:bodyPr rot="0" spcFirstLastPara="0" vertOverflow="overflow" horzOverflow="overflow" vert="horz" wrap="square" lIns="91440" tIns="45720" rIns="91440" bIns="45720" numCol="1" spcCol="0" rtlCol="0" fromWordArt="0" anchor="t" anchorCtr="0" forceAA="0" compatLnSpc="1">
-                        <a:prstTxWarp prst="textNoShape">
-                          <a:avLst/>
-                        </a:prstTxWarp>
-                        <a:noAutofit/>
-                      </wps:bodyPr>
-                    </wps:wsp>
-                  </a:graphicData>
-                </a:graphic>
-                <wp14:sizeRelV relativeFrom="margin">
-                  <wp14:pctHeight>0</wp14:pctHeight>
-                </wp14:sizeRelV>
-              </wp:anchor>
-            </w:drawing>
-          </mc:Choice>
-          <mc:Fallback>
-            <w:pict>
-              <v:shapetype w14:anchorId="19812CDA" id="_x0000_t202" coordsize="21600,21600" o:spt="202" path="m,l,21600r21600,l21600,xe">
-                <v:stroke joinstyle="miter"/>
-                <v:path gradientshapeok="t" o:connecttype="rect"/>
-              </v:shapetype>
-              <v:shape id="Cuadro de texto 1" o:spid="_x0000_s1026" type="#_x0000_t202" style="position:absolute;margin-left:-56.25pt;margin-top:361.1pt;width:555.55pt;height:115.85pt;z-index:251664384;visibility:visible;mso-wrap-style:square;mso-height-percent:0;mso-wrap-distance-left:9pt;mso-wrap-distance-top:0;mso-wrap-distance-right:9pt;mso-wrap-distance-bottom:0;mso-position-horizontal:absolute;mso-position-horizontal-relative:text;mso-position-vertical:absolute;mso-position-vertical-relative:text;mso-height-percent:0;mso-height-relative:margin;v-text-anchor:top" o:gfxdata="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" filled="f" stroked="f" strokeweight=".5pt">
-                <v:textbox>
-                  <w:txbxContent>
-                    <w:p>
-                      <w:pPr>
-                        <w:pStyle w:val="Ttulo1"/>
-                      </w:pPr>
-                      <w:bookmarkStart w:id="4" w:name="_Toc64153169"/>
-                      <w:r>
-                        <w:t>Introducción</w:t>
-                      </w:r>
-                      <w:bookmarkEnd w:id="4"/>
-                    </w:p>
-                  </w:txbxContent>
-                </v:textbox>
-              </v:shape>
             </w:pict>
           </mc:Fallback>
         </mc:AlternateContent>
@@ -4269,16 +4267,16 @@
         <mc:AlternateContent>
           <mc:Choice Requires="wps">
             <w:drawing>
-              <wp:anchor distT="0" distB="0" distL="114300" distR="114300" simplePos="0" relativeHeight="251676672" behindDoc="0" locked="0" layoutInCell="1" allowOverlap="1" wp14:anchorId="1A9CBFBA" wp14:editId="0A7406C2">
+              <wp:anchor distT="0" distB="0" distL="114300" distR="114300" simplePos="0" relativeHeight="251676672" behindDoc="0" locked="0" layoutInCell="1" allowOverlap="1" wp14:anchorId="1A9CBFBA" wp14:editId="03479F6B">
                 <wp:simplePos x="0" y="0"/>
                 <wp:positionH relativeFrom="column">
-                  <wp:posOffset>-710061</wp:posOffset>
+                  <wp:posOffset>-717550</wp:posOffset>
                 </wp:positionH>
                 <wp:positionV relativeFrom="paragraph">
-                  <wp:posOffset>4187768</wp:posOffset>
+                  <wp:posOffset>4348021</wp:posOffset>
                 </wp:positionV>
-                <wp:extent cx="7055892" cy="1716734"/>
-                <wp:effectExtent l="0" t="0" r="0" b="0"/>
+                <wp:extent cx="7055892" cy="1119352"/>
+                <wp:effectExtent l="0" t="0" r="0" b="5080"/>
                 <wp:wrapNone/>
                 <wp:docPr id="3" name="Cuadro de texto 3"/>
                 <wp:cNvGraphicFramePr/>
@@ -4289,7 +4287,7 @@
                       <wps:spPr>
                         <a:xfrm>
                           <a:off x="0" y="0"/>
-                          <a:ext cx="7055892" cy="1716734"/>
+                          <a:ext cx="7055892" cy="1119352"/>
                         </a:xfrm>
                         <a:prstGeom prst="rect">
                           <a:avLst/>
@@ -4336,7 +4334,7 @@
           </mc:Choice>
           <mc:Fallback>
             <w:pict>
-              <v:shape w14:anchorId="1A9CBFBA" id="Cuadro de texto 3" o:spid="_x0000_s1027" type="#_x0000_t202" style="position:absolute;margin-left:-55.9pt;margin-top:329.75pt;width:555.6pt;height:135.2pt;z-index:251676672;visibility:visible;mso-wrap-style:square;mso-height-percent:0;mso-wrap-distance-left:9pt;mso-wrap-distance-top:0;mso-wrap-distance-right:9pt;mso-wrap-distance-bottom:0;mso-position-horizontal:absolute;mso-position-horizontal-relative:text;mso-position-vertical:absolute;mso-position-vertical-relative:text;mso-height-percent:0;mso-height-relative:margin;v-text-anchor:top" o:gfxdata="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" filled="f" stroked="f" strokeweight=".5pt">
+              <v:shape w14:anchorId="1A9CBFBA" id="Cuadro de texto 3" o:spid="_x0000_s1027" type="#_x0000_t202" style="position:absolute;margin-left:-56.5pt;margin-top:342.35pt;width:555.6pt;height:88.15pt;z-index:251676672;visibility:visible;mso-wrap-style:square;mso-height-percent:0;mso-wrap-distance-left:9pt;mso-wrap-distance-top:0;mso-wrap-distance-right:9pt;mso-wrap-distance-bottom:0;mso-position-horizontal:absolute;mso-position-horizontal-relative:text;mso-position-vertical:absolute;mso-position-vertical-relative:text;mso-height-percent:0;mso-height-relative:margin;v-text-anchor:top" o:gfxdata="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" filled="f" stroked="f" strokeweight=".5pt">
                 <v:textbox>
                   <w:txbxContent>
                     <w:p>
@@ -4410,26 +4408,10 @@
     </w:p>
     <w:p>
       <w:r>
-        <w:t xml:space="preserve">El aplicativo permite hacerle seguimiento a los Pokémon a través de una </w:t>
-      </w:r>
-      <w:proofErr w:type="spellStart"/>
-      <w:r>
-        <w:t>Pokedex</w:t>
-      </w:r>
-      <w:proofErr w:type="spellEnd"/>
-      <w:r>
-        <w:t>, l</w:t>
-      </w:r>
-      <w:r>
-        <w:t xml:space="preserve">os datos usados serán consumidos de una API </w:t>
-      </w:r>
-      <w:proofErr w:type="spellStart"/>
-      <w:r>
-        <w:t>Restful</w:t>
-      </w:r>
-      <w:proofErr w:type="spellEnd"/>
-      <w:r>
-        <w:t xml:space="preserve"> que contiene los datos reales de Pokémon.</w:t>
+        <w:t>El aplicativo permite hacerle seguimiento a los Pokémon a través de una Pokedex, l</w:t>
+      </w:r>
+      <w:r>
+        <w:t>os datos usados serán consumidos de una API Restful que contiene los datos reales de Pokémon.</w:t>
       </w:r>
     </w:p>
     <w:p>
@@ -4476,23 +4458,7 @@
     </w:p>
     <w:p>
       <w:r>
-        <w:t xml:space="preserve">El software será planteado para una evolución futura que permita el intercambio o remplazo del API </w:t>
-      </w:r>
-      <w:proofErr w:type="spellStart"/>
-      <w:r>
-        <w:t>Restful</w:t>
-      </w:r>
-      <w:proofErr w:type="spellEnd"/>
-      <w:r>
-        <w:t xml:space="preserve"> del cual se obtienen los datos de los </w:t>
-      </w:r>
-      <w:proofErr w:type="spellStart"/>
-      <w:r>
-        <w:t>Pokemons</w:t>
-      </w:r>
-      <w:proofErr w:type="spellEnd"/>
-      <w:r>
-        <w:t>. Además, también se tendrá en cuenta la posibilidad de cambiar el servicio de autentificación y el framework de Realidad aumentada. Todo esto con el fin de demostrar una arquitectura escalable, sin embargo, el software como tal no evolucionara luego de la finalización de este.</w:t>
+        <w:t>El software será planteado para una evolución futura que permita el intercambio o remplazo del API Restful del cual se obtienen los datos de los Pokemons. Además, también se tendrá en cuenta la posibilidad de cambiar el servicio de autentificación y el framework de Realidad aumentada. Todo esto con el fin de demostrar una arquitectura escalable, sin embargo, el software como tal no evolucionara luego de la finalización de este.</w:t>
       </w:r>
     </w:p>
     <w:p>
@@ -4519,31 +4485,13 @@
       <w:r>
         <w:t xml:space="preserve">, se describirá los patrones de programación presentes y se trata de trabajar bajo el concepto de </w:t>
       </w:r>
-      <w:proofErr w:type="spellStart"/>
       <w:r>
         <w:rPr>
           <w:i/>
           <w:iCs/>
         </w:rPr>
-        <w:t>Clean</w:t>
-      </w:r>
-      <w:proofErr w:type="spellEnd"/>
-      <w:r>
-        <w:rPr>
-          <w:i/>
-          <w:iCs/>
-        </w:rPr>
-        <w:t xml:space="preserve"> </w:t>
-      </w:r>
-      <w:proofErr w:type="spellStart"/>
-      <w:r>
-        <w:rPr>
-          <w:i/>
-          <w:iCs/>
-        </w:rPr>
-        <w:t>Arquitecture</w:t>
-      </w:r>
-      <w:proofErr w:type="spellEnd"/>
+        <w:t>Clean Arquitecture</w:t>
+      </w:r>
       <w:r>
         <w:t>.</w:t>
       </w:r>
@@ -4557,51 +4505,11 @@
       </w:r>
     </w:p>
     <w:p>
-      <w:pPr>
-        <w:pStyle w:val="Ttulo2"/>
-      </w:pPr>
-      <w:r>
-        <w:t>Cambios a la propuesta de NEDIAR</w:t>
+      <w:r>
+        <w:br w:type="page"/>
       </w:r>
     </w:p>
-    <w:p>
-      <w:r>
-        <w:t xml:space="preserve">Se hicieron </w:t>
-      </w:r>
-      <w:r>
-        <w:t>un conjunto</w:t>
-      </w:r>
-      <w:r>
-        <w:t xml:space="preserve"> de cambios a la prioridad de algunos requisitos (se bajaron de Alta a </w:t>
-      </w:r>
-      <w:r>
-        <w:t>Deseable</w:t>
-      </w:r>
-      <w:r>
-        <w:t>)</w:t>
-      </w:r>
-      <w:r>
-        <w:t xml:space="preserve"> debido al propio intento de realizar una correcta documentación del sistema.</w:t>
-      </w:r>
-      <w:r>
-        <w:br/>
-        <w:t>Estos cambios se les dieron a requisitos especialmente seleccionados, en prioridad alta se mantienes los requisitos que o realizan un proceso especial de algoritmia como lo son el consumo del API RESTful o la implementación de los SDK de autentificación o de realidad aumentada.</w:t>
-      </w:r>
-    </w:p>
-    <w:p>
-      <w:r>
-        <w:t xml:space="preserve">Los demás requisitos </w:t>
-      </w:r>
-      <w:r>
-        <w:t xml:space="preserve">tendrán una menor prioridad que a la estructuración de todo el sistema y que a la </w:t>
-      </w:r>
-      <w:r>
-        <w:t>práctica</w:t>
-      </w:r>
-      <w:r>
-        <w:t xml:space="preserve"> de TDD, puesto que se considera que el uso de algoritmo básica en Unity se puede demostrar con los requisitos de prioridad Alta junto con la arquitectura del mismo sistema. </w:t>
-      </w:r>
-    </w:p>
+    <w:p/>
     <w:p>
       <w:pPr>
         <w:pStyle w:val="Ttulo4"/>
@@ -4613,7 +4521,6 @@
         <w:rPr>
           <w:noProof/>
         </w:rPr>
-        <w:lastRenderedPageBreak/>
         <mc:AlternateContent>
           <mc:Choice Requires="wpg">
             <w:drawing>
@@ -4837,16 +4744,16 @@
         <mc:AlternateContent>
           <mc:Choice Requires="wps">
             <w:drawing>
-              <wp:anchor distT="0" distB="0" distL="114300" distR="114300" simplePos="0" relativeHeight="251679744" behindDoc="0" locked="0" layoutInCell="1" allowOverlap="1" wp14:anchorId="4948E501" wp14:editId="40B25875">
+              <wp:anchor distT="0" distB="0" distL="114300" distR="114300" simplePos="0" relativeHeight="251679744" behindDoc="0" locked="0" layoutInCell="1" allowOverlap="1" wp14:anchorId="4948E501" wp14:editId="1CF2D327">
                 <wp:simplePos x="0" y="0"/>
                 <wp:positionH relativeFrom="column">
-                  <wp:posOffset>-676910</wp:posOffset>
+                  <wp:posOffset>-670560</wp:posOffset>
                 </wp:positionH>
                 <wp:positionV relativeFrom="paragraph">
-                  <wp:posOffset>4102574</wp:posOffset>
+                  <wp:posOffset>4402542</wp:posOffset>
                 </wp:positionV>
-                <wp:extent cx="7055892" cy="1716734"/>
-                <wp:effectExtent l="0" t="0" r="0" b="0"/>
+                <wp:extent cx="7055892" cy="1040524"/>
+                <wp:effectExtent l="0" t="0" r="0" b="7620"/>
                 <wp:wrapNone/>
                 <wp:docPr id="24" name="Cuadro de texto 24"/>
                 <wp:cNvGraphicFramePr/>
@@ -4857,7 +4764,7 @@
                       <wps:spPr>
                         <a:xfrm>
                           <a:off x="0" y="0"/>
-                          <a:ext cx="7055892" cy="1716734"/>
+                          <a:ext cx="7055892" cy="1040524"/>
                         </a:xfrm>
                         <a:prstGeom prst="rect">
                           <a:avLst/>
@@ -4904,7 +4811,7 @@
           </mc:Choice>
           <mc:Fallback>
             <w:pict>
-              <v:shape w14:anchorId="4948E501" id="Cuadro de texto 24" o:spid="_x0000_s1028" type="#_x0000_t202" style="position:absolute;margin-left:-53.3pt;margin-top:323.05pt;width:555.6pt;height:135.2pt;z-index:251679744;visibility:visible;mso-wrap-style:square;mso-height-percent:0;mso-wrap-distance-left:9pt;mso-wrap-distance-top:0;mso-wrap-distance-right:9pt;mso-wrap-distance-bottom:0;mso-position-horizontal:absolute;mso-position-horizontal-relative:text;mso-position-vertical:absolute;mso-position-vertical-relative:text;mso-height-percent:0;mso-height-relative:margin;v-text-anchor:top" o:gfxdata="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" filled="f" stroked="f" strokeweight=".5pt">
+              <v:shape w14:anchorId="4948E501" id="Cuadro de texto 24" o:spid="_x0000_s1028" type="#_x0000_t202" style="position:absolute;margin-left:-52.8pt;margin-top:346.65pt;width:555.6pt;height:81.95pt;z-index:251679744;visibility:visible;mso-wrap-style:square;mso-height-percent:0;mso-wrap-distance-left:9pt;mso-wrap-distance-top:0;mso-wrap-distance-right:9pt;mso-wrap-distance-bottom:0;mso-position-horizontal:absolute;mso-position-horizontal-relative:text;mso-position-vertical:absolute;mso-position-vertical-relative:text;mso-height-percent:0;mso-height-relative:margin;v-text-anchor:top" o:gfxdata="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" filled="f" stroked="f" strokeweight=".5pt">
                 <v:textbox>
                   <w:txbxContent>
                     <w:p>
@@ -4960,15 +4867,7 @@
     </w:p>
     <w:p>
       <w:r>
-        <w:t xml:space="preserve">La </w:t>
-      </w:r>
-      <w:proofErr w:type="spellStart"/>
-      <w:r>
-        <w:t>Pokedex</w:t>
-      </w:r>
-      <w:proofErr w:type="spellEnd"/>
-      <w:r>
-        <w:t xml:space="preserve"> debe de contar con una lista de 10 elementos al tiempo y debe contar con botones de desplazamiento para ver los demás elementos del API.</w:t>
+        <w:t>La Pokedex debe de contar con una lista de 10 elementos al tiempo y debe contar con botones de desplazamiento para ver los demás elementos del API.</w:t>
       </w:r>
     </w:p>
     <w:p>
@@ -5029,15 +4928,7 @@
         </w:numPr>
       </w:pPr>
       <w:r>
-        <w:t xml:space="preserve">SDK para Realidad Aumentada. AR Core o </w:t>
-      </w:r>
-      <w:proofErr w:type="spellStart"/>
-      <w:r>
-        <w:t>Vuforia</w:t>
-      </w:r>
-      <w:proofErr w:type="spellEnd"/>
-      <w:r>
-        <w:t>, se prefiere hacer uso de un plano para evitarse la creación de marcadores.</w:t>
+        <w:t>SDK para Realidad Aumentada. AR Core o Vuforia, se prefiere hacer uso de un plano para evitarse la creación de marcadores.</w:t>
       </w:r>
     </w:p>
     <w:p>
@@ -5622,6 +5513,7 @@
               <w:left w:val="single" w:sz="4" w:space="0" w:color="auto"/>
               <w:bottom w:val="single" w:sz="4" w:space="0" w:color="auto"/>
             </w:tcBorders>
+            <w:shd w:val="clear" w:color="auto" w:fill="92D050"/>
           </w:tcPr>
           <w:p>
             <w:pPr>
@@ -5631,6 +5523,13 @@
                 <w:bCs/>
               </w:rPr>
             </w:pPr>
+            <w:r>
+              <w:rPr>
+                <w:b/>
+                <w:bCs/>
+              </w:rPr>
+              <w:t>X</w:t>
+            </w:r>
           </w:p>
         </w:tc>
         <w:tc>
@@ -5641,7 +5540,7 @@
               <w:bottom w:val="single" w:sz="4" w:space="0" w:color="auto"/>
               <w:right w:val="single" w:sz="4" w:space="0" w:color="auto"/>
             </w:tcBorders>
-            <w:shd w:val="clear" w:color="auto" w:fill="C00000"/>
+            <w:shd w:val="clear" w:color="auto" w:fill="auto"/>
           </w:tcPr>
           <w:p>
             <w:pPr>
@@ -5679,52 +5578,12 @@
     <w:p/>
     <w:p>
       <w:r>
-        <w:t xml:space="preserve">Implementación de un sistema de autentificación con registro y </w:t>
-      </w:r>
-      <w:proofErr w:type="spellStart"/>
-      <w:r>
-        <w:t>login</w:t>
-      </w:r>
-      <w:proofErr w:type="spellEnd"/>
-      <w:r>
-        <w:t xml:space="preserve"> a través de un servicio de terceros. Se podrá utilizar el servicio de </w:t>
-      </w:r>
-      <w:proofErr w:type="spellStart"/>
-      <w:r>
-        <w:t>Firebase</w:t>
-      </w:r>
-      <w:proofErr w:type="spellEnd"/>
-      <w:r>
-        <w:t xml:space="preserve"> o </w:t>
-      </w:r>
-      <w:proofErr w:type="spellStart"/>
-      <w:r>
-        <w:t>Playfab</w:t>
-      </w:r>
-      <w:proofErr w:type="spellEnd"/>
-      <w:r>
-        <w:t xml:space="preserve"> para este fin. </w:t>
+        <w:t xml:space="preserve">Implementación de un sistema de autentificación con registro y login a través de un servicio de terceros. Se podrá utilizar el servicio de Firebase o Playfab para este fin. </w:t>
       </w:r>
     </w:p>
     <w:p>
       <w:r>
-        <w:t xml:space="preserve">Hay un mayor interés por utilizar </w:t>
-      </w:r>
-      <w:proofErr w:type="spellStart"/>
-      <w:r>
-        <w:t>Playfab</w:t>
-      </w:r>
-      <w:proofErr w:type="spellEnd"/>
-      <w:r>
-        <w:t xml:space="preserve"> debido a que está orientado a videojuegos, pero el uso de </w:t>
-      </w:r>
-      <w:proofErr w:type="spellStart"/>
-      <w:r>
-        <w:t>Firebase</w:t>
-      </w:r>
-      <w:proofErr w:type="spellEnd"/>
-      <w:r>
-        <w:t xml:space="preserve"> puede ser más útil orientándose a un conjunto de servicios que no se limita a videojuegos, lo cual podría ser de mayor interés para el tipo de desarrollo al que se dedica el equipo de NEDIAR.</w:t>
+        <w:t>Hay un mayor interés por utilizar Playfab debido a que está orientado a videojuegos, pero el uso de Firebase puede ser más útil orientándose a un conjunto de servicios que no se limita a videojuegos, lo cual podría ser de mayor interés para el tipo de desarrollo al que se dedica el equipo de NEDIAR.</w:t>
       </w:r>
     </w:p>
     <w:p/>
@@ -6270,6 +6129,7 @@
               <w:left w:val="single" w:sz="4" w:space="0" w:color="auto"/>
               <w:bottom w:val="single" w:sz="4" w:space="0" w:color="auto"/>
             </w:tcBorders>
+            <w:shd w:val="clear" w:color="auto" w:fill="92D050"/>
           </w:tcPr>
           <w:p>
             <w:pPr>
@@ -6279,33 +6139,33 @@
                 <w:bCs/>
               </w:rPr>
             </w:pPr>
-          </w:p>
-        </w:tc>
-        <w:tc>
-          <w:tcPr>
-            <w:tcW w:w="2324" w:type="dxa"/>
-            <w:tcBorders>
-              <w:top w:val="nil"/>
-              <w:bottom w:val="single" w:sz="4" w:space="0" w:color="auto"/>
-              <w:right w:val="single" w:sz="4" w:space="0" w:color="auto"/>
-            </w:tcBorders>
-            <w:shd w:val="clear" w:color="auto" w:fill="C00000"/>
-          </w:tcPr>
-          <w:p>
-            <w:pPr>
-              <w:jc w:val="center"/>
+            <w:r>
               <w:rPr>
                 <w:b/>
                 <w:bCs/>
               </w:rPr>
-            </w:pPr>
-            <w:r>
+              <w:t>X</w:t>
+            </w:r>
+          </w:p>
+        </w:tc>
+        <w:tc>
+          <w:tcPr>
+            <w:tcW w:w="2324" w:type="dxa"/>
+            <w:tcBorders>
+              <w:top w:val="nil"/>
+              <w:bottom w:val="single" w:sz="4" w:space="0" w:color="auto"/>
+              <w:right w:val="single" w:sz="4" w:space="0" w:color="auto"/>
+            </w:tcBorders>
+            <w:shd w:val="clear" w:color="auto" w:fill="auto"/>
+          </w:tcPr>
+          <w:p>
+            <w:pPr>
+              <w:jc w:val="center"/>
               <w:rPr>
                 <w:b/>
                 <w:bCs/>
               </w:rPr>
-              <w:t>X</w:t>
-            </w:r>
+            </w:pPr>
           </w:p>
         </w:tc>
         <w:tc>
@@ -6327,57 +6187,17 @@
     <w:p/>
     <w:p>
       <w:r>
-        <w:t xml:space="preserve">La escena, el Pokémon y la Pokéball se ejecutarán en un sistema de Realidad Aumentada bajo el SDK de </w:t>
-      </w:r>
-      <w:proofErr w:type="spellStart"/>
-      <w:r>
-        <w:t>ARCore</w:t>
-      </w:r>
-      <w:proofErr w:type="spellEnd"/>
-      <w:r>
-        <w:t xml:space="preserve"> o </w:t>
-      </w:r>
-      <w:proofErr w:type="spellStart"/>
-      <w:r>
-        <w:t>Vuforia</w:t>
-      </w:r>
-      <w:proofErr w:type="spellEnd"/>
-      <w:r>
-        <w:t xml:space="preserve">. </w:t>
+        <w:t xml:space="preserve">La escena, el Pokémon y la Pokéball se ejecutarán en un sistema de Realidad Aumentada bajo el SDK de ARCore o Vuforia. </w:t>
       </w:r>
     </w:p>
     <w:p>
       <w:r>
-        <w:t xml:space="preserve">Se tendrá </w:t>
-      </w:r>
-      <w:proofErr w:type="spellStart"/>
-      <w:r>
-        <w:t>ARCore</w:t>
-      </w:r>
-      <w:proofErr w:type="spellEnd"/>
-      <w:r>
-        <w:t xml:space="preserve"> como prioridad para generar un escenario sobre un plano ya que hacerlo a través de un marcador puede generar una mala orientación si se corre sobre un portátil.</w:t>
+        <w:t>Se tendrá ARCore como prioridad para generar un escenario sobre un plano ya que hacerlo a través de un marcador puede generar una mala orientación si se corre sobre un portátil.</w:t>
       </w:r>
     </w:p>
     <w:p>
       <w:r>
-        <w:t xml:space="preserve">Cabe aclarar que a diferente de </w:t>
-      </w:r>
-      <w:proofErr w:type="spellStart"/>
-      <w:r>
-        <w:t>Vuforia</w:t>
-      </w:r>
-      <w:proofErr w:type="spellEnd"/>
-      <w:r>
-        <w:t xml:space="preserve">, el </w:t>
-      </w:r>
-      <w:proofErr w:type="spellStart"/>
-      <w:r>
-        <w:t>ARCore</w:t>
-      </w:r>
-      <w:proofErr w:type="spellEnd"/>
-      <w:r>
-        <w:t xml:space="preserve"> es un desconocido SDK por el desarrollador.</w:t>
+        <w:t>Cabe aclarar que a diferente de Vuforia, el ARCore es un desconocido SDK por el desarrollador.</w:t>
       </w:r>
     </w:p>
     <w:p/>
@@ -6930,6 +6750,7 @@
               <w:left w:val="single" w:sz="4" w:space="0" w:color="auto"/>
               <w:bottom w:val="single" w:sz="4" w:space="0" w:color="auto"/>
             </w:tcBorders>
+            <w:shd w:val="clear" w:color="auto" w:fill="92D050"/>
           </w:tcPr>
           <w:p>
             <w:pPr>
@@ -6939,33 +6760,33 @@
                 <w:bCs/>
               </w:rPr>
             </w:pPr>
-          </w:p>
-        </w:tc>
-        <w:tc>
-          <w:tcPr>
-            <w:tcW w:w="2324" w:type="dxa"/>
-            <w:tcBorders>
-              <w:top w:val="nil"/>
-              <w:bottom w:val="single" w:sz="4" w:space="0" w:color="auto"/>
-              <w:right w:val="single" w:sz="4" w:space="0" w:color="auto"/>
-            </w:tcBorders>
-            <w:shd w:val="clear" w:color="auto" w:fill="FFC000"/>
-          </w:tcPr>
-          <w:p>
-            <w:pPr>
-              <w:jc w:val="center"/>
+            <w:r>
               <w:rPr>
                 <w:b/>
                 <w:bCs/>
               </w:rPr>
-            </w:pPr>
-            <w:r>
+              <w:t>X</w:t>
+            </w:r>
+          </w:p>
+        </w:tc>
+        <w:tc>
+          <w:tcPr>
+            <w:tcW w:w="2324" w:type="dxa"/>
+            <w:tcBorders>
+              <w:top w:val="nil"/>
+              <w:bottom w:val="single" w:sz="4" w:space="0" w:color="auto"/>
+              <w:right w:val="single" w:sz="4" w:space="0" w:color="auto"/>
+            </w:tcBorders>
+            <w:shd w:val="clear" w:color="auto" w:fill="auto"/>
+          </w:tcPr>
+          <w:p>
+            <w:pPr>
+              <w:jc w:val="center"/>
               <w:rPr>
                 <w:b/>
                 <w:bCs/>
               </w:rPr>
-              <w:t>X</w:t>
-            </w:r>
+            </w:pPr>
           </w:p>
         </w:tc>
         <w:tc>
@@ -7033,13 +6854,8 @@
         <w:t xml:space="preserve"> sobre un conjunto de </w:t>
       </w:r>
       <w:r>
-        <w:t xml:space="preserve">puntos de </w:t>
-      </w:r>
-      <w:proofErr w:type="spellStart"/>
-      <w:r>
-        <w:t>respawn</w:t>
-      </w:r>
-      <w:proofErr w:type="spellEnd"/>
+        <w:t>puntos de respawn</w:t>
+      </w:r>
       <w:r>
         <w:t xml:space="preserve"> previamente diseñados.</w:t>
       </w:r>
@@ -7599,6 +7415,7 @@
               <w:left w:val="single" w:sz="4" w:space="0" w:color="auto"/>
               <w:bottom w:val="single" w:sz="4" w:space="0" w:color="auto"/>
             </w:tcBorders>
+            <w:shd w:val="clear" w:color="auto" w:fill="92D050"/>
           </w:tcPr>
           <w:p>
             <w:pPr>
@@ -7608,33 +7425,33 @@
                 <w:bCs/>
               </w:rPr>
             </w:pPr>
-          </w:p>
-        </w:tc>
-        <w:tc>
-          <w:tcPr>
-            <w:tcW w:w="2324" w:type="dxa"/>
-            <w:tcBorders>
-              <w:top w:val="nil"/>
-              <w:bottom w:val="single" w:sz="4" w:space="0" w:color="auto"/>
-              <w:right w:val="single" w:sz="4" w:space="0" w:color="auto"/>
-            </w:tcBorders>
-            <w:shd w:val="clear" w:color="auto" w:fill="FFC000"/>
-          </w:tcPr>
-          <w:p>
-            <w:pPr>
-              <w:jc w:val="center"/>
+            <w:r>
               <w:rPr>
                 <w:b/>
                 <w:bCs/>
               </w:rPr>
-            </w:pPr>
-            <w:r>
+              <w:t>X</w:t>
+            </w:r>
+          </w:p>
+        </w:tc>
+        <w:tc>
+          <w:tcPr>
+            <w:tcW w:w="2324" w:type="dxa"/>
+            <w:tcBorders>
+              <w:top w:val="nil"/>
+              <w:bottom w:val="single" w:sz="4" w:space="0" w:color="auto"/>
+              <w:right w:val="single" w:sz="4" w:space="0" w:color="auto"/>
+            </w:tcBorders>
+            <w:shd w:val="clear" w:color="auto" w:fill="auto"/>
+          </w:tcPr>
+          <w:p>
+            <w:pPr>
+              <w:jc w:val="center"/>
               <w:rPr>
                 <w:b/>
                 <w:bCs/>
               </w:rPr>
-              <w:t>X</w:t>
-            </w:r>
+            </w:pPr>
           </w:p>
         </w:tc>
         <w:tc>
@@ -8276,6 +8093,7 @@
               <w:left w:val="single" w:sz="4" w:space="0" w:color="auto"/>
               <w:bottom w:val="single" w:sz="4" w:space="0" w:color="auto"/>
             </w:tcBorders>
+            <w:shd w:val="clear" w:color="auto" w:fill="92D050"/>
           </w:tcPr>
           <w:p>
             <w:pPr>
@@ -8285,33 +8103,33 @@
                 <w:bCs/>
               </w:rPr>
             </w:pPr>
-          </w:p>
-        </w:tc>
-        <w:tc>
-          <w:tcPr>
-            <w:tcW w:w="2324" w:type="dxa"/>
-            <w:tcBorders>
-              <w:top w:val="nil"/>
-              <w:bottom w:val="single" w:sz="4" w:space="0" w:color="auto"/>
-              <w:right w:val="single" w:sz="4" w:space="0" w:color="auto"/>
-            </w:tcBorders>
-            <w:shd w:val="clear" w:color="auto" w:fill="FFC000"/>
-          </w:tcPr>
-          <w:p>
-            <w:pPr>
-              <w:jc w:val="center"/>
+            <w:r>
               <w:rPr>
                 <w:b/>
                 <w:bCs/>
               </w:rPr>
-            </w:pPr>
-            <w:r>
+              <w:t>X</w:t>
+            </w:r>
+          </w:p>
+        </w:tc>
+        <w:tc>
+          <w:tcPr>
+            <w:tcW w:w="2324" w:type="dxa"/>
+            <w:tcBorders>
+              <w:top w:val="nil"/>
+              <w:bottom w:val="single" w:sz="4" w:space="0" w:color="auto"/>
+              <w:right w:val="single" w:sz="4" w:space="0" w:color="auto"/>
+            </w:tcBorders>
+            <w:shd w:val="clear" w:color="auto" w:fill="auto"/>
+          </w:tcPr>
+          <w:p>
+            <w:pPr>
+              <w:jc w:val="center"/>
               <w:rPr>
                 <w:b/>
                 <w:bCs/>
               </w:rPr>
-              <w:t>X</w:t>
-            </w:r>
+            </w:pPr>
           </w:p>
         </w:tc>
         <w:tc>
@@ -8904,6 +8722,7 @@
               <w:left w:val="single" w:sz="4" w:space="0" w:color="auto"/>
               <w:bottom w:val="single" w:sz="4" w:space="0" w:color="auto"/>
             </w:tcBorders>
+            <w:shd w:val="clear" w:color="auto" w:fill="92D050"/>
           </w:tcPr>
           <w:p>
             <w:pPr>
@@ -8913,33 +8732,33 @@
                 <w:bCs/>
               </w:rPr>
             </w:pPr>
-          </w:p>
-        </w:tc>
-        <w:tc>
-          <w:tcPr>
-            <w:tcW w:w="2324" w:type="dxa"/>
-            <w:tcBorders>
-              <w:top w:val="nil"/>
-              <w:bottom w:val="single" w:sz="4" w:space="0" w:color="auto"/>
-              <w:right w:val="single" w:sz="4" w:space="0" w:color="auto"/>
-            </w:tcBorders>
-            <w:shd w:val="clear" w:color="auto" w:fill="FFC000"/>
-          </w:tcPr>
-          <w:p>
-            <w:pPr>
-              <w:jc w:val="center"/>
+            <w:r>
               <w:rPr>
                 <w:b/>
                 <w:bCs/>
               </w:rPr>
-            </w:pPr>
-            <w:r>
+              <w:t>X</w:t>
+            </w:r>
+          </w:p>
+        </w:tc>
+        <w:tc>
+          <w:tcPr>
+            <w:tcW w:w="2324" w:type="dxa"/>
+            <w:tcBorders>
+              <w:top w:val="nil"/>
+              <w:bottom w:val="single" w:sz="4" w:space="0" w:color="auto"/>
+              <w:right w:val="single" w:sz="4" w:space="0" w:color="auto"/>
+            </w:tcBorders>
+            <w:shd w:val="clear" w:color="auto" w:fill="auto"/>
+          </w:tcPr>
+          <w:p>
+            <w:pPr>
+              <w:jc w:val="center"/>
               <w:rPr>
                 <w:b/>
                 <w:bCs/>
               </w:rPr>
-              <w:t>X</w:t>
-            </w:r>
+            </w:pPr>
           </w:p>
         </w:tc>
         <w:tc>
@@ -9009,14 +8828,9 @@
         <w:t>Pokémon</w:t>
       </w:r>
       <w:r>
-        <w:t xml:space="preserve"> en </w:t>
-      </w:r>
-      <w:proofErr w:type="spellStart"/>
-      <w:r>
-        <w:t>Pokedex</w:t>
+        <w:t xml:space="preserve"> en Pokedex</w:t>
       </w:r>
       <w:bookmarkEnd w:id="30"/>
-      <w:proofErr w:type="spellEnd"/>
     </w:p>
     <w:tbl>
       <w:tblPr>
@@ -9544,6 +9358,7 @@
               <w:left w:val="single" w:sz="4" w:space="0" w:color="auto"/>
               <w:bottom w:val="single" w:sz="4" w:space="0" w:color="auto"/>
             </w:tcBorders>
+            <w:shd w:val="clear" w:color="auto" w:fill="92D050"/>
           </w:tcPr>
           <w:p>
             <w:pPr>
@@ -9553,33 +9368,33 @@
                 <w:bCs/>
               </w:rPr>
             </w:pPr>
-          </w:p>
-        </w:tc>
-        <w:tc>
-          <w:tcPr>
-            <w:tcW w:w="2324" w:type="dxa"/>
-            <w:tcBorders>
-              <w:top w:val="nil"/>
-              <w:bottom w:val="single" w:sz="4" w:space="0" w:color="auto"/>
-              <w:right w:val="single" w:sz="4" w:space="0" w:color="auto"/>
-            </w:tcBorders>
-            <w:shd w:val="clear" w:color="auto" w:fill="C00000"/>
-          </w:tcPr>
-          <w:p>
-            <w:pPr>
-              <w:jc w:val="center"/>
+            <w:r>
               <w:rPr>
                 <w:b/>
                 <w:bCs/>
               </w:rPr>
-            </w:pPr>
-            <w:r>
+              <w:t>X</w:t>
+            </w:r>
+          </w:p>
+        </w:tc>
+        <w:tc>
+          <w:tcPr>
+            <w:tcW w:w="2324" w:type="dxa"/>
+            <w:tcBorders>
+              <w:top w:val="nil"/>
+              <w:bottom w:val="single" w:sz="4" w:space="0" w:color="auto"/>
+              <w:right w:val="single" w:sz="4" w:space="0" w:color="auto"/>
+            </w:tcBorders>
+            <w:shd w:val="clear" w:color="auto" w:fill="auto"/>
+          </w:tcPr>
+          <w:p>
+            <w:pPr>
+              <w:jc w:val="center"/>
               <w:rPr>
                 <w:b/>
                 <w:bCs/>
               </w:rPr>
-              <w:t>X</w:t>
-            </w:r>
+            </w:pPr>
           </w:p>
         </w:tc>
         <w:tc>
@@ -10157,6 +9972,7 @@
               <w:left w:val="single" w:sz="4" w:space="0" w:color="auto"/>
               <w:bottom w:val="single" w:sz="4" w:space="0" w:color="auto"/>
             </w:tcBorders>
+            <w:shd w:val="clear" w:color="auto" w:fill="92D050"/>
           </w:tcPr>
           <w:p>
             <w:pPr>
@@ -10166,33 +9982,33 @@
                 <w:bCs/>
               </w:rPr>
             </w:pPr>
-          </w:p>
-        </w:tc>
-        <w:tc>
-          <w:tcPr>
-            <w:tcW w:w="2324" w:type="dxa"/>
-            <w:tcBorders>
-              <w:top w:val="nil"/>
-              <w:bottom w:val="single" w:sz="4" w:space="0" w:color="auto"/>
-              <w:right w:val="single" w:sz="4" w:space="0" w:color="auto"/>
-            </w:tcBorders>
-            <w:shd w:val="clear" w:color="auto" w:fill="C00000"/>
-          </w:tcPr>
-          <w:p>
-            <w:pPr>
-              <w:jc w:val="center"/>
+            <w:r>
               <w:rPr>
                 <w:b/>
                 <w:bCs/>
               </w:rPr>
-            </w:pPr>
-            <w:r>
+              <w:t>X</w:t>
+            </w:r>
+          </w:p>
+        </w:tc>
+        <w:tc>
+          <w:tcPr>
+            <w:tcW w:w="2324" w:type="dxa"/>
+            <w:tcBorders>
+              <w:top w:val="nil"/>
+              <w:bottom w:val="single" w:sz="4" w:space="0" w:color="auto"/>
+              <w:right w:val="single" w:sz="4" w:space="0" w:color="auto"/>
+            </w:tcBorders>
+            <w:shd w:val="clear" w:color="auto" w:fill="auto"/>
+          </w:tcPr>
+          <w:p>
+            <w:pPr>
+              <w:jc w:val="center"/>
               <w:rPr>
                 <w:b/>
                 <w:bCs/>
               </w:rPr>
-              <w:t>X</w:t>
-            </w:r>
+            </w:pPr>
           </w:p>
         </w:tc>
         <w:tc>
@@ -10219,15 +10035,7 @@
     </w:p>
     <w:p>
       <w:r>
-        <w:t xml:space="preserve">El Pokémon por ilustrar en esta zona será elegido a través de la lista de Pokémon del </w:t>
-      </w:r>
-      <w:proofErr w:type="spellStart"/>
-      <w:r>
-        <w:t>Pokédex</w:t>
-      </w:r>
-      <w:proofErr w:type="spellEnd"/>
-      <w:r>
-        <w:t>.</w:t>
+        <w:t>El Pokémon por ilustrar en esta zona será elegido a través de la lista de Pokémon del Pokédex.</w:t>
       </w:r>
     </w:p>
     <w:p>
@@ -10248,13 +10056,8 @@
       <w:r>
         <w:t xml:space="preserve"> – </w:t>
       </w:r>
-      <w:proofErr w:type="spellStart"/>
-      <w:r>
-        <w:t>Pokedex</w:t>
-      </w:r>
-      <w:proofErr w:type="spellEnd"/>
-      <w:r>
-        <w:t xml:space="preserve"> flotante</w:t>
+      <w:r>
+        <w:t>Pokedex flotante</w:t>
       </w:r>
       <w:bookmarkEnd w:id="32"/>
     </w:p>
@@ -10784,6 +10587,7 @@
               <w:left w:val="single" w:sz="4" w:space="0" w:color="auto"/>
               <w:bottom w:val="single" w:sz="4" w:space="0" w:color="auto"/>
             </w:tcBorders>
+            <w:shd w:val="clear" w:color="auto" w:fill="92D050"/>
           </w:tcPr>
           <w:p>
             <w:pPr>
@@ -10793,33 +10597,33 @@
                 <w:bCs/>
               </w:rPr>
             </w:pPr>
-          </w:p>
-        </w:tc>
-        <w:tc>
-          <w:tcPr>
-            <w:tcW w:w="2324" w:type="dxa"/>
-            <w:tcBorders>
-              <w:top w:val="nil"/>
-              <w:bottom w:val="single" w:sz="4" w:space="0" w:color="auto"/>
-              <w:right w:val="single" w:sz="4" w:space="0" w:color="auto"/>
-            </w:tcBorders>
-            <w:shd w:val="clear" w:color="auto" w:fill="FFFF00"/>
-          </w:tcPr>
-          <w:p>
-            <w:pPr>
-              <w:jc w:val="center"/>
+            <w:r>
               <w:rPr>
                 <w:b/>
                 <w:bCs/>
               </w:rPr>
-            </w:pPr>
-            <w:r>
+              <w:t>X</w:t>
+            </w:r>
+          </w:p>
+        </w:tc>
+        <w:tc>
+          <w:tcPr>
+            <w:tcW w:w="2324" w:type="dxa"/>
+            <w:tcBorders>
+              <w:top w:val="nil"/>
+              <w:bottom w:val="single" w:sz="4" w:space="0" w:color="auto"/>
+              <w:right w:val="single" w:sz="4" w:space="0" w:color="auto"/>
+            </w:tcBorders>
+            <w:shd w:val="clear" w:color="auto" w:fill="auto"/>
+          </w:tcPr>
+          <w:p>
+            <w:pPr>
+              <w:jc w:val="center"/>
               <w:rPr>
                 <w:b/>
                 <w:bCs/>
               </w:rPr>
-              <w:t>X</w:t>
-            </w:r>
+            </w:pPr>
           </w:p>
         </w:tc>
         <w:tc>
@@ -10865,14 +10669,9 @@
         <w:t xml:space="preserve"> – </w:t>
       </w:r>
       <w:r>
-        <w:t xml:space="preserve">Búsqueda de Pokémon en </w:t>
-      </w:r>
-      <w:proofErr w:type="spellStart"/>
-      <w:r>
-        <w:t>Pokédex</w:t>
+        <w:t>Búsqueda de Pokémon en Pokédex</w:t>
       </w:r>
       <w:bookmarkEnd w:id="33"/>
-      <w:proofErr w:type="spellEnd"/>
     </w:p>
     <w:tbl>
       <w:tblPr>
@@ -12078,28 +11877,12 @@
     <w:p/>
     <w:p>
       <w:r>
-        <w:t xml:space="preserve">Un Pokémon se mantendrá en confianza cuando el jugador mantiene una distancia entre los dos. Si la distancia es sobrepasada el Pokémon escapará y se deberá esperar a un nuevo </w:t>
-      </w:r>
-      <w:proofErr w:type="spellStart"/>
-      <w:r>
-        <w:t>respawn</w:t>
-      </w:r>
-      <w:proofErr w:type="spellEnd"/>
-      <w:r>
-        <w:t>.</w:t>
+        <w:t>Un Pokémon se mantendrá en confianza cuando el jugador mantiene una distancia entre los dos. Si la distancia es sobrepasada el Pokémon escapará y se deberá esperar a un nuevo respawn.</w:t>
       </w:r>
     </w:p>
     <w:p>
       <w:r>
-        <w:t xml:space="preserve">también podrá contar con una zona de alerta en la cual el Pokémon cambia levemente su color indicando que la distancia </w:t>
-      </w:r>
-      <w:proofErr w:type="spellStart"/>
-      <w:r>
-        <w:t>esta</w:t>
-      </w:r>
-      <w:proofErr w:type="spellEnd"/>
-      <w:r>
-        <w:t xml:space="preserve"> a punto de ser sobrepasada.</w:t>
+        <w:t>también podrá contar con una zona de alerta en la cual el Pokémon cambia levemente su color indicando que la distancia esta a punto de ser sobrepasada.</w:t>
       </w:r>
     </w:p>
     <w:p>
@@ -12117,14 +11900,9 @@
         <w:t xml:space="preserve"> – </w:t>
       </w:r>
       <w:r>
-        <w:t xml:space="preserve">Zonas y puntos de </w:t>
-      </w:r>
-      <w:proofErr w:type="spellStart"/>
-      <w:r>
-        <w:t>respawn</w:t>
+        <w:t>Zonas y puntos de respawn</w:t>
       </w:r>
       <w:bookmarkEnd w:id="35"/>
-      <w:proofErr w:type="spellEnd"/>
     </w:p>
     <w:tbl>
       <w:tblPr>
@@ -12734,14 +12512,9 @@
         <w:t>Pokémon</w:t>
       </w:r>
       <w:r>
-        <w:t xml:space="preserve"> capturados en </w:t>
-      </w:r>
-      <w:proofErr w:type="spellStart"/>
-      <w:r>
-        <w:t>Pokédex</w:t>
+        <w:t xml:space="preserve"> capturados en Pokédex</w:t>
       </w:r>
       <w:bookmarkEnd w:id="36"/>
-      <w:proofErr w:type="spellEnd"/>
     </w:p>
     <w:tbl>
       <w:tblPr>
@@ -13326,15 +13099,7 @@
     <w:p/>
     <w:p>
       <w:r>
-        <w:t xml:space="preserve">La lista de Pokémon del </w:t>
-      </w:r>
-      <w:proofErr w:type="spellStart"/>
-      <w:r>
-        <w:t>Pokedex</w:t>
-      </w:r>
-      <w:proofErr w:type="spellEnd"/>
-      <w:r>
-        <w:t xml:space="preserve"> puede ser filtrada para observar solo los Pokémon capturados.</w:t>
+        <w:t>La lista de Pokémon del Pokedex puede ser filtrada para observar solo los Pokémon capturados.</w:t>
       </w:r>
     </w:p>
     <w:p/>
@@ -13382,23 +13147,7 @@
         <w:t xml:space="preserve">permitiendo un rápido reemplazo </w:t>
       </w:r>
       <w:r>
-        <w:t xml:space="preserve">gracias a la correcta implementación de los conceptos de </w:t>
-      </w:r>
-      <w:proofErr w:type="spellStart"/>
-      <w:r>
-        <w:t>Clean</w:t>
-      </w:r>
-      <w:proofErr w:type="spellEnd"/>
-      <w:r>
-        <w:t xml:space="preserve"> </w:t>
-      </w:r>
-      <w:proofErr w:type="spellStart"/>
-      <w:r>
-        <w:t>Arquitecture</w:t>
-      </w:r>
-      <w:proofErr w:type="spellEnd"/>
-      <w:r>
-        <w:t>.</w:t>
+        <w:t>gracias a la correcta implementación de los conceptos de Clean Arquitecture.</w:t>
       </w:r>
     </w:p>
     <w:p>
@@ -13419,121 +13168,1042 @@
         <w:t>4</w:t>
       </w:r>
       <w:r>
-        <w:t xml:space="preserve"> tipos de ramas, </w:t>
-      </w:r>
-      <w:proofErr w:type="spellStart"/>
-      <w:r>
-        <w:t>Main</w:t>
-      </w:r>
-      <w:proofErr w:type="spellEnd"/>
-      <w:r>
-        <w:t xml:space="preserve"> para segmentar cada </w:t>
-      </w:r>
-      <w:proofErr w:type="spellStart"/>
-      <w:r>
-        <w:t>release</w:t>
-      </w:r>
-      <w:proofErr w:type="spellEnd"/>
-      <w:r>
-        <w:t xml:space="preserve">, </w:t>
-      </w:r>
-      <w:proofErr w:type="spellStart"/>
-      <w:r>
-        <w:t>Develop</w:t>
-      </w:r>
-      <w:proofErr w:type="spellEnd"/>
-      <w:r>
-        <w:t xml:space="preserve"> para mantener el desarrollo de cada </w:t>
-      </w:r>
-      <w:proofErr w:type="spellStart"/>
-      <w:r>
-        <w:t>Feature</w:t>
-      </w:r>
-      <w:proofErr w:type="spellEnd"/>
-      <w:r>
-        <w:t>, ft-</w:t>
-      </w:r>
-      <w:proofErr w:type="spellStart"/>
-      <w:r>
-        <w:t>nombreDeFeature</w:t>
-      </w:r>
-      <w:proofErr w:type="spellEnd"/>
-      <w:r>
-        <w:t xml:space="preserve"> </w:t>
-      </w:r>
-      <w:r>
-        <w:t xml:space="preserve">por cada </w:t>
-      </w:r>
-      <w:proofErr w:type="spellStart"/>
-      <w:r>
-        <w:t>Feature</w:t>
-      </w:r>
-      <w:proofErr w:type="spellEnd"/>
-      <w:r>
-        <w:t xml:space="preserve"> la cual será eliminada luego de cada </w:t>
-      </w:r>
-      <w:proofErr w:type="spellStart"/>
-      <w:r>
-        <w:t>merge</w:t>
-      </w:r>
-      <w:proofErr w:type="spellEnd"/>
-      <w:r>
-        <w:t xml:space="preserve"> con </w:t>
-      </w:r>
-      <w:proofErr w:type="spellStart"/>
-      <w:r>
-        <w:t>Develop</w:t>
-      </w:r>
-      <w:proofErr w:type="spellEnd"/>
-      <w:r>
-        <w:t>.</w:t>
-      </w:r>
-      <w:r>
-        <w:t xml:space="preserve"> Por último una rama adicional para la actualización de la documentación, esta puede no ser un práctica común pero el objetivo es demostrar la estructuración de un sistema previo a su codificación.</w:t>
+        <w:t xml:space="preserve"> tipos de ramas, Main para segmentar cada release, Develop para mantener el desarrollo de cada Feature</w:t>
+      </w:r>
+      <w:r>
+        <w:t xml:space="preserve">, ft-nombreDeFeature </w:t>
+      </w:r>
+      <w:r>
+        <w:t>por cada Feature la cual será eliminada luego de cada merge con Develop.</w:t>
+      </w:r>
+      <w:r>
+        <w:t xml:space="preserve"> Por </w:t>
+      </w:r>
+      <w:r>
+        <w:t>último,</w:t>
+      </w:r>
+      <w:r>
+        <w:t xml:space="preserve"> una rama adicional para la actualización de la documentación, esta puede no ser un práctica común pero el objetivo es demostrar la estructuración de un sistema previo a su codificación.</w:t>
       </w:r>
     </w:p>
     <w:p>
       <w:r>
-        <w:t xml:space="preserve">Se implementará LFS y se hará uso de </w:t>
-      </w:r>
-      <w:proofErr w:type="spellStart"/>
-      <w:r>
-        <w:t>Pull</w:t>
-      </w:r>
-      <w:proofErr w:type="spellEnd"/>
-      <w:r>
-        <w:t xml:space="preserve"> </w:t>
-      </w:r>
-      <w:proofErr w:type="spellStart"/>
-      <w:r>
-        <w:t>request</w:t>
-      </w:r>
-      <w:proofErr w:type="spellEnd"/>
-      <w:r>
-        <w:t xml:space="preserve"> para mantener una documentación </w:t>
+        <w:t xml:space="preserve">Se implementará LFS y se hará uso de Pull request para mantener una documentación </w:t>
       </w:r>
       <w:r>
         <w:t>más</w:t>
       </w:r>
       <w:r>
-        <w:t xml:space="preserve"> detallada de cada </w:t>
-      </w:r>
-      <w:proofErr w:type="spellStart"/>
-      <w:r>
-        <w:t>feature</w:t>
-      </w:r>
-      <w:proofErr w:type="spellEnd"/>
-      <w:r>
-        <w:t xml:space="preserve"> o de cada versión del aplicativo.</w:t>
+        <w:t xml:space="preserve"> detallada de cada feature o de cada versión del aplicativo.</w:t>
       </w:r>
     </w:p>
-    <w:p/>
+    <w:p>
+      <w:r>
+        <w:br w:type="page"/>
+      </w:r>
+    </w:p>
+    <w:p>
+      <w:r>
+        <w:rPr>
+          <w:noProof/>
+        </w:rPr>
+        <w:lastRenderedPageBreak/>
+        <mc:AlternateContent>
+          <mc:Choice Requires="wps">
+            <w:drawing>
+              <wp:anchor distT="0" distB="0" distL="114300" distR="114300" simplePos="0" relativeHeight="251683840" behindDoc="0" locked="0" layoutInCell="1" allowOverlap="1" wp14:anchorId="229D9F16" wp14:editId="0C50E5C8">
+                <wp:simplePos x="0" y="0"/>
+                <wp:positionH relativeFrom="column">
+                  <wp:posOffset>-749300</wp:posOffset>
+                </wp:positionH>
+                <wp:positionV relativeFrom="paragraph">
+                  <wp:posOffset>4711810</wp:posOffset>
+                </wp:positionV>
+                <wp:extent cx="7055892" cy="1109498"/>
+                <wp:effectExtent l="0" t="0" r="0" b="0"/>
+                <wp:wrapNone/>
+                <wp:docPr id="41" name="Cuadro de texto 41"/>
+                <wp:cNvGraphicFramePr/>
+                <a:graphic xmlns:a="http://schemas.openxmlformats.org/drawingml/2006/main">
+                  <a:graphicData uri="http://schemas.microsoft.com/office/word/2010/wordprocessingShape">
+                    <wps:wsp>
+                      <wps:cNvSpPr txBox="1"/>
+                      <wps:spPr>
+                        <a:xfrm>
+                          <a:off x="0" y="0"/>
+                          <a:ext cx="7055892" cy="1109498"/>
+                        </a:xfrm>
+                        <a:prstGeom prst="rect">
+                          <a:avLst/>
+                        </a:prstGeom>
+                        <a:noFill/>
+                        <a:ln w="6350">
+                          <a:noFill/>
+                        </a:ln>
+                      </wps:spPr>
+                      <wps:txbx>
+                        <w:txbxContent>
+                          <w:p>
+                            <w:pPr>
+                              <w:pStyle w:val="Ttulo1"/>
+                              <w:rPr>
+                                <w:lang w:val="es-ES"/>
+                              </w:rPr>
+                            </w:pPr>
+                            <w:r>
+                              <w:rPr>
+                                <w:lang w:val="es-ES"/>
+                              </w:rPr>
+                              <w:t>Resultados</w:t>
+                            </w:r>
+                          </w:p>
+                        </w:txbxContent>
+                      </wps:txbx>
+                      <wps:bodyPr rot="0" spcFirstLastPara="0" vertOverflow="overflow" horzOverflow="overflow" vert="horz" wrap="square" lIns="91440" tIns="45720" rIns="91440" bIns="45720" numCol="1" spcCol="0" rtlCol="0" fromWordArt="0" anchor="t" anchorCtr="0" forceAA="0" compatLnSpc="1">
+                        <a:prstTxWarp prst="textNoShape">
+                          <a:avLst/>
+                        </a:prstTxWarp>
+                        <a:noAutofit/>
+                      </wps:bodyPr>
+                    </wps:wsp>
+                  </a:graphicData>
+                </a:graphic>
+                <wp14:sizeRelV relativeFrom="margin">
+                  <wp14:pctHeight>0</wp14:pctHeight>
+                </wp14:sizeRelV>
+              </wp:anchor>
+            </w:drawing>
+          </mc:Choice>
+          <mc:Fallback>
+            <w:pict>
+              <v:shape w14:anchorId="229D9F16" id="Cuadro de texto 41" o:spid="_x0000_s1029" type="#_x0000_t202" style="position:absolute;margin-left:-59pt;margin-top:371pt;width:555.6pt;height:87.35pt;z-index:251683840;visibility:visible;mso-wrap-style:square;mso-height-percent:0;mso-wrap-distance-left:9pt;mso-wrap-distance-top:0;mso-wrap-distance-right:9pt;mso-wrap-distance-bottom:0;mso-position-horizontal:absolute;mso-position-horizontal-relative:text;mso-position-vertical:absolute;mso-position-vertical-relative:text;mso-height-percent:0;mso-height-relative:margin;v-text-anchor:top" o:gfxdata="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" filled="f" stroked="f" strokeweight=".5pt">
+                <v:textbox>
+                  <w:txbxContent>
+                    <w:p>
+                      <w:pPr>
+                        <w:pStyle w:val="Ttulo1"/>
+                        <w:rPr>
+                          <w:lang w:val="es-ES"/>
+                        </w:rPr>
+                      </w:pPr>
+                      <w:r>
+                        <w:rPr>
+                          <w:lang w:val="es-ES"/>
+                        </w:rPr>
+                        <w:t>Resultados</w:t>
+                      </w:r>
+                    </w:p>
+                  </w:txbxContent>
+                </v:textbox>
+              </v:shape>
+            </w:pict>
+          </mc:Fallback>
+        </mc:AlternateContent>
+      </w:r>
+      <w:r>
+        <w:rPr>
+          <w:noProof/>
+        </w:rPr>
+        <mc:AlternateContent>
+          <mc:Choice Requires="wpg">
+            <w:drawing>
+              <wp:anchor distT="0" distB="0" distL="114300" distR="114300" simplePos="0" relativeHeight="251681792" behindDoc="1" locked="0" layoutInCell="1" allowOverlap="1" wp14:anchorId="56A70719" wp14:editId="6CB5EEAB">
+                <wp:simplePos x="0" y="0"/>
+                <wp:positionH relativeFrom="column">
+                  <wp:posOffset>-1082662</wp:posOffset>
+                </wp:positionH>
+                <wp:positionV relativeFrom="paragraph">
+                  <wp:posOffset>43815</wp:posOffset>
+                </wp:positionV>
+                <wp:extent cx="7766027" cy="9127490"/>
+                <wp:effectExtent l="0" t="0" r="6985" b="0"/>
+                <wp:wrapNone/>
+                <wp:docPr id="35" name="Grupo 35"/>
+                <wp:cNvGraphicFramePr/>
+                <a:graphic xmlns:a="http://schemas.openxmlformats.org/drawingml/2006/main">
+                  <a:graphicData uri="http://schemas.microsoft.com/office/word/2010/wordprocessingGroup">
+                    <wpg:wgp>
+                      <wpg:cNvGrpSpPr/>
+                      <wpg:grpSpPr>
+                        <a:xfrm>
+                          <a:off x="0" y="0"/>
+                          <a:ext cx="7766027" cy="9127490"/>
+                          <a:chOff x="0" y="0"/>
+                          <a:chExt cx="7766027" cy="9127490"/>
+                        </a:xfrm>
+                      </wpg:grpSpPr>
+                      <wps:wsp>
+                        <wps:cNvPr id="36" name="Rectángulo 36"/>
+                        <wps:cNvSpPr/>
+                        <wps:spPr>
+                          <a:xfrm>
+                            <a:off x="942" y="5829300"/>
+                            <a:ext cx="7764463" cy="3298190"/>
+                          </a:xfrm>
+                          <a:prstGeom prst="rect">
+                            <a:avLst/>
+                          </a:prstGeom>
+                          <a:solidFill>
+                            <a:schemeClr val="bg1">
+                              <a:lumMod val="95000"/>
+                            </a:schemeClr>
+                          </a:solidFill>
+                          <a:ln>
+                            <a:noFill/>
+                          </a:ln>
+                        </wps:spPr>
+                        <wps:style>
+                          <a:lnRef idx="2">
+                            <a:schemeClr val="accent1">
+                              <a:shade val="50000"/>
+                            </a:schemeClr>
+                          </a:lnRef>
+                          <a:fillRef idx="1">
+                            <a:schemeClr val="accent1"/>
+                          </a:fillRef>
+                          <a:effectRef idx="0">
+                            <a:schemeClr val="accent1"/>
+                          </a:effectRef>
+                          <a:fontRef idx="minor">
+                            <a:schemeClr val="lt1"/>
+                          </a:fontRef>
+                        </wps:style>
+                        <wps:bodyPr rot="0" spcFirstLastPara="0" vertOverflow="overflow" horzOverflow="overflow" vert="horz" wrap="square" lIns="91440" tIns="45720" rIns="91440" bIns="45720" numCol="1" spcCol="0" rtlCol="0" fromWordArt="0" anchor="ctr" anchorCtr="0" forceAA="0" compatLnSpc="1">
+                          <a:prstTxWarp prst="textNoShape">
+                            <a:avLst/>
+                          </a:prstTxWarp>
+                          <a:noAutofit/>
+                        </wps:bodyPr>
+                      </wps:wsp>
+                      <wps:wsp>
+                        <wps:cNvPr id="37" name="Flecha: pentágono 37"/>
+                        <wps:cNvSpPr/>
+                        <wps:spPr>
+                          <a:xfrm>
+                            <a:off x="942" y="5791200"/>
+                            <a:ext cx="6043930" cy="2419350"/>
+                          </a:xfrm>
+                          <a:prstGeom prst="homePlate">
+                            <a:avLst/>
+                          </a:prstGeom>
+                          <a:solidFill>
+                            <a:srgbClr val="C00000"/>
+                          </a:solidFill>
+                          <a:ln>
+                            <a:noFill/>
+                          </a:ln>
+                        </wps:spPr>
+                        <wps:style>
+                          <a:lnRef idx="2">
+                            <a:schemeClr val="accent1">
+                              <a:shade val="50000"/>
+                            </a:schemeClr>
+                          </a:lnRef>
+                          <a:fillRef idx="1">
+                            <a:schemeClr val="accent1"/>
+                          </a:fillRef>
+                          <a:effectRef idx="0">
+                            <a:schemeClr val="accent1"/>
+                          </a:effectRef>
+                          <a:fontRef idx="minor">
+                            <a:schemeClr val="lt1"/>
+                          </a:fontRef>
+                        </wps:style>
+                        <wps:bodyPr rot="0" spcFirstLastPara="0" vertOverflow="overflow" horzOverflow="overflow" vert="horz" wrap="square" lIns="91440" tIns="45720" rIns="91440" bIns="45720" numCol="1" spcCol="0" rtlCol="0" fromWordArt="0" anchor="ctr" anchorCtr="0" forceAA="0" compatLnSpc="1">
+                          <a:prstTxWarp prst="textNoShape">
+                            <a:avLst/>
+                          </a:prstTxWarp>
+                          <a:noAutofit/>
+                        </wps:bodyPr>
+                      </wps:wsp>
+                      <wps:wsp>
+                        <wps:cNvPr id="38" name="Flecha: cheurón 38"/>
+                        <wps:cNvSpPr/>
+                        <wps:spPr>
+                          <a:xfrm>
+                            <a:off x="5258742" y="5886450"/>
+                            <a:ext cx="2319655" cy="2433955"/>
+                          </a:xfrm>
+                          <a:prstGeom prst="chevron">
+                            <a:avLst>
+                              <a:gd name="adj" fmla="val 49678"/>
+                            </a:avLst>
+                          </a:prstGeom>
+                          <a:solidFill>
+                            <a:srgbClr val="C00000"/>
+                          </a:solidFill>
+                          <a:ln>
+                            <a:noFill/>
+                          </a:ln>
+                        </wps:spPr>
+                        <wps:style>
+                          <a:lnRef idx="2">
+                            <a:schemeClr val="accent1">
+                              <a:shade val="50000"/>
+                            </a:schemeClr>
+                          </a:lnRef>
+                          <a:fillRef idx="1">
+                            <a:schemeClr val="accent1"/>
+                          </a:fillRef>
+                          <a:effectRef idx="0">
+                            <a:schemeClr val="accent1"/>
+                          </a:effectRef>
+                          <a:fontRef idx="minor">
+                            <a:schemeClr val="lt1"/>
+                          </a:fontRef>
+                        </wps:style>
+                        <wps:bodyPr rot="0" spcFirstLastPara="0" vertOverflow="overflow" horzOverflow="overflow" vert="horz" wrap="square" lIns="91440" tIns="45720" rIns="91440" bIns="45720" numCol="1" spcCol="0" rtlCol="0" fromWordArt="0" anchor="ctr" anchorCtr="0" forceAA="0" compatLnSpc="1">
+                          <a:prstTxWarp prst="textNoShape">
+                            <a:avLst/>
+                          </a:prstTxWarp>
+                          <a:noAutofit/>
+                        </wps:bodyPr>
+                      </wps:wsp>
+                      <wps:wsp>
+                        <wps:cNvPr id="39" name="Diagrama de flujo: entrada manual 39"/>
+                        <wps:cNvSpPr/>
+                        <wps:spPr>
+                          <a:xfrm>
+                            <a:off x="942" y="0"/>
+                            <a:ext cx="7764780" cy="4322445"/>
+                          </a:xfrm>
+                          <a:prstGeom prst="flowChartManualInput">
+                            <a:avLst/>
+                          </a:prstGeom>
+                          <a:solidFill>
+                            <a:schemeClr val="bg2">
+                              <a:lumMod val="25000"/>
+                            </a:schemeClr>
+                          </a:solidFill>
+                          <a:ln>
+                            <a:noFill/>
+                          </a:ln>
+                        </wps:spPr>
+                        <wps:style>
+                          <a:lnRef idx="2">
+                            <a:schemeClr val="accent1">
+                              <a:shade val="50000"/>
+                            </a:schemeClr>
+                          </a:lnRef>
+                          <a:fillRef idx="1">
+                            <a:schemeClr val="accent1"/>
+                          </a:fillRef>
+                          <a:effectRef idx="0">
+                            <a:schemeClr val="accent1"/>
+                          </a:effectRef>
+                          <a:fontRef idx="minor">
+                            <a:schemeClr val="lt1"/>
+                          </a:fontRef>
+                        </wps:style>
+                        <wps:bodyPr rot="0" spcFirstLastPara="0" vertOverflow="overflow" horzOverflow="overflow" vert="horz" wrap="square" lIns="91440" tIns="45720" rIns="91440" bIns="45720" numCol="1" spcCol="0" rtlCol="0" fromWordArt="0" anchor="ctr" anchorCtr="0" forceAA="0" compatLnSpc="1">
+                          <a:prstTxWarp prst="textNoShape">
+                            <a:avLst/>
+                          </a:prstTxWarp>
+                          <a:noAutofit/>
+                        </wps:bodyPr>
+                      </wps:wsp>
+                      <wps:wsp>
+                        <wps:cNvPr id="40" name="Flecha: pentágono 40"/>
+                        <wps:cNvSpPr/>
+                        <wps:spPr>
+                          <a:xfrm rot="5400000">
+                            <a:off x="2801609" y="1524318"/>
+                            <a:ext cx="2162810" cy="7766027"/>
+                          </a:xfrm>
+                          <a:prstGeom prst="homePlate">
+                            <a:avLst>
+                              <a:gd name="adj" fmla="val 19252"/>
+                            </a:avLst>
+                          </a:prstGeom>
+                          <a:solidFill>
+                            <a:schemeClr val="bg1">
+                              <a:lumMod val="95000"/>
+                            </a:schemeClr>
+                          </a:solidFill>
+                          <a:ln>
+                            <a:noFill/>
+                          </a:ln>
+                          <a:effectLst>
+                            <a:innerShdw blurRad="114300">
+                              <a:prstClr val="black">
+                                <a:alpha val="30000"/>
+                              </a:prstClr>
+                            </a:innerShdw>
+                          </a:effectLst>
+                        </wps:spPr>
+                        <wps:style>
+                          <a:lnRef idx="2">
+                            <a:schemeClr val="accent1">
+                              <a:shade val="50000"/>
+                            </a:schemeClr>
+                          </a:lnRef>
+                          <a:fillRef idx="1">
+                            <a:schemeClr val="accent1"/>
+                          </a:fillRef>
+                          <a:effectRef idx="0">
+                            <a:schemeClr val="accent1"/>
+                          </a:effectRef>
+                          <a:fontRef idx="minor">
+                            <a:schemeClr val="lt1"/>
+                          </a:fontRef>
+                        </wps:style>
+                        <wps:bodyPr rot="0" spcFirstLastPara="0" vertOverflow="overflow" horzOverflow="overflow" vert="horz" wrap="square" lIns="91440" tIns="45720" rIns="91440" bIns="45720" numCol="1" spcCol="0" rtlCol="0" fromWordArt="0" anchor="ctr" anchorCtr="0" forceAA="0" compatLnSpc="1">
+                          <a:prstTxWarp prst="textNoShape">
+                            <a:avLst/>
+                          </a:prstTxWarp>
+                          <a:noAutofit/>
+                        </wps:bodyPr>
+                      </wps:wsp>
+                    </wpg:wgp>
+                  </a:graphicData>
+                </a:graphic>
+              </wp:anchor>
+            </w:drawing>
+          </mc:Choice>
+          <mc:Fallback>
+            <w:pict>
+              <v:group w14:anchorId="3BBCB397" id="Grupo 35" o:spid="_x0000_s1026" style="position:absolute;margin-left:-85.25pt;margin-top:3.45pt;width:611.5pt;height:718.7pt;z-index:-251634688" coordsize="77660,91274" o:gfxdata="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">
+                <v:rect id="Rectángulo 36" o:spid="_x0000_s1027" style="position:absolute;left:9;top:58293;width:77645;height:32981;visibility:visible;mso-wrap-style:square;v-text-anchor:middle" o:gfxdata="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" fillcolor="#f2f2f2 [3052]" stroked="f" strokeweight="1pt"/>
+                <v:shape id="Flecha: pentágono 37" o:spid="_x0000_s1028" type="#_x0000_t15" style="position:absolute;left:9;top:57912;width:60439;height:24193;visibility:visible;mso-wrap-style:square;v-text-anchor:middle" o:gfxdata="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" adj="17277" fillcolor="#c00000" stroked="f" strokeweight="1pt"/>
+                <v:shape id="Flecha: cheurón 38" o:spid="_x0000_s1029" type="#_x0000_t55" style="position:absolute;left:52587;top:58864;width:23196;height:24340;visibility:visible;mso-wrap-style:square;v-text-anchor:middle" o:gfxdata="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" adj="10870" fillcolor="#c00000" stroked="f" strokeweight="1pt"/>
+                <v:shape id="Diagrama de flujo: entrada manual 39" o:spid="_x0000_s1030" type="#_x0000_t118" style="position:absolute;left:9;width:77648;height:43224;visibility:visible;mso-wrap-style:square;v-text-anchor:middle" o:gfxdata="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" fillcolor="#393737 [814]" stroked="f" strokeweight="1pt"/>
+                <v:shape id="Flecha: pentágono 40" o:spid="_x0000_s1031" type="#_x0000_t15" style="position:absolute;left:28016;top:15243;width:21628;height:77660;rotation:90;visibility:visible;mso-wrap-style:square;v-text-anchor:middle" o:gfxdata="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" adj="17442" fillcolor="#f2f2f2 [3052]" stroked="f" strokeweight="1pt"/>
+              </v:group>
+            </w:pict>
+          </mc:Fallback>
+        </mc:AlternateContent>
+      </w:r>
+      <w:r>
+        <w:br w:type="page"/>
+      </w:r>
+    </w:p>
+    <w:p>
+      <w:pPr>
+        <w:pStyle w:val="Ttulo2"/>
+      </w:pPr>
+      <w:r>
+        <w:lastRenderedPageBreak/>
+        <w:t>Artefactos</w:t>
+      </w:r>
+    </w:p>
+    <w:p>
+      <w:pPr>
+        <w:pStyle w:val="Ttulo3"/>
+      </w:pPr>
+      <w:r>
+        <w:t>Casos de uso</w:t>
+      </w:r>
+    </w:p>
+    <w:p>
+      <w:pPr>
+        <w:pStyle w:val="Ttulo3"/>
+      </w:pPr>
+      <w:r>
+        <w:rPr>
+          <w:noProof/>
+        </w:rPr>
+        <w:drawing>
+          <wp:inline distT="0" distB="0" distL="0" distR="0" wp14:anchorId="5B4BE817" wp14:editId="63D9A47F">
+            <wp:extent cx="5612765" cy="3216275"/>
+            <wp:effectExtent l="0" t="0" r="0" b="0"/>
+            <wp:docPr id="43" name="Imagen 43"/>
+            <wp:cNvGraphicFramePr>
+              <a:graphicFrameLocks xmlns:a="http://schemas.openxmlformats.org/drawingml/2006/main" noChangeAspect="1"/>
+            </wp:cNvGraphicFramePr>
+            <a:graphic xmlns:a="http://schemas.openxmlformats.org/drawingml/2006/main">
+              <a:graphicData uri="http://schemas.openxmlformats.org/drawingml/2006/picture">
+                <pic:pic xmlns:pic="http://schemas.openxmlformats.org/drawingml/2006/picture">
+                  <pic:nvPicPr>
+                    <pic:cNvPr id="0" name="Picture 2"/>
+                    <pic:cNvPicPr>
+                      <a:picLocks noChangeAspect="1" noChangeArrowheads="1"/>
+                    </pic:cNvPicPr>
+                  </pic:nvPicPr>
+                  <pic:blipFill>
+                    <a:blip r:embed="rId12" cstate="print">
+                      <a:extLst>
+                        <a:ext uri="{28A0092B-C50C-407E-A947-70E740481C1C}">
+                          <a14:useLocalDpi xmlns:a14="http://schemas.microsoft.com/office/drawing/2010/main" val="0"/>
+                        </a:ext>
+                      </a:extLst>
+                    </a:blip>
+                    <a:srcRect/>
+                    <a:stretch>
+                      <a:fillRect/>
+                    </a:stretch>
+                  </pic:blipFill>
+                  <pic:spPr bwMode="auto">
+                    <a:xfrm>
+                      <a:off x="0" y="0"/>
+                      <a:ext cx="5612765" cy="3216275"/>
+                    </a:xfrm>
+                    <a:prstGeom prst="rect">
+                      <a:avLst/>
+                    </a:prstGeom>
+                    <a:noFill/>
+                    <a:ln>
+                      <a:noFill/>
+                    </a:ln>
+                  </pic:spPr>
+                </pic:pic>
+              </a:graphicData>
+            </a:graphic>
+          </wp:inline>
+        </w:drawing>
+      </w:r>
+    </w:p>
+    <w:p>
+      <w:pPr>
+        <w:pStyle w:val="Ttulo3"/>
+      </w:pPr>
+      <w:r>
+        <w:t>Diagrama de despliegue</w:t>
+      </w:r>
+    </w:p>
+    <w:p>
+      <w:pPr>
+        <w:pStyle w:val="Ttulo3"/>
+      </w:pPr>
+      <w:r>
+        <w:rPr>
+          <w:noProof/>
+        </w:rPr>
+        <w:drawing>
+          <wp:inline distT="0" distB="0" distL="0" distR="0" wp14:anchorId="0877C401" wp14:editId="7C9FDE0D">
+            <wp:extent cx="4041408" cy="2257425"/>
+            <wp:effectExtent l="0" t="0" r="0" b="0"/>
+            <wp:docPr id="45" name="Imagen 45"/>
+            <wp:cNvGraphicFramePr>
+              <a:graphicFrameLocks xmlns:a="http://schemas.openxmlformats.org/drawingml/2006/main" noChangeAspect="1"/>
+            </wp:cNvGraphicFramePr>
+            <a:graphic xmlns:a="http://schemas.openxmlformats.org/drawingml/2006/main">
+              <a:graphicData uri="http://schemas.openxmlformats.org/drawingml/2006/picture">
+                <pic:pic xmlns:pic="http://schemas.openxmlformats.org/drawingml/2006/picture">
+                  <pic:nvPicPr>
+                    <pic:cNvPr id="0" name="Picture 4"/>
+                    <pic:cNvPicPr>
+                      <a:picLocks noChangeAspect="1" noChangeArrowheads="1"/>
+                    </pic:cNvPicPr>
+                  </pic:nvPicPr>
+                  <pic:blipFill>
+                    <a:blip r:embed="rId13">
+                      <a:extLst>
+                        <a:ext uri="{28A0092B-C50C-407E-A947-70E740481C1C}">
+                          <a14:useLocalDpi xmlns:a14="http://schemas.microsoft.com/office/drawing/2010/main" val="0"/>
+                        </a:ext>
+                      </a:extLst>
+                    </a:blip>
+                    <a:srcRect/>
+                    <a:stretch>
+                      <a:fillRect/>
+                    </a:stretch>
+                  </pic:blipFill>
+                  <pic:spPr bwMode="auto">
+                    <a:xfrm>
+                      <a:off x="0" y="0"/>
+                      <a:ext cx="4044868" cy="2259358"/>
+                    </a:xfrm>
+                    <a:prstGeom prst="rect">
+                      <a:avLst/>
+                    </a:prstGeom>
+                    <a:noFill/>
+                    <a:ln>
+                      <a:noFill/>
+                    </a:ln>
+                  </pic:spPr>
+                </pic:pic>
+              </a:graphicData>
+            </a:graphic>
+          </wp:inline>
+        </w:drawing>
+      </w:r>
+    </w:p>
+    <w:p>
+      <w:pPr>
+        <w:pStyle w:val="Ttulo3"/>
+      </w:pPr>
+      <w:r>
+        <w:lastRenderedPageBreak/>
+        <w:t>Diagrama de clases</w:t>
+      </w:r>
+      <w:r>
+        <w:rPr>
+          <w:noProof/>
+        </w:rPr>
+        <w:drawing>
+          <wp:inline distT="0" distB="0" distL="0" distR="0" wp14:anchorId="2586C440" wp14:editId="0D6959DE">
+            <wp:extent cx="5600700" cy="6076950"/>
+            <wp:effectExtent l="0" t="0" r="0" b="0"/>
+            <wp:docPr id="44" name="Imagen 44"/>
+            <wp:cNvGraphicFramePr>
+              <a:graphicFrameLocks xmlns:a="http://schemas.openxmlformats.org/drawingml/2006/main" noChangeAspect="1"/>
+            </wp:cNvGraphicFramePr>
+            <a:graphic xmlns:a="http://schemas.openxmlformats.org/drawingml/2006/main">
+              <a:graphicData uri="http://schemas.openxmlformats.org/drawingml/2006/picture">
+                <pic:pic xmlns:pic="http://schemas.openxmlformats.org/drawingml/2006/picture">
+                  <pic:nvPicPr>
+                    <pic:cNvPr id="0" name="Picture 3"/>
+                    <pic:cNvPicPr>
+                      <a:picLocks noChangeAspect="1" noChangeArrowheads="1"/>
+                    </pic:cNvPicPr>
+                  </pic:nvPicPr>
+                  <pic:blipFill>
+                    <a:blip r:embed="rId14" cstate="print">
+                      <a:extLst>
+                        <a:ext uri="{28A0092B-C50C-407E-A947-70E740481C1C}">
+                          <a14:useLocalDpi xmlns:a14="http://schemas.microsoft.com/office/drawing/2010/main" val="0"/>
+                        </a:ext>
+                      </a:extLst>
+                    </a:blip>
+                    <a:srcRect/>
+                    <a:stretch>
+                      <a:fillRect/>
+                    </a:stretch>
+                  </pic:blipFill>
+                  <pic:spPr bwMode="auto">
+                    <a:xfrm>
+                      <a:off x="0" y="0"/>
+                      <a:ext cx="5600700" cy="6076950"/>
+                    </a:xfrm>
+                    <a:prstGeom prst="rect">
+                      <a:avLst/>
+                    </a:prstGeom>
+                    <a:noFill/>
+                    <a:ln>
+                      <a:noFill/>
+                    </a:ln>
+                  </pic:spPr>
+                </pic:pic>
+              </a:graphicData>
+            </a:graphic>
+          </wp:inline>
+        </w:drawing>
+      </w:r>
+    </w:p>
+    <w:p>
+      <w:pPr>
+        <w:rPr>
+          <w:rFonts w:asciiTheme="majorHAnsi" w:eastAsiaTheme="majorEastAsia" w:hAnsiTheme="majorHAnsi" w:cstheme="majorBidi"/>
+          <w:b/>
+          <w:color w:val="8E0000"/>
+          <w:sz w:val="32"/>
+          <w:szCs w:val="24"/>
+        </w:rPr>
+      </w:pPr>
+      <w:r>
+        <w:br w:type="page"/>
+      </w:r>
+    </w:p>
+    <w:p>
+      <w:pPr>
+        <w:pStyle w:val="Ttulo3"/>
+      </w:pPr>
+      <w:r>
+        <w:lastRenderedPageBreak/>
+        <w:t>Diagrama de paquetes</w:t>
+      </w:r>
+    </w:p>
+    <w:p>
+      <w:r>
+        <w:rPr>
+          <w:noProof/>
+        </w:rPr>
+        <w:drawing>
+          <wp:inline distT="0" distB="0" distL="0" distR="0" wp14:anchorId="220189CC" wp14:editId="026D0215">
+            <wp:extent cx="2727298" cy="3619500"/>
+            <wp:effectExtent l="0" t="0" r="0" b="0"/>
+            <wp:docPr id="46" name="Imagen 46"/>
+            <wp:cNvGraphicFramePr>
+              <a:graphicFrameLocks xmlns:a="http://schemas.openxmlformats.org/drawingml/2006/main" noChangeAspect="1"/>
+            </wp:cNvGraphicFramePr>
+            <a:graphic xmlns:a="http://schemas.openxmlformats.org/drawingml/2006/main">
+              <a:graphicData uri="http://schemas.openxmlformats.org/drawingml/2006/picture">
+                <pic:pic xmlns:pic="http://schemas.openxmlformats.org/drawingml/2006/picture">
+                  <pic:nvPicPr>
+                    <pic:cNvPr id="0" name="Picture 5"/>
+                    <pic:cNvPicPr>
+                      <a:picLocks noChangeAspect="1" noChangeArrowheads="1"/>
+                    </pic:cNvPicPr>
+                  </pic:nvPicPr>
+                  <pic:blipFill>
+                    <a:blip r:embed="rId15">
+                      <a:extLst>
+                        <a:ext uri="{28A0092B-C50C-407E-A947-70E740481C1C}">
+                          <a14:useLocalDpi xmlns:a14="http://schemas.microsoft.com/office/drawing/2010/main" val="0"/>
+                        </a:ext>
+                      </a:extLst>
+                    </a:blip>
+                    <a:srcRect/>
+                    <a:stretch>
+                      <a:fillRect/>
+                    </a:stretch>
+                  </pic:blipFill>
+                  <pic:spPr bwMode="auto">
+                    <a:xfrm>
+                      <a:off x="0" y="0"/>
+                      <a:ext cx="2729712" cy="3622703"/>
+                    </a:xfrm>
+                    <a:prstGeom prst="rect">
+                      <a:avLst/>
+                    </a:prstGeom>
+                    <a:noFill/>
+                    <a:ln>
+                      <a:noFill/>
+                    </a:ln>
+                  </pic:spPr>
+                </pic:pic>
+              </a:graphicData>
+            </a:graphic>
+          </wp:inline>
+        </w:drawing>
+      </w:r>
+    </w:p>
+    <w:p>
+      <w:pPr>
+        <w:pStyle w:val="Ttulo3"/>
+      </w:pPr>
+      <w:r>
+        <w:t xml:space="preserve">Diagrama de </w:t>
+      </w:r>
+      <w:r>
+        <w:t>actividades</w:t>
+      </w:r>
+    </w:p>
+    <w:p>
+      <w:r>
+        <w:rPr>
+          <w:noProof/>
+        </w:rPr>
+        <w:drawing>
+          <wp:anchor distT="0" distB="0" distL="114300" distR="114300" simplePos="0" relativeHeight="251684864" behindDoc="1" locked="0" layoutInCell="1" allowOverlap="1" wp14:anchorId="204D2888" wp14:editId="27B3D2D8">
+            <wp:simplePos x="0" y="0"/>
+            <wp:positionH relativeFrom="column">
+              <wp:posOffset>-1962</wp:posOffset>
+            </wp:positionH>
+            <wp:positionV relativeFrom="paragraph">
+              <wp:posOffset>-2341</wp:posOffset>
+            </wp:positionV>
+            <wp:extent cx="2952750" cy="3313697"/>
+            <wp:effectExtent l="0" t="0" r="0" b="0"/>
+            <wp:wrapTight wrapText="bothSides">
+              <wp:wrapPolygon edited="0">
+                <wp:start x="0" y="0"/>
+                <wp:lineTo x="0" y="20863"/>
+                <wp:lineTo x="20903" y="20863"/>
+                <wp:lineTo x="20764" y="0"/>
+                <wp:lineTo x="0" y="0"/>
+              </wp:wrapPolygon>
+            </wp:wrapTight>
+            <wp:docPr id="47" name="Imagen 47"/>
+            <wp:cNvGraphicFramePr>
+              <a:graphicFrameLocks xmlns:a="http://schemas.openxmlformats.org/drawingml/2006/main" noChangeAspect="1"/>
+            </wp:cNvGraphicFramePr>
+            <a:graphic xmlns:a="http://schemas.openxmlformats.org/drawingml/2006/main">
+              <a:graphicData uri="http://schemas.openxmlformats.org/drawingml/2006/picture">
+                <pic:pic xmlns:pic="http://schemas.openxmlformats.org/drawingml/2006/picture">
+                  <pic:nvPicPr>
+                    <pic:cNvPr id="0" name="Picture 6"/>
+                    <pic:cNvPicPr>
+                      <a:picLocks noChangeAspect="1" noChangeArrowheads="1"/>
+                    </pic:cNvPicPr>
+                  </pic:nvPicPr>
+                  <pic:blipFill>
+                    <a:blip r:embed="rId16" cstate="print">
+                      <a:extLst>
+                        <a:ext uri="{28A0092B-C50C-407E-A947-70E740481C1C}">
+                          <a14:useLocalDpi xmlns:a14="http://schemas.microsoft.com/office/drawing/2010/main" val="0"/>
+                        </a:ext>
+                      </a:extLst>
+                    </a:blip>
+                    <a:srcRect/>
+                    <a:stretch>
+                      <a:fillRect/>
+                    </a:stretch>
+                  </pic:blipFill>
+                  <pic:spPr bwMode="auto">
+                    <a:xfrm>
+                      <a:off x="0" y="0"/>
+                      <a:ext cx="2952750" cy="3313697"/>
+                    </a:xfrm>
+                    <a:prstGeom prst="rect">
+                      <a:avLst/>
+                    </a:prstGeom>
+                    <a:noFill/>
+                    <a:ln>
+                      <a:noFill/>
+                    </a:ln>
+                  </pic:spPr>
+                </pic:pic>
+              </a:graphicData>
+            </a:graphic>
+            <wp14:sizeRelH relativeFrom="page">
+              <wp14:pctWidth>0</wp14:pctWidth>
+            </wp14:sizeRelH>
+            <wp14:sizeRelV relativeFrom="page">
+              <wp14:pctHeight>0</wp14:pctHeight>
+            </wp14:sizeRelV>
+          </wp:anchor>
+        </w:drawing>
+      </w:r>
+      <w:r>
+        <w:t>En este apartado solo se desarrolló la actividad más importante del desarrollo.</w:t>
+      </w:r>
+    </w:p>
+    <w:p>
+      <w:r>
+        <w:br w:type="page"/>
+      </w:r>
+    </w:p>
+    <w:p>
+      <w:pPr>
+        <w:pStyle w:val="Ttulo3"/>
+      </w:pPr>
+      <w:r>
+        <w:lastRenderedPageBreak/>
+        <w:t>Diagrama de estados</w:t>
+      </w:r>
+    </w:p>
+    <w:p>
+      <w:pPr>
+        <w:pStyle w:val="Ttulo4"/>
+      </w:pPr>
+      <w:r>
+        <w:t>Pokeball states</w:t>
+      </w:r>
+    </w:p>
+    <w:p>
+      <w:r>
+        <w:rPr>
+          <w:noProof/>
+        </w:rPr>
+        <w:drawing>
+          <wp:inline distT="0" distB="0" distL="0" distR="0" wp14:anchorId="5152CF90" wp14:editId="70F1AC63">
+            <wp:extent cx="5600700" cy="2543175"/>
+            <wp:effectExtent l="0" t="0" r="0" b="0"/>
+            <wp:docPr id="48" name="Imagen 48"/>
+            <wp:cNvGraphicFramePr>
+              <a:graphicFrameLocks xmlns:a="http://schemas.openxmlformats.org/drawingml/2006/main" noChangeAspect="1"/>
+            </wp:cNvGraphicFramePr>
+            <a:graphic xmlns:a="http://schemas.openxmlformats.org/drawingml/2006/main">
+              <a:graphicData uri="http://schemas.openxmlformats.org/drawingml/2006/picture">
+                <pic:pic xmlns:pic="http://schemas.openxmlformats.org/drawingml/2006/picture">
+                  <pic:nvPicPr>
+                    <pic:cNvPr id="0" name="Picture 7"/>
+                    <pic:cNvPicPr>
+                      <a:picLocks noChangeAspect="1" noChangeArrowheads="1"/>
+                    </pic:cNvPicPr>
+                  </pic:nvPicPr>
+                  <pic:blipFill>
+                    <a:blip r:embed="rId17">
+                      <a:extLst>
+                        <a:ext uri="{28A0092B-C50C-407E-A947-70E740481C1C}">
+                          <a14:useLocalDpi xmlns:a14="http://schemas.microsoft.com/office/drawing/2010/main" val="0"/>
+                        </a:ext>
+                      </a:extLst>
+                    </a:blip>
+                    <a:srcRect/>
+                    <a:stretch>
+                      <a:fillRect/>
+                    </a:stretch>
+                  </pic:blipFill>
+                  <pic:spPr bwMode="auto">
+                    <a:xfrm>
+                      <a:off x="0" y="0"/>
+                      <a:ext cx="5600700" cy="2543175"/>
+                    </a:xfrm>
+                    <a:prstGeom prst="rect">
+                      <a:avLst/>
+                    </a:prstGeom>
+                    <a:noFill/>
+                    <a:ln>
+                      <a:noFill/>
+                    </a:ln>
+                  </pic:spPr>
+                </pic:pic>
+              </a:graphicData>
+            </a:graphic>
+          </wp:inline>
+        </w:drawing>
+      </w:r>
+    </w:p>
+    <w:p>
+      <w:pPr>
+        <w:pStyle w:val="Ttulo4"/>
+      </w:pPr>
+      <w:r>
+        <w:t>Pokemon states</w:t>
+      </w:r>
+    </w:p>
+    <w:p>
+      <w:pPr>
+        <w:pStyle w:val="Ttulo4"/>
+      </w:pPr>
+      <w:r>
+        <w:rPr>
+          <w:noProof/>
+        </w:rPr>
+        <w:drawing>
+          <wp:inline distT="0" distB="0" distL="0" distR="0" wp14:anchorId="500DD8E1" wp14:editId="634E0E23">
+            <wp:extent cx="5610225" cy="2847975"/>
+            <wp:effectExtent l="0" t="0" r="0" b="0"/>
+            <wp:docPr id="49" name="Imagen 49"/>
+            <wp:cNvGraphicFramePr>
+              <a:graphicFrameLocks xmlns:a="http://schemas.openxmlformats.org/drawingml/2006/main" noChangeAspect="1"/>
+            </wp:cNvGraphicFramePr>
+            <a:graphic xmlns:a="http://schemas.openxmlformats.org/drawingml/2006/main">
+              <a:graphicData uri="http://schemas.openxmlformats.org/drawingml/2006/picture">
+                <pic:pic xmlns:pic="http://schemas.openxmlformats.org/drawingml/2006/picture">
+                  <pic:nvPicPr>
+                    <pic:cNvPr id="0" name="Picture 8"/>
+                    <pic:cNvPicPr>
+                      <a:picLocks noChangeAspect="1" noChangeArrowheads="1"/>
+                    </pic:cNvPicPr>
+                  </pic:nvPicPr>
+                  <pic:blipFill>
+                    <a:blip r:embed="rId18">
+                      <a:extLst>
+                        <a:ext uri="{28A0092B-C50C-407E-A947-70E740481C1C}">
+                          <a14:useLocalDpi xmlns:a14="http://schemas.microsoft.com/office/drawing/2010/main" val="0"/>
+                        </a:ext>
+                      </a:extLst>
+                    </a:blip>
+                    <a:srcRect/>
+                    <a:stretch>
+                      <a:fillRect/>
+                    </a:stretch>
+                  </pic:blipFill>
+                  <pic:spPr bwMode="auto">
+                    <a:xfrm>
+                      <a:off x="0" y="0"/>
+                      <a:ext cx="5610225" cy="2847975"/>
+                    </a:xfrm>
+                    <a:prstGeom prst="rect">
+                      <a:avLst/>
+                    </a:prstGeom>
+                    <a:noFill/>
+                    <a:ln>
+                      <a:noFill/>
+                    </a:ln>
+                  </pic:spPr>
+                </pic:pic>
+              </a:graphicData>
+            </a:graphic>
+          </wp:inline>
+        </w:drawing>
+      </w:r>
+    </w:p>
+    <w:p>
+      <w:pPr>
+        <w:rPr>
+          <w:rFonts w:asciiTheme="majorHAnsi" w:eastAsiaTheme="majorEastAsia" w:hAnsiTheme="majorHAnsi" w:cstheme="majorBidi"/>
+          <w:iCs/>
+          <w:color w:val="C00000"/>
+          <w:sz w:val="28"/>
+        </w:rPr>
+      </w:pPr>
+      <w:r>
+        <w:br w:type="page"/>
+      </w:r>
+    </w:p>
+    <w:p>
+      <w:pPr>
+        <w:pStyle w:val="Ttulo2"/>
+      </w:pPr>
+      <w:r>
+        <w:lastRenderedPageBreak/>
+        <w:t>Sobre el alcance desarrollado</w:t>
+      </w:r>
+    </w:p>
+    <w:p>
+      <w:pPr>
+        <w:pStyle w:val="Prrafodelista"/>
+        <w:numPr>
+          <w:ilvl w:val="0"/>
+          <w:numId w:val="5"/>
+        </w:numPr>
+      </w:pPr>
+      <w:r>
+        <w:t>Por cuestión de dedicar tiempo de investigación varios requisitos (no prioritarios) no se alcanzaron a cumplir, sin embargo, el resultado es satisfactorio y muy bien logrado.</w:t>
+      </w:r>
+    </w:p>
+    <w:p>
+      <w:pPr>
+        <w:pStyle w:val="Prrafodelista"/>
+        <w:numPr>
+          <w:ilvl w:val="0"/>
+          <w:numId w:val="5"/>
+        </w:numPr>
+      </w:pPr>
+      <w:r>
+        <w:t>No se pudo practicar TDD por cuestión de tiempo.</w:t>
+      </w:r>
+    </w:p>
+    <w:p>
+      <w:pPr>
+        <w:pStyle w:val="Prrafodelista"/>
+        <w:numPr>
+          <w:ilvl w:val="0"/>
+          <w:numId w:val="5"/>
+        </w:numPr>
+      </w:pPr>
+      <w:r>
+        <w:t>Se tuvo que desarrollador sobre el SDK de Vuforia por cuestión de tiempo ya que este no necesitaba investigación.</w:t>
+      </w:r>
+    </w:p>
+    <w:p>
+      <w:pPr>
+        <w:pStyle w:val="Prrafodelista"/>
+        <w:numPr>
+          <w:ilvl w:val="0"/>
+          <w:numId w:val="5"/>
+        </w:numPr>
+      </w:pPr>
+      <w:r>
+        <w:t>La built para PC aunque se construyó no funciona debido a que Vuforia no es compatible con esta.</w:t>
+      </w:r>
+    </w:p>
+    <w:p>
+      <w:pPr>
+        <w:pStyle w:val="Prrafodelista"/>
+        <w:numPr>
+          <w:ilvl w:val="0"/>
+          <w:numId w:val="5"/>
+        </w:numPr>
+      </w:pPr>
+      <w:r>
+        <w:t>Los requisitos que quedaron por cumplir son relativamente cortos y su desarrollado es totalmente compatible con el sistema actual si necesidad de reescribir o cambiar mucho código gracias al buen planteamiento del sistema.</w:t>
+      </w:r>
+    </w:p>
+    <w:p>
+      <w:pPr>
+        <w:pStyle w:val="Prrafodelista"/>
+        <w:numPr>
+          <w:ilvl w:val="0"/>
+          <w:numId w:val="5"/>
+        </w:numPr>
+      </w:pPr>
+      <w:r>
+        <w:t>Algunos artefactos no se diseñaron por cuestión de tiempo e inexperiencia con estos.</w:t>
+      </w:r>
+    </w:p>
+    <w:p>
+      <w:pPr>
+        <w:pStyle w:val="Prrafodelista"/>
+        <w:numPr>
+          <w:ilvl w:val="0"/>
+          <w:numId w:val="5"/>
+        </w:numPr>
+      </w:pPr>
+      <w:r>
+        <w:t>Solo existe una parte de código que puede considerar una refactorización. Esta ubicado entre el script Pokemon y Pokeball, ambos comparten código muy similar y se podría considerar una clase padre, al igual que sus estados.</w:t>
+      </w:r>
+    </w:p>
     <w:sectPr>
-      <w:headerReference w:type="even" r:id="rId12"/>
-      <w:headerReference w:type="default" r:id="rId13"/>
-      <w:footerReference w:type="even" r:id="rId14"/>
-      <w:footerReference w:type="default" r:id="rId15"/>
-      <w:headerReference w:type="first" r:id="rId16"/>
+      <w:headerReference w:type="even" r:id="rId19"/>
+      <w:headerReference w:type="default" r:id="rId20"/>
+      <w:footerReference w:type="even" r:id="rId21"/>
+      <w:footerReference w:type="default" r:id="rId22"/>
+      <w:headerReference w:type="first" r:id="rId23"/>
       <w:pgSz w:w="12240" w:h="15840"/>
       <w:pgMar w:top="1417" w:right="1701" w:bottom="1417" w:left="1701" w:header="708" w:footer="708" w:gutter="0"/>
       <w:pgNumType w:fmt="numberInDash"/>
@@ -13586,21 +14256,8 @@
       </w:sdtPr>
       <w:sdtEndPr/>
       <w:sdtContent>
-        <w:proofErr w:type="spellStart"/>
         <w:r>
-          <w:t>Powered</w:t>
-        </w:r>
-        <w:proofErr w:type="spellEnd"/>
-        <w:r>
-          <w:t xml:space="preserve"> </w:t>
-        </w:r>
-        <w:proofErr w:type="spellStart"/>
-        <w:r>
-          <w:t>by</w:t>
-        </w:r>
-        <w:proofErr w:type="spellEnd"/>
-        <w:r>
-          <w:t xml:space="preserve"> NTC Estudio</w:t>
+          <w:t>Powered by NTC Estudio</w:t>
         </w:r>
       </w:sdtContent>
     </w:sdt>
@@ -14066,7 +14723,7 @@
   <w:abstractNum w:abstractNumId="3" w15:restartNumberingAfterBreak="0">
     <w:nsid w:val="792E2A9B"/>
     <w:multiLevelType w:val="hybridMultilevel"/>
-    <w:tmpl w:val="8836141E"/>
+    <w:tmpl w:val="9524FA3C"/>
     <w:lvl w:ilvl="0" w:tplc="240A0001">
       <w:start w:val="1"/>
       <w:numFmt w:val="bullet"/>
@@ -15604,9 +16261,14 @@
   <w:rsids>
     <w:rsidRoot w:val="00E6085D"/>
     <w:rsid w:val="00256864"/>
+    <w:rsid w:val="002C6AAC"/>
     <w:rsid w:val="00394FBE"/>
+    <w:rsid w:val="00551D1B"/>
     <w:rsid w:val="00561C3D"/>
+    <w:rsid w:val="007473CA"/>
+    <w:rsid w:val="00A32196"/>
     <w:rsid w:val="00E6085D"/>
+    <w:rsid w:val="00ED3BA7"/>
   </w:rsids>
   <m:mathPr>
     <m:mathFont m:val="Cambria Math"/>

</xml_diff>

<commit_message>
0.2 Versión final (#4)
* Base project

-Uploaded the base project.
-The first version of the technical doc.
-The basic configuration of git.

* first version of the technical document and the class diagram.

* Revert "Initial commit"

This reverts commit b7e6844e678b3d31ae620e90daca1aa9c0af3ea2.

* new base project

* menu and authentication

* PokeAPI, pokedex system, pokemon data and pokedexUI

* Pokemon system, factory and pool, states controller

* pokeball system and bug

* bug solution

* Vuforia (AR SDK) integration

* apk uploaded

* target added

* new project to 2019.4

* Assets and commented code

* completion of the development documentation

* documentation added

* Readme updated
</commit_message>
<xml_diff>
--- a/_Docs/Documento tecnico.docx
+++ b/_Docs/Documento tecnico.docx
@@ -422,7 +422,10 @@
         <w:pStyle w:val="PortSubtitulo"/>
       </w:pPr>
       <w:r>
-        <w:t>RETROMON</w:t>
+        <w:t>RETRO</w:t>
+      </w:r>
+      <w:r>
+        <w:t xml:space="preserve"> POKEMON</w:t>
       </w:r>
       <w:r>
         <w:t xml:space="preserve"> </w:t>
@@ -514,9 +517,6 @@
         <w:pStyle w:val="PortEnfasis"/>
         <w:jc w:val="right"/>
       </w:pPr>
-      <w:r>
-        <w:t>NEDIAR Technology &amp; Innovation</w:t>
-      </w:r>
     </w:p>
     <w:p>
       <w:pPr>
@@ -530,7 +530,7 @@
         <w:jc w:val="right"/>
       </w:pPr>
       <w:r>
-        <w:t>ejimenez@nediar.com</w:t>
+        <w:t>NEDIAR Technology &amp; Innovation</w:t>
       </w:r>
     </w:p>
     <w:p>
@@ -538,21 +538,14 @@
         <w:pStyle w:val="PortEnfasis"/>
         <w:jc w:val="right"/>
       </w:pPr>
-      <w:r>
-        <w:t>jjaramillo@nediar.com</w:t>
-      </w:r>
     </w:p>
     <w:p>
       <w:pPr>
-        <w:pStyle w:val="PortEnfasis"/>
-        <w:jc w:val="right"/>
+        <w:jc w:val="center"/>
         <w:rPr>
-          <w:rFonts w:asciiTheme="minorHAnsi" w:eastAsia="Calibri Light" w:hAnsiTheme="minorHAnsi" w:cstheme="minorHAnsi"/>
+          <w:rFonts w:eastAsia="Calibri Light" w:cstheme="minorHAnsi"/>
         </w:rPr>
       </w:pPr>
-      <w:r>
-        <w:t>amontoya@nediar.com</w:t>
-      </w:r>
     </w:p>
     <w:p>
       <w:pPr>
@@ -3507,9 +3500,101 @@
         </w:rPr>
         <w:lastRenderedPageBreak/>
         <mc:AlternateContent>
+          <mc:Choice Requires="wps">
+            <w:drawing>
+              <wp:anchor distT="0" distB="0" distL="114300" distR="114300" simplePos="0" relativeHeight="251664384" behindDoc="0" locked="0" layoutInCell="1" allowOverlap="1" wp14:anchorId="19812CDA" wp14:editId="4EEC8B1D">
+                <wp:simplePos x="0" y="0"/>
+                <wp:positionH relativeFrom="column">
+                  <wp:posOffset>-716915</wp:posOffset>
+                </wp:positionH>
+                <wp:positionV relativeFrom="paragraph">
+                  <wp:posOffset>4677739</wp:posOffset>
+                </wp:positionV>
+                <wp:extent cx="7055485" cy="1119352"/>
+                <wp:effectExtent l="0" t="0" r="0" b="5080"/>
+                <wp:wrapNone/>
+                <wp:docPr id="1" name="Cuadro de texto 1"/>
+                <wp:cNvGraphicFramePr/>
+                <a:graphic xmlns:a="http://schemas.openxmlformats.org/drawingml/2006/main">
+                  <a:graphicData uri="http://schemas.microsoft.com/office/word/2010/wordprocessingShape">
+                    <wps:wsp>
+                      <wps:cNvSpPr txBox="1"/>
+                      <wps:spPr>
+                        <a:xfrm>
+                          <a:off x="0" y="0"/>
+                          <a:ext cx="7055485" cy="1119352"/>
+                        </a:xfrm>
+                        <a:prstGeom prst="rect">
+                          <a:avLst/>
+                        </a:prstGeom>
+                        <a:noFill/>
+                        <a:ln w="6350">
+                          <a:noFill/>
+                        </a:ln>
+                      </wps:spPr>
+                      <wps:txbx>
+                        <w:txbxContent>
+                          <w:p>
+                            <w:pPr>
+                              <w:pStyle w:val="Ttulo1"/>
+                            </w:pPr>
+                            <w:bookmarkStart w:id="3" w:name="_Toc64153169"/>
+                            <w:r>
+                              <w:t>Introducción</w:t>
+                            </w:r>
+                            <w:bookmarkEnd w:id="3"/>
+                          </w:p>
+                        </w:txbxContent>
+                      </wps:txbx>
+                      <wps:bodyPr rot="0" spcFirstLastPara="0" vertOverflow="overflow" horzOverflow="overflow" vert="horz" wrap="square" lIns="91440" tIns="45720" rIns="91440" bIns="45720" numCol="1" spcCol="0" rtlCol="0" fromWordArt="0" anchor="t" anchorCtr="0" forceAA="0" compatLnSpc="1">
+                        <a:prstTxWarp prst="textNoShape">
+                          <a:avLst/>
+                        </a:prstTxWarp>
+                        <a:noAutofit/>
+                      </wps:bodyPr>
+                    </wps:wsp>
+                  </a:graphicData>
+                </a:graphic>
+                <wp14:sizeRelV relativeFrom="margin">
+                  <wp14:pctHeight>0</wp14:pctHeight>
+                </wp14:sizeRelV>
+              </wp:anchor>
+            </w:drawing>
+          </mc:Choice>
+          <mc:Fallback>
+            <w:pict>
+              <v:shapetype w14:anchorId="19812CDA" id="_x0000_t202" coordsize="21600,21600" o:spt="202" path="m,l,21600r21600,l21600,xe">
+                <v:stroke joinstyle="miter"/>
+                <v:path gradientshapeok="t" o:connecttype="rect"/>
+              </v:shapetype>
+              <v:shape id="Cuadro de texto 1" o:spid="_x0000_s1026" type="#_x0000_t202" style="position:absolute;margin-left:-56.45pt;margin-top:368.35pt;width:555.55pt;height:88.15pt;z-index:251664384;visibility:visible;mso-wrap-style:square;mso-height-percent:0;mso-wrap-distance-left:9pt;mso-wrap-distance-top:0;mso-wrap-distance-right:9pt;mso-wrap-distance-bottom:0;mso-position-horizontal:absolute;mso-position-horizontal-relative:text;mso-position-vertical:absolute;mso-position-vertical-relative:text;mso-height-percent:0;mso-height-relative:margin;v-text-anchor:top" o:gfxdata="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" filled="f" stroked="f" strokeweight=".5pt">
+                <v:textbox>
+                  <w:txbxContent>
+                    <w:p>
+                      <w:pPr>
+                        <w:pStyle w:val="Ttulo1"/>
+                      </w:pPr>
+                      <w:bookmarkStart w:id="4" w:name="_Toc64153169"/>
+                      <w:r>
+                        <w:t>Introducción</w:t>
+                      </w:r>
+                      <w:bookmarkEnd w:id="4"/>
+                    </w:p>
+                  </w:txbxContent>
+                </v:textbox>
+              </v:shape>
+            </w:pict>
+          </mc:Fallback>
+        </mc:AlternateContent>
+      </w:r>
+      <w:r>
+        <w:rPr>
+          <w:noProof/>
+        </w:rPr>
+        <mc:AlternateContent>
           <mc:Choice Requires="wpg">
             <w:drawing>
-              <wp:anchor distT="0" distB="0" distL="114300" distR="114300" simplePos="0" relativeHeight="251663360" behindDoc="1" locked="0" layoutInCell="1" allowOverlap="1" wp14:anchorId="1993D706" wp14:editId="57ACC151">
+              <wp:anchor distT="0" distB="0" distL="114300" distR="114300" simplePos="0" relativeHeight="251663360" behindDoc="1" locked="0" layoutInCell="1" allowOverlap="1" wp14:anchorId="1993D706" wp14:editId="1B0AECD2">
                 <wp:simplePos x="0" y="0"/>
                 <wp:positionH relativeFrom="column">
                   <wp:posOffset>-1081077</wp:posOffset>
@@ -3764,8 +3849,19 @@
           </mc:Choice>
           <mc:Fallback>
             <w:pict>
-              <v:group w14:anchorId="644EA5E8" id="Grupo 2" o:spid="_x0000_s1026" style="position:absolute;margin-left:-85.1pt;margin-top:2.65pt;width:611.5pt;height:718.7pt;z-index:-251653120" coordsize="77660,91274" o:gfxdata="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">
+              <v:group w14:anchorId="2D1C2464" id="Grupo 2" o:spid="_x0000_s1026" style="position:absolute;margin-left:-85.1pt;margin-top:2.65pt;width:611.5pt;height:718.7pt;z-index:-251653120" coordsize="77660,91274" o:gfxdata="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">
                 <v:rect id="Rectángulo 22" o:spid="_x0000_s1027" style="position:absolute;left:9;top:58293;width:77645;height:32981;visibility:visible;mso-wrap-style:square;v-text-anchor:middle" o:gfxdata="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" fillcolor="#f2f2f2 [3052]" stroked="f" strokeweight="1pt"/>
+                <v:shapetype id="_x0000_t15" coordsize="21600,21600" o:spt="15" adj="16200" path="m@0,l,,,21600@0,21600,21600,10800xe">
+                  <v:stroke joinstyle="miter"/>
+                  <v:formulas>
+                    <v:f eqn="val #0"/>
+                    <v:f eqn="prod #0 1 2"/>
+                  </v:formulas>
+                  <v:path gradientshapeok="t" o:connecttype="custom" o:connectlocs="@1,0;0,10800;@1,21600;21600,10800" o:connectangles="270,180,90,0" textboxrect="0,0,10800,21600;0,0,16200,21600;0,0,21600,21600"/>
+                  <v:handles>
+                    <v:h position="#0,topLeft" xrange="0,21600"/>
+                  </v:handles>
+                </v:shapetype>
                 <v:shape id="Flecha: pentágono 13" o:spid="_x0000_s1028" type="#_x0000_t15" style="position:absolute;left:9;top:57912;width:60439;height:24193;visibility:visible;mso-wrap-style:square;v-text-anchor:middle" o:gfxdata="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" adj="17277" fillcolor="#c00000" stroked="f" strokeweight="1pt"/>
                 <v:shapetype id="_x0000_t55" coordsize="21600,21600" o:spt="55" adj="16200" path="m@0,l,0@1,10800,,21600@0,21600,21600,10800xe">
                   <v:stroke joinstyle="miter"/>
@@ -3787,98 +3883,6 @@
                 <v:shape id="Diagrama de flujo: entrada manual 20" o:spid="_x0000_s1030" type="#_x0000_t118" style="position:absolute;left:9;width:77648;height:43224;visibility:visible;mso-wrap-style:square;v-text-anchor:middle" o:gfxdata="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" fillcolor="#393737 [814]" stroked="f" strokeweight="1pt"/>
                 <v:shape id="Flecha: pentágono 21" o:spid="_x0000_s1031" type="#_x0000_t15" style="position:absolute;left:28016;top:15243;width:21628;height:77660;rotation:90;visibility:visible;mso-wrap-style:square;v-text-anchor:middle" o:gfxdata="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" adj="17442" fillcolor="#f2f2f2 [3052]" stroked="f" strokeweight="1pt"/>
               </v:group>
-            </w:pict>
-          </mc:Fallback>
-        </mc:AlternateContent>
-      </w:r>
-      <w:r>
-        <w:rPr>
-          <w:noProof/>
-        </w:rPr>
-        <mc:AlternateContent>
-          <mc:Choice Requires="wps">
-            <w:drawing>
-              <wp:anchor distT="0" distB="0" distL="114300" distR="114300" simplePos="0" relativeHeight="251664384" behindDoc="0" locked="0" layoutInCell="1" allowOverlap="1" wp14:anchorId="19812CDA" wp14:editId="0BA2544E">
-                <wp:simplePos x="0" y="0"/>
-                <wp:positionH relativeFrom="column">
-                  <wp:posOffset>-714375</wp:posOffset>
-                </wp:positionH>
-                <wp:positionV relativeFrom="paragraph">
-                  <wp:posOffset>4586053</wp:posOffset>
-                </wp:positionV>
-                <wp:extent cx="7055485" cy="1470991"/>
-                <wp:effectExtent l="0" t="0" r="0" b="0"/>
-                <wp:wrapNone/>
-                <wp:docPr id="1" name="Cuadro de texto 1"/>
-                <wp:cNvGraphicFramePr/>
-                <a:graphic xmlns:a="http://schemas.openxmlformats.org/drawingml/2006/main">
-                  <a:graphicData uri="http://schemas.microsoft.com/office/word/2010/wordprocessingShape">
-                    <wps:wsp>
-                      <wps:cNvSpPr txBox="1"/>
-                      <wps:spPr>
-                        <a:xfrm>
-                          <a:off x="0" y="0"/>
-                          <a:ext cx="7055485" cy="1470991"/>
-                        </a:xfrm>
-                        <a:prstGeom prst="rect">
-                          <a:avLst/>
-                        </a:prstGeom>
-                        <a:noFill/>
-                        <a:ln w="6350">
-                          <a:noFill/>
-                        </a:ln>
-                      </wps:spPr>
-                      <wps:txbx>
-                        <w:txbxContent>
-                          <w:p>
-                            <w:pPr>
-                              <w:pStyle w:val="Ttulo1"/>
-                            </w:pPr>
-                            <w:bookmarkStart w:id="3" w:name="_Toc64153169"/>
-                            <w:r>
-                              <w:t>Introducción</w:t>
-                            </w:r>
-                            <w:bookmarkEnd w:id="3"/>
-                          </w:p>
-                        </w:txbxContent>
-                      </wps:txbx>
-                      <wps:bodyPr rot="0" spcFirstLastPara="0" vertOverflow="overflow" horzOverflow="overflow" vert="horz" wrap="square" lIns="91440" tIns="45720" rIns="91440" bIns="45720" numCol="1" spcCol="0" rtlCol="0" fromWordArt="0" anchor="t" anchorCtr="0" forceAA="0" compatLnSpc="1">
-                        <a:prstTxWarp prst="textNoShape">
-                          <a:avLst/>
-                        </a:prstTxWarp>
-                        <a:noAutofit/>
-                      </wps:bodyPr>
-                    </wps:wsp>
-                  </a:graphicData>
-                </a:graphic>
-                <wp14:sizeRelV relativeFrom="margin">
-                  <wp14:pctHeight>0</wp14:pctHeight>
-                </wp14:sizeRelV>
-              </wp:anchor>
-            </w:drawing>
-          </mc:Choice>
-          <mc:Fallback>
-            <w:pict>
-              <v:shapetype w14:anchorId="19812CDA" id="_x0000_t202" coordsize="21600,21600" o:spt="202" path="m,l,21600r21600,l21600,xe">
-                <v:stroke joinstyle="miter"/>
-                <v:path gradientshapeok="t" o:connecttype="rect"/>
-              </v:shapetype>
-              <v:shape id="Cuadro de texto 1" o:spid="_x0000_s1026" type="#_x0000_t202" style="position:absolute;margin-left:-56.25pt;margin-top:361.1pt;width:555.55pt;height:115.85pt;z-index:251664384;visibility:visible;mso-wrap-style:square;mso-height-percent:0;mso-wrap-distance-left:9pt;mso-wrap-distance-top:0;mso-wrap-distance-right:9pt;mso-wrap-distance-bottom:0;mso-position-horizontal:absolute;mso-position-horizontal-relative:text;mso-position-vertical:absolute;mso-position-vertical-relative:text;mso-height-percent:0;mso-height-relative:margin;v-text-anchor:top" o:gfxdata="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" filled="f" stroked="f" strokeweight=".5pt">
-                <v:textbox>
-                  <w:txbxContent>
-                    <w:p>
-                      <w:pPr>
-                        <w:pStyle w:val="Ttulo1"/>
-                      </w:pPr>
-                      <w:bookmarkStart w:id="4" w:name="_Toc64153169"/>
-                      <w:r>
-                        <w:t>Introducción</w:t>
-                      </w:r>
-                      <w:bookmarkEnd w:id="4"/>
-                    </w:p>
-                  </w:txbxContent>
-                </v:textbox>
-              </v:shape>
             </w:pict>
           </mc:Fallback>
         </mc:AlternateContent>
@@ -4263,16 +4267,16 @@
         <mc:AlternateContent>
           <mc:Choice Requires="wps">
             <w:drawing>
-              <wp:anchor distT="0" distB="0" distL="114300" distR="114300" simplePos="0" relativeHeight="251676672" behindDoc="0" locked="0" layoutInCell="1" allowOverlap="1" wp14:anchorId="1A9CBFBA" wp14:editId="0A7406C2">
+              <wp:anchor distT="0" distB="0" distL="114300" distR="114300" simplePos="0" relativeHeight="251676672" behindDoc="0" locked="0" layoutInCell="1" allowOverlap="1" wp14:anchorId="1A9CBFBA" wp14:editId="03479F6B">
                 <wp:simplePos x="0" y="0"/>
                 <wp:positionH relativeFrom="column">
-                  <wp:posOffset>-710061</wp:posOffset>
+                  <wp:posOffset>-717550</wp:posOffset>
                 </wp:positionH>
                 <wp:positionV relativeFrom="paragraph">
-                  <wp:posOffset>4187768</wp:posOffset>
+                  <wp:posOffset>4348021</wp:posOffset>
                 </wp:positionV>
-                <wp:extent cx="7055892" cy="1716734"/>
-                <wp:effectExtent l="0" t="0" r="0" b="0"/>
+                <wp:extent cx="7055892" cy="1119352"/>
+                <wp:effectExtent l="0" t="0" r="0" b="5080"/>
                 <wp:wrapNone/>
                 <wp:docPr id="3" name="Cuadro de texto 3"/>
                 <wp:cNvGraphicFramePr/>
@@ -4283,7 +4287,7 @@
                       <wps:spPr>
                         <a:xfrm>
                           <a:off x="0" y="0"/>
-                          <a:ext cx="7055892" cy="1716734"/>
+                          <a:ext cx="7055892" cy="1119352"/>
                         </a:xfrm>
                         <a:prstGeom prst="rect">
                           <a:avLst/>
@@ -4330,7 +4334,7 @@
           </mc:Choice>
           <mc:Fallback>
             <w:pict>
-              <v:shape w14:anchorId="1A9CBFBA" id="Cuadro de texto 3" o:spid="_x0000_s1027" type="#_x0000_t202" style="position:absolute;margin-left:-55.9pt;margin-top:329.75pt;width:555.6pt;height:135.2pt;z-index:251676672;visibility:visible;mso-wrap-style:square;mso-height-percent:0;mso-wrap-distance-left:9pt;mso-wrap-distance-top:0;mso-wrap-distance-right:9pt;mso-wrap-distance-bottom:0;mso-position-horizontal:absolute;mso-position-horizontal-relative:text;mso-position-vertical:absolute;mso-position-vertical-relative:text;mso-height-percent:0;mso-height-relative:margin;v-text-anchor:top" o:gfxdata="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" filled="f" stroked="f" strokeweight=".5pt">
+              <v:shape w14:anchorId="1A9CBFBA" id="Cuadro de texto 3" o:spid="_x0000_s1027" type="#_x0000_t202" style="position:absolute;margin-left:-56.5pt;margin-top:342.35pt;width:555.6pt;height:88.15pt;z-index:251676672;visibility:visible;mso-wrap-style:square;mso-height-percent:0;mso-wrap-distance-left:9pt;mso-wrap-distance-top:0;mso-wrap-distance-right:9pt;mso-wrap-distance-bottom:0;mso-position-horizontal:absolute;mso-position-horizontal-relative:text;mso-position-vertical:absolute;mso-position-vertical-relative:text;mso-height-percent:0;mso-height-relative:margin;v-text-anchor:top" o:gfxdata="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" filled="f" stroked="f" strokeweight=".5pt">
                 <v:textbox>
                   <w:txbxContent>
                     <w:p>
@@ -4404,13 +4408,7 @@
     </w:p>
     <w:p>
       <w:r>
-        <w:t>E</w:t>
-      </w:r>
-      <w:r>
-        <w:t>l aplicativo permite hacerle seguimiento a los Pokémon a través de una Pokedex</w:t>
-      </w:r>
-      <w:r>
-        <w:t>, l</w:t>
+        <w:t>El aplicativo permite hacerle seguimiento a los Pokémon a través de una Pokedex, l</w:t>
       </w:r>
       <w:r>
         <w:t>os datos usados serán consumidos de una API Restful que contiene los datos reales de Pokémon.</w:t>
@@ -4507,45 +4505,11 @@
       </w:r>
     </w:p>
     <w:p>
-      <w:pPr>
-        <w:pStyle w:val="Ttulo2"/>
-      </w:pPr>
-      <w:r>
-        <w:t>Cambios a la propuesta de NEDIAR</w:t>
+      <w:r>
+        <w:br w:type="page"/>
       </w:r>
     </w:p>
-    <w:p>
-      <w:r>
-        <w:t xml:space="preserve">Se hicieron </w:t>
-      </w:r>
-      <w:r>
-        <w:t>un conjunto</w:t>
-      </w:r>
-      <w:r>
-        <w:t xml:space="preserve"> de cambios a la prioridad de algunos requisitos (se bajaron de Alta a </w:t>
-      </w:r>
-      <w:r>
-        <w:t>Deseable</w:t>
-      </w:r>
-      <w:r>
-        <w:t>)</w:t>
-      </w:r>
-      <w:r>
-        <w:t xml:space="preserve"> debido al propio intento de realizar una correcta documentación del sistema.</w:t>
-      </w:r>
-      <w:r>
-        <w:br/>
-        <w:t>Estos cambios se les dieron a requisitos especialmente seleccionados, en prioridad alta se mantienes los requisitos que o realizan un proceso especial de algoritmia como lo son el consumo del API RESTful o la implementación de los SDK de autentificación o de realidad aumentada.</w:t>
-      </w:r>
-    </w:p>
-    <w:p>
-      <w:r>
-        <w:t xml:space="preserve">Los demás requisitos </w:t>
-      </w:r>
-      <w:r>
-        <w:t xml:space="preserve">tendrán una menor prioridad que a la estructuración de todo el sistema y que a la practica de TDD, puesto que se considera que el uso de algoritmo básica en Unity se puede demostrar con los requisitos de prioridad Alta junto con la arquitectura del mismo sistema. </w:t>
-      </w:r>
-    </w:p>
+    <w:p/>
     <w:p>
       <w:pPr>
         <w:pStyle w:val="Ttulo4"/>
@@ -4557,7 +4521,6 @@
         <w:rPr>
           <w:noProof/>
         </w:rPr>
-        <w:lastRenderedPageBreak/>
         <mc:AlternateContent>
           <mc:Choice Requires="wpg">
             <w:drawing>
@@ -4781,16 +4744,16 @@
         <mc:AlternateContent>
           <mc:Choice Requires="wps">
             <w:drawing>
-              <wp:anchor distT="0" distB="0" distL="114300" distR="114300" simplePos="0" relativeHeight="251679744" behindDoc="0" locked="0" layoutInCell="1" allowOverlap="1" wp14:anchorId="4948E501" wp14:editId="40B25875">
+              <wp:anchor distT="0" distB="0" distL="114300" distR="114300" simplePos="0" relativeHeight="251679744" behindDoc="0" locked="0" layoutInCell="1" allowOverlap="1" wp14:anchorId="4948E501" wp14:editId="1CF2D327">
                 <wp:simplePos x="0" y="0"/>
                 <wp:positionH relativeFrom="column">
-                  <wp:posOffset>-676910</wp:posOffset>
+                  <wp:posOffset>-670560</wp:posOffset>
                 </wp:positionH>
                 <wp:positionV relativeFrom="paragraph">
-                  <wp:posOffset>4102574</wp:posOffset>
+                  <wp:posOffset>4402542</wp:posOffset>
                 </wp:positionV>
-                <wp:extent cx="7055892" cy="1716734"/>
-                <wp:effectExtent l="0" t="0" r="0" b="0"/>
+                <wp:extent cx="7055892" cy="1040524"/>
+                <wp:effectExtent l="0" t="0" r="0" b="7620"/>
                 <wp:wrapNone/>
                 <wp:docPr id="24" name="Cuadro de texto 24"/>
                 <wp:cNvGraphicFramePr/>
@@ -4801,7 +4764,7 @@
                       <wps:spPr>
                         <a:xfrm>
                           <a:off x="0" y="0"/>
-                          <a:ext cx="7055892" cy="1716734"/>
+                          <a:ext cx="7055892" cy="1040524"/>
                         </a:xfrm>
                         <a:prstGeom prst="rect">
                           <a:avLst/>
@@ -4848,7 +4811,7 @@
           </mc:Choice>
           <mc:Fallback>
             <w:pict>
-              <v:shape w14:anchorId="4948E501" id="Cuadro de texto 24" o:spid="_x0000_s1028" type="#_x0000_t202" style="position:absolute;margin-left:-53.3pt;margin-top:323.05pt;width:555.6pt;height:135.2pt;z-index:251679744;visibility:visible;mso-wrap-style:square;mso-height-percent:0;mso-wrap-distance-left:9pt;mso-wrap-distance-top:0;mso-wrap-distance-right:9pt;mso-wrap-distance-bottom:0;mso-position-horizontal:absolute;mso-position-horizontal-relative:text;mso-position-vertical:absolute;mso-position-vertical-relative:text;mso-height-percent:0;mso-height-relative:margin;v-text-anchor:top" o:gfxdata="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" filled="f" stroked="f" strokeweight=".5pt">
+              <v:shape w14:anchorId="4948E501" id="Cuadro de texto 24" o:spid="_x0000_s1028" type="#_x0000_t202" style="position:absolute;margin-left:-52.8pt;margin-top:346.65pt;width:555.6pt;height:81.95pt;z-index:251679744;visibility:visible;mso-wrap-style:square;mso-height-percent:0;mso-wrap-distance-left:9pt;mso-wrap-distance-top:0;mso-wrap-distance-right:9pt;mso-wrap-distance-bottom:0;mso-position-horizontal:absolute;mso-position-horizontal-relative:text;mso-position-vertical:absolute;mso-position-vertical-relative:text;mso-height-percent:0;mso-height-relative:margin;v-text-anchor:top" o:gfxdata="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" filled="f" stroked="f" strokeweight=".5pt">
                 <v:textbox>
                   <w:txbxContent>
                     <w:p>
@@ -5550,6 +5513,7 @@
               <w:left w:val="single" w:sz="4" w:space="0" w:color="auto"/>
               <w:bottom w:val="single" w:sz="4" w:space="0" w:color="auto"/>
             </w:tcBorders>
+            <w:shd w:val="clear" w:color="auto" w:fill="92D050"/>
           </w:tcPr>
           <w:p>
             <w:pPr>
@@ -5559,6 +5523,13 @@
                 <w:bCs/>
               </w:rPr>
             </w:pPr>
+            <w:r>
+              <w:rPr>
+                <w:b/>
+                <w:bCs/>
+              </w:rPr>
+              <w:t>X</w:t>
+            </w:r>
           </w:p>
         </w:tc>
         <w:tc>
@@ -5569,7 +5540,7 @@
               <w:bottom w:val="single" w:sz="4" w:space="0" w:color="auto"/>
               <w:right w:val="single" w:sz="4" w:space="0" w:color="auto"/>
             </w:tcBorders>
-            <w:shd w:val="clear" w:color="auto" w:fill="C00000"/>
+            <w:shd w:val="clear" w:color="auto" w:fill="auto"/>
           </w:tcPr>
           <w:p>
             <w:pPr>
@@ -6158,6 +6129,7 @@
               <w:left w:val="single" w:sz="4" w:space="0" w:color="auto"/>
               <w:bottom w:val="single" w:sz="4" w:space="0" w:color="auto"/>
             </w:tcBorders>
+            <w:shd w:val="clear" w:color="auto" w:fill="92D050"/>
           </w:tcPr>
           <w:p>
             <w:pPr>
@@ -6167,33 +6139,33 @@
                 <w:bCs/>
               </w:rPr>
             </w:pPr>
-          </w:p>
-        </w:tc>
-        <w:tc>
-          <w:tcPr>
-            <w:tcW w:w="2324" w:type="dxa"/>
-            <w:tcBorders>
-              <w:top w:val="nil"/>
-              <w:bottom w:val="single" w:sz="4" w:space="0" w:color="auto"/>
-              <w:right w:val="single" w:sz="4" w:space="0" w:color="auto"/>
-            </w:tcBorders>
-            <w:shd w:val="clear" w:color="auto" w:fill="C00000"/>
-          </w:tcPr>
-          <w:p>
-            <w:pPr>
-              <w:jc w:val="center"/>
+            <w:r>
               <w:rPr>
                 <w:b/>
                 <w:bCs/>
               </w:rPr>
-            </w:pPr>
-            <w:r>
+              <w:t>X</w:t>
+            </w:r>
+          </w:p>
+        </w:tc>
+        <w:tc>
+          <w:tcPr>
+            <w:tcW w:w="2324" w:type="dxa"/>
+            <w:tcBorders>
+              <w:top w:val="nil"/>
+              <w:bottom w:val="single" w:sz="4" w:space="0" w:color="auto"/>
+              <w:right w:val="single" w:sz="4" w:space="0" w:color="auto"/>
+            </w:tcBorders>
+            <w:shd w:val="clear" w:color="auto" w:fill="auto"/>
+          </w:tcPr>
+          <w:p>
+            <w:pPr>
+              <w:jc w:val="center"/>
               <w:rPr>
                 <w:b/>
                 <w:bCs/>
               </w:rPr>
-              <w:t>X</w:t>
-            </w:r>
+            </w:pPr>
           </w:p>
         </w:tc>
         <w:tc>
@@ -6778,6 +6750,7 @@
               <w:left w:val="single" w:sz="4" w:space="0" w:color="auto"/>
               <w:bottom w:val="single" w:sz="4" w:space="0" w:color="auto"/>
             </w:tcBorders>
+            <w:shd w:val="clear" w:color="auto" w:fill="92D050"/>
           </w:tcPr>
           <w:p>
             <w:pPr>
@@ -6787,33 +6760,33 @@
                 <w:bCs/>
               </w:rPr>
             </w:pPr>
-          </w:p>
-        </w:tc>
-        <w:tc>
-          <w:tcPr>
-            <w:tcW w:w="2324" w:type="dxa"/>
-            <w:tcBorders>
-              <w:top w:val="nil"/>
-              <w:bottom w:val="single" w:sz="4" w:space="0" w:color="auto"/>
-              <w:right w:val="single" w:sz="4" w:space="0" w:color="auto"/>
-            </w:tcBorders>
-            <w:shd w:val="clear" w:color="auto" w:fill="FFC000"/>
-          </w:tcPr>
-          <w:p>
-            <w:pPr>
-              <w:jc w:val="center"/>
+            <w:r>
               <w:rPr>
                 <w:b/>
                 <w:bCs/>
               </w:rPr>
-            </w:pPr>
-            <w:r>
+              <w:t>X</w:t>
+            </w:r>
+          </w:p>
+        </w:tc>
+        <w:tc>
+          <w:tcPr>
+            <w:tcW w:w="2324" w:type="dxa"/>
+            <w:tcBorders>
+              <w:top w:val="nil"/>
+              <w:bottom w:val="single" w:sz="4" w:space="0" w:color="auto"/>
+              <w:right w:val="single" w:sz="4" w:space="0" w:color="auto"/>
+            </w:tcBorders>
+            <w:shd w:val="clear" w:color="auto" w:fill="auto"/>
+          </w:tcPr>
+          <w:p>
+            <w:pPr>
+              <w:jc w:val="center"/>
               <w:rPr>
                 <w:b/>
                 <w:bCs/>
               </w:rPr>
-              <w:t>X</w:t>
-            </w:r>
+            </w:pPr>
           </w:p>
         </w:tc>
         <w:tc>
@@ -7442,6 +7415,7 @@
               <w:left w:val="single" w:sz="4" w:space="0" w:color="auto"/>
               <w:bottom w:val="single" w:sz="4" w:space="0" w:color="auto"/>
             </w:tcBorders>
+            <w:shd w:val="clear" w:color="auto" w:fill="92D050"/>
           </w:tcPr>
           <w:p>
             <w:pPr>
@@ -7451,33 +7425,33 @@
                 <w:bCs/>
               </w:rPr>
             </w:pPr>
-          </w:p>
-        </w:tc>
-        <w:tc>
-          <w:tcPr>
-            <w:tcW w:w="2324" w:type="dxa"/>
-            <w:tcBorders>
-              <w:top w:val="nil"/>
-              <w:bottom w:val="single" w:sz="4" w:space="0" w:color="auto"/>
-              <w:right w:val="single" w:sz="4" w:space="0" w:color="auto"/>
-            </w:tcBorders>
-            <w:shd w:val="clear" w:color="auto" w:fill="FFC000"/>
-          </w:tcPr>
-          <w:p>
-            <w:pPr>
-              <w:jc w:val="center"/>
+            <w:r>
               <w:rPr>
                 <w:b/>
                 <w:bCs/>
               </w:rPr>
-            </w:pPr>
-            <w:r>
+              <w:t>X</w:t>
+            </w:r>
+          </w:p>
+        </w:tc>
+        <w:tc>
+          <w:tcPr>
+            <w:tcW w:w="2324" w:type="dxa"/>
+            <w:tcBorders>
+              <w:top w:val="nil"/>
+              <w:bottom w:val="single" w:sz="4" w:space="0" w:color="auto"/>
+              <w:right w:val="single" w:sz="4" w:space="0" w:color="auto"/>
+            </w:tcBorders>
+            <w:shd w:val="clear" w:color="auto" w:fill="auto"/>
+          </w:tcPr>
+          <w:p>
+            <w:pPr>
+              <w:jc w:val="center"/>
               <w:rPr>
                 <w:b/>
                 <w:bCs/>
               </w:rPr>
-              <w:t>X</w:t>
-            </w:r>
+            </w:pPr>
           </w:p>
         </w:tc>
         <w:tc>
@@ -8119,6 +8093,7 @@
               <w:left w:val="single" w:sz="4" w:space="0" w:color="auto"/>
               <w:bottom w:val="single" w:sz="4" w:space="0" w:color="auto"/>
             </w:tcBorders>
+            <w:shd w:val="clear" w:color="auto" w:fill="92D050"/>
           </w:tcPr>
           <w:p>
             <w:pPr>
@@ -8128,33 +8103,33 @@
                 <w:bCs/>
               </w:rPr>
             </w:pPr>
-          </w:p>
-        </w:tc>
-        <w:tc>
-          <w:tcPr>
-            <w:tcW w:w="2324" w:type="dxa"/>
-            <w:tcBorders>
-              <w:top w:val="nil"/>
-              <w:bottom w:val="single" w:sz="4" w:space="0" w:color="auto"/>
-              <w:right w:val="single" w:sz="4" w:space="0" w:color="auto"/>
-            </w:tcBorders>
-            <w:shd w:val="clear" w:color="auto" w:fill="FFC000"/>
-          </w:tcPr>
-          <w:p>
-            <w:pPr>
-              <w:jc w:val="center"/>
+            <w:r>
               <w:rPr>
                 <w:b/>
                 <w:bCs/>
               </w:rPr>
-            </w:pPr>
-            <w:r>
+              <w:t>X</w:t>
+            </w:r>
+          </w:p>
+        </w:tc>
+        <w:tc>
+          <w:tcPr>
+            <w:tcW w:w="2324" w:type="dxa"/>
+            <w:tcBorders>
+              <w:top w:val="nil"/>
+              <w:bottom w:val="single" w:sz="4" w:space="0" w:color="auto"/>
+              <w:right w:val="single" w:sz="4" w:space="0" w:color="auto"/>
+            </w:tcBorders>
+            <w:shd w:val="clear" w:color="auto" w:fill="auto"/>
+          </w:tcPr>
+          <w:p>
+            <w:pPr>
+              <w:jc w:val="center"/>
               <w:rPr>
                 <w:b/>
                 <w:bCs/>
               </w:rPr>
-              <w:t>X</w:t>
-            </w:r>
+            </w:pPr>
           </w:p>
         </w:tc>
         <w:tc>
@@ -8747,6 +8722,7 @@
               <w:left w:val="single" w:sz="4" w:space="0" w:color="auto"/>
               <w:bottom w:val="single" w:sz="4" w:space="0" w:color="auto"/>
             </w:tcBorders>
+            <w:shd w:val="clear" w:color="auto" w:fill="92D050"/>
           </w:tcPr>
           <w:p>
             <w:pPr>
@@ -8756,33 +8732,33 @@
                 <w:bCs/>
               </w:rPr>
             </w:pPr>
-          </w:p>
-        </w:tc>
-        <w:tc>
-          <w:tcPr>
-            <w:tcW w:w="2324" w:type="dxa"/>
-            <w:tcBorders>
-              <w:top w:val="nil"/>
-              <w:bottom w:val="single" w:sz="4" w:space="0" w:color="auto"/>
-              <w:right w:val="single" w:sz="4" w:space="0" w:color="auto"/>
-            </w:tcBorders>
-            <w:shd w:val="clear" w:color="auto" w:fill="FFC000"/>
-          </w:tcPr>
-          <w:p>
-            <w:pPr>
-              <w:jc w:val="center"/>
+            <w:r>
               <w:rPr>
                 <w:b/>
                 <w:bCs/>
               </w:rPr>
-            </w:pPr>
-            <w:r>
+              <w:t>X</w:t>
+            </w:r>
+          </w:p>
+        </w:tc>
+        <w:tc>
+          <w:tcPr>
+            <w:tcW w:w="2324" w:type="dxa"/>
+            <w:tcBorders>
+              <w:top w:val="nil"/>
+              <w:bottom w:val="single" w:sz="4" w:space="0" w:color="auto"/>
+              <w:right w:val="single" w:sz="4" w:space="0" w:color="auto"/>
+            </w:tcBorders>
+            <w:shd w:val="clear" w:color="auto" w:fill="auto"/>
+          </w:tcPr>
+          <w:p>
+            <w:pPr>
+              <w:jc w:val="center"/>
               <w:rPr>
                 <w:b/>
                 <w:bCs/>
               </w:rPr>
-              <w:t>X</w:t>
-            </w:r>
+            </w:pPr>
           </w:p>
         </w:tc>
         <w:tc>
@@ -9382,6 +9358,7 @@
               <w:left w:val="single" w:sz="4" w:space="0" w:color="auto"/>
               <w:bottom w:val="single" w:sz="4" w:space="0" w:color="auto"/>
             </w:tcBorders>
+            <w:shd w:val="clear" w:color="auto" w:fill="92D050"/>
           </w:tcPr>
           <w:p>
             <w:pPr>
@@ -9391,33 +9368,33 @@
                 <w:bCs/>
               </w:rPr>
             </w:pPr>
-          </w:p>
-        </w:tc>
-        <w:tc>
-          <w:tcPr>
-            <w:tcW w:w="2324" w:type="dxa"/>
-            <w:tcBorders>
-              <w:top w:val="nil"/>
-              <w:bottom w:val="single" w:sz="4" w:space="0" w:color="auto"/>
-              <w:right w:val="single" w:sz="4" w:space="0" w:color="auto"/>
-            </w:tcBorders>
-            <w:shd w:val="clear" w:color="auto" w:fill="C00000"/>
-          </w:tcPr>
-          <w:p>
-            <w:pPr>
-              <w:jc w:val="center"/>
+            <w:r>
               <w:rPr>
                 <w:b/>
                 <w:bCs/>
               </w:rPr>
-            </w:pPr>
-            <w:r>
+              <w:t>X</w:t>
+            </w:r>
+          </w:p>
+        </w:tc>
+        <w:tc>
+          <w:tcPr>
+            <w:tcW w:w="2324" w:type="dxa"/>
+            <w:tcBorders>
+              <w:top w:val="nil"/>
+              <w:bottom w:val="single" w:sz="4" w:space="0" w:color="auto"/>
+              <w:right w:val="single" w:sz="4" w:space="0" w:color="auto"/>
+            </w:tcBorders>
+            <w:shd w:val="clear" w:color="auto" w:fill="auto"/>
+          </w:tcPr>
+          <w:p>
+            <w:pPr>
+              <w:jc w:val="center"/>
               <w:rPr>
                 <w:b/>
                 <w:bCs/>
               </w:rPr>
-              <w:t>X</w:t>
-            </w:r>
+            </w:pPr>
           </w:p>
         </w:tc>
         <w:tc>
@@ -9995,6 +9972,7 @@
               <w:left w:val="single" w:sz="4" w:space="0" w:color="auto"/>
               <w:bottom w:val="single" w:sz="4" w:space="0" w:color="auto"/>
             </w:tcBorders>
+            <w:shd w:val="clear" w:color="auto" w:fill="92D050"/>
           </w:tcPr>
           <w:p>
             <w:pPr>
@@ -10004,33 +9982,33 @@
                 <w:bCs/>
               </w:rPr>
             </w:pPr>
-          </w:p>
-        </w:tc>
-        <w:tc>
-          <w:tcPr>
-            <w:tcW w:w="2324" w:type="dxa"/>
-            <w:tcBorders>
-              <w:top w:val="nil"/>
-              <w:bottom w:val="single" w:sz="4" w:space="0" w:color="auto"/>
-              <w:right w:val="single" w:sz="4" w:space="0" w:color="auto"/>
-            </w:tcBorders>
-            <w:shd w:val="clear" w:color="auto" w:fill="C00000"/>
-          </w:tcPr>
-          <w:p>
-            <w:pPr>
-              <w:jc w:val="center"/>
+            <w:r>
               <w:rPr>
                 <w:b/>
                 <w:bCs/>
               </w:rPr>
-            </w:pPr>
-            <w:r>
+              <w:t>X</w:t>
+            </w:r>
+          </w:p>
+        </w:tc>
+        <w:tc>
+          <w:tcPr>
+            <w:tcW w:w="2324" w:type="dxa"/>
+            <w:tcBorders>
+              <w:top w:val="nil"/>
+              <w:bottom w:val="single" w:sz="4" w:space="0" w:color="auto"/>
+              <w:right w:val="single" w:sz="4" w:space="0" w:color="auto"/>
+            </w:tcBorders>
+            <w:shd w:val="clear" w:color="auto" w:fill="auto"/>
+          </w:tcPr>
+          <w:p>
+            <w:pPr>
+              <w:jc w:val="center"/>
               <w:rPr>
                 <w:b/>
                 <w:bCs/>
               </w:rPr>
-              <w:t>X</w:t>
-            </w:r>
+            </w:pPr>
           </w:p>
         </w:tc>
         <w:tc>
@@ -10609,6 +10587,7 @@
               <w:left w:val="single" w:sz="4" w:space="0" w:color="auto"/>
               <w:bottom w:val="single" w:sz="4" w:space="0" w:color="auto"/>
             </w:tcBorders>
+            <w:shd w:val="clear" w:color="auto" w:fill="92D050"/>
           </w:tcPr>
           <w:p>
             <w:pPr>
@@ -10618,33 +10597,33 @@
                 <w:bCs/>
               </w:rPr>
             </w:pPr>
-          </w:p>
-        </w:tc>
-        <w:tc>
-          <w:tcPr>
-            <w:tcW w:w="2324" w:type="dxa"/>
-            <w:tcBorders>
-              <w:top w:val="nil"/>
-              <w:bottom w:val="single" w:sz="4" w:space="0" w:color="auto"/>
-              <w:right w:val="single" w:sz="4" w:space="0" w:color="auto"/>
-            </w:tcBorders>
-            <w:shd w:val="clear" w:color="auto" w:fill="FFFF00"/>
-          </w:tcPr>
-          <w:p>
-            <w:pPr>
-              <w:jc w:val="center"/>
+            <w:r>
               <w:rPr>
                 <w:b/>
                 <w:bCs/>
               </w:rPr>
-            </w:pPr>
-            <w:r>
+              <w:t>X</w:t>
+            </w:r>
+          </w:p>
+        </w:tc>
+        <w:tc>
+          <w:tcPr>
+            <w:tcW w:w="2324" w:type="dxa"/>
+            <w:tcBorders>
+              <w:top w:val="nil"/>
+              <w:bottom w:val="single" w:sz="4" w:space="0" w:color="auto"/>
+              <w:right w:val="single" w:sz="4" w:space="0" w:color="auto"/>
+            </w:tcBorders>
+            <w:shd w:val="clear" w:color="auto" w:fill="auto"/>
+          </w:tcPr>
+          <w:p>
+            <w:pPr>
+              <w:jc w:val="center"/>
               <w:rPr>
                 <w:b/>
                 <w:bCs/>
               </w:rPr>
-              <w:t>X</w:t>
-            </w:r>
+            </w:pPr>
           </w:p>
         </w:tc>
         <w:tc>
@@ -13183,21 +13162,1048 @@
     </w:p>
     <w:p>
       <w:r>
-        <w:t>El proyecto será desarrollado sobre GIT con el uso de 3 tipos de ramas, Main para segmentar cada release, Develop para mantener el desarrollo de cada Feature y otro tipo de rama por cada Feature la cual será eliminada luego de cada merge con Develop.</w:t>
+        <w:t xml:space="preserve">El proyecto será desarrollado sobre GIT con el uso de </w:t>
+      </w:r>
+      <w:r>
+        <w:t>4</w:t>
+      </w:r>
+      <w:r>
+        <w:t xml:space="preserve"> tipos de ramas, Main para segmentar cada release, Develop para mantener el desarrollo de cada Feature</w:t>
+      </w:r>
+      <w:r>
+        <w:t xml:space="preserve">, ft-nombreDeFeature </w:t>
+      </w:r>
+      <w:r>
+        <w:t>por cada Feature la cual será eliminada luego de cada merge con Develop.</w:t>
+      </w:r>
+      <w:r>
+        <w:t xml:space="preserve"> Por </w:t>
+      </w:r>
+      <w:r>
+        <w:t>último,</w:t>
+      </w:r>
+      <w:r>
+        <w:t xml:space="preserve"> una rama adicional para la actualización de la documentación, esta puede no ser un práctica común pero el objetivo es demostrar la estructuración de un sistema previo a su codificación.</w:t>
       </w:r>
     </w:p>
     <w:p>
       <w:r>
-        <w:t>Se implementará LFS y se hará uso de Pull request para mantener una documentación mas detallada de cada feature o de cada versión del aplicativo.</w:t>
+        <w:t xml:space="preserve">Se implementará LFS y se hará uso de Pull request para mantener una documentación </w:t>
+      </w:r>
+      <w:r>
+        <w:t>más</w:t>
+      </w:r>
+      <w:r>
+        <w:t xml:space="preserve"> detallada de cada feature o de cada versión del aplicativo.</w:t>
       </w:r>
     </w:p>
-    <w:p/>
+    <w:p>
+      <w:r>
+        <w:br w:type="page"/>
+      </w:r>
+    </w:p>
+    <w:p>
+      <w:r>
+        <w:rPr>
+          <w:noProof/>
+        </w:rPr>
+        <w:lastRenderedPageBreak/>
+        <mc:AlternateContent>
+          <mc:Choice Requires="wps">
+            <w:drawing>
+              <wp:anchor distT="0" distB="0" distL="114300" distR="114300" simplePos="0" relativeHeight="251683840" behindDoc="0" locked="0" layoutInCell="1" allowOverlap="1" wp14:anchorId="229D9F16" wp14:editId="0C50E5C8">
+                <wp:simplePos x="0" y="0"/>
+                <wp:positionH relativeFrom="column">
+                  <wp:posOffset>-749300</wp:posOffset>
+                </wp:positionH>
+                <wp:positionV relativeFrom="paragraph">
+                  <wp:posOffset>4711810</wp:posOffset>
+                </wp:positionV>
+                <wp:extent cx="7055892" cy="1109498"/>
+                <wp:effectExtent l="0" t="0" r="0" b="0"/>
+                <wp:wrapNone/>
+                <wp:docPr id="41" name="Cuadro de texto 41"/>
+                <wp:cNvGraphicFramePr/>
+                <a:graphic xmlns:a="http://schemas.openxmlformats.org/drawingml/2006/main">
+                  <a:graphicData uri="http://schemas.microsoft.com/office/word/2010/wordprocessingShape">
+                    <wps:wsp>
+                      <wps:cNvSpPr txBox="1"/>
+                      <wps:spPr>
+                        <a:xfrm>
+                          <a:off x="0" y="0"/>
+                          <a:ext cx="7055892" cy="1109498"/>
+                        </a:xfrm>
+                        <a:prstGeom prst="rect">
+                          <a:avLst/>
+                        </a:prstGeom>
+                        <a:noFill/>
+                        <a:ln w="6350">
+                          <a:noFill/>
+                        </a:ln>
+                      </wps:spPr>
+                      <wps:txbx>
+                        <w:txbxContent>
+                          <w:p>
+                            <w:pPr>
+                              <w:pStyle w:val="Ttulo1"/>
+                              <w:rPr>
+                                <w:lang w:val="es-ES"/>
+                              </w:rPr>
+                            </w:pPr>
+                            <w:r>
+                              <w:rPr>
+                                <w:lang w:val="es-ES"/>
+                              </w:rPr>
+                              <w:t>Resultados</w:t>
+                            </w:r>
+                          </w:p>
+                        </w:txbxContent>
+                      </wps:txbx>
+                      <wps:bodyPr rot="0" spcFirstLastPara="0" vertOverflow="overflow" horzOverflow="overflow" vert="horz" wrap="square" lIns="91440" tIns="45720" rIns="91440" bIns="45720" numCol="1" spcCol="0" rtlCol="0" fromWordArt="0" anchor="t" anchorCtr="0" forceAA="0" compatLnSpc="1">
+                        <a:prstTxWarp prst="textNoShape">
+                          <a:avLst/>
+                        </a:prstTxWarp>
+                        <a:noAutofit/>
+                      </wps:bodyPr>
+                    </wps:wsp>
+                  </a:graphicData>
+                </a:graphic>
+                <wp14:sizeRelV relativeFrom="margin">
+                  <wp14:pctHeight>0</wp14:pctHeight>
+                </wp14:sizeRelV>
+              </wp:anchor>
+            </w:drawing>
+          </mc:Choice>
+          <mc:Fallback>
+            <w:pict>
+              <v:shape w14:anchorId="229D9F16" id="Cuadro de texto 41" o:spid="_x0000_s1029" type="#_x0000_t202" style="position:absolute;margin-left:-59pt;margin-top:371pt;width:555.6pt;height:87.35pt;z-index:251683840;visibility:visible;mso-wrap-style:square;mso-height-percent:0;mso-wrap-distance-left:9pt;mso-wrap-distance-top:0;mso-wrap-distance-right:9pt;mso-wrap-distance-bottom:0;mso-position-horizontal:absolute;mso-position-horizontal-relative:text;mso-position-vertical:absolute;mso-position-vertical-relative:text;mso-height-percent:0;mso-height-relative:margin;v-text-anchor:top" o:gfxdata="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" filled="f" stroked="f" strokeweight=".5pt">
+                <v:textbox>
+                  <w:txbxContent>
+                    <w:p>
+                      <w:pPr>
+                        <w:pStyle w:val="Ttulo1"/>
+                        <w:rPr>
+                          <w:lang w:val="es-ES"/>
+                        </w:rPr>
+                      </w:pPr>
+                      <w:r>
+                        <w:rPr>
+                          <w:lang w:val="es-ES"/>
+                        </w:rPr>
+                        <w:t>Resultados</w:t>
+                      </w:r>
+                    </w:p>
+                  </w:txbxContent>
+                </v:textbox>
+              </v:shape>
+            </w:pict>
+          </mc:Fallback>
+        </mc:AlternateContent>
+      </w:r>
+      <w:r>
+        <w:rPr>
+          <w:noProof/>
+        </w:rPr>
+        <mc:AlternateContent>
+          <mc:Choice Requires="wpg">
+            <w:drawing>
+              <wp:anchor distT="0" distB="0" distL="114300" distR="114300" simplePos="0" relativeHeight="251681792" behindDoc="1" locked="0" layoutInCell="1" allowOverlap="1" wp14:anchorId="56A70719" wp14:editId="6CB5EEAB">
+                <wp:simplePos x="0" y="0"/>
+                <wp:positionH relativeFrom="column">
+                  <wp:posOffset>-1082662</wp:posOffset>
+                </wp:positionH>
+                <wp:positionV relativeFrom="paragraph">
+                  <wp:posOffset>43815</wp:posOffset>
+                </wp:positionV>
+                <wp:extent cx="7766027" cy="9127490"/>
+                <wp:effectExtent l="0" t="0" r="6985" b="0"/>
+                <wp:wrapNone/>
+                <wp:docPr id="35" name="Grupo 35"/>
+                <wp:cNvGraphicFramePr/>
+                <a:graphic xmlns:a="http://schemas.openxmlformats.org/drawingml/2006/main">
+                  <a:graphicData uri="http://schemas.microsoft.com/office/word/2010/wordprocessingGroup">
+                    <wpg:wgp>
+                      <wpg:cNvGrpSpPr/>
+                      <wpg:grpSpPr>
+                        <a:xfrm>
+                          <a:off x="0" y="0"/>
+                          <a:ext cx="7766027" cy="9127490"/>
+                          <a:chOff x="0" y="0"/>
+                          <a:chExt cx="7766027" cy="9127490"/>
+                        </a:xfrm>
+                      </wpg:grpSpPr>
+                      <wps:wsp>
+                        <wps:cNvPr id="36" name="Rectángulo 36"/>
+                        <wps:cNvSpPr/>
+                        <wps:spPr>
+                          <a:xfrm>
+                            <a:off x="942" y="5829300"/>
+                            <a:ext cx="7764463" cy="3298190"/>
+                          </a:xfrm>
+                          <a:prstGeom prst="rect">
+                            <a:avLst/>
+                          </a:prstGeom>
+                          <a:solidFill>
+                            <a:schemeClr val="bg1">
+                              <a:lumMod val="95000"/>
+                            </a:schemeClr>
+                          </a:solidFill>
+                          <a:ln>
+                            <a:noFill/>
+                          </a:ln>
+                        </wps:spPr>
+                        <wps:style>
+                          <a:lnRef idx="2">
+                            <a:schemeClr val="accent1">
+                              <a:shade val="50000"/>
+                            </a:schemeClr>
+                          </a:lnRef>
+                          <a:fillRef idx="1">
+                            <a:schemeClr val="accent1"/>
+                          </a:fillRef>
+                          <a:effectRef idx="0">
+                            <a:schemeClr val="accent1"/>
+                          </a:effectRef>
+                          <a:fontRef idx="minor">
+                            <a:schemeClr val="lt1"/>
+                          </a:fontRef>
+                        </wps:style>
+                        <wps:bodyPr rot="0" spcFirstLastPara="0" vertOverflow="overflow" horzOverflow="overflow" vert="horz" wrap="square" lIns="91440" tIns="45720" rIns="91440" bIns="45720" numCol="1" spcCol="0" rtlCol="0" fromWordArt="0" anchor="ctr" anchorCtr="0" forceAA="0" compatLnSpc="1">
+                          <a:prstTxWarp prst="textNoShape">
+                            <a:avLst/>
+                          </a:prstTxWarp>
+                          <a:noAutofit/>
+                        </wps:bodyPr>
+                      </wps:wsp>
+                      <wps:wsp>
+                        <wps:cNvPr id="37" name="Flecha: pentágono 37"/>
+                        <wps:cNvSpPr/>
+                        <wps:spPr>
+                          <a:xfrm>
+                            <a:off x="942" y="5791200"/>
+                            <a:ext cx="6043930" cy="2419350"/>
+                          </a:xfrm>
+                          <a:prstGeom prst="homePlate">
+                            <a:avLst/>
+                          </a:prstGeom>
+                          <a:solidFill>
+                            <a:srgbClr val="C00000"/>
+                          </a:solidFill>
+                          <a:ln>
+                            <a:noFill/>
+                          </a:ln>
+                        </wps:spPr>
+                        <wps:style>
+                          <a:lnRef idx="2">
+                            <a:schemeClr val="accent1">
+                              <a:shade val="50000"/>
+                            </a:schemeClr>
+                          </a:lnRef>
+                          <a:fillRef idx="1">
+                            <a:schemeClr val="accent1"/>
+                          </a:fillRef>
+                          <a:effectRef idx="0">
+                            <a:schemeClr val="accent1"/>
+                          </a:effectRef>
+                          <a:fontRef idx="minor">
+                            <a:schemeClr val="lt1"/>
+                          </a:fontRef>
+                        </wps:style>
+                        <wps:bodyPr rot="0" spcFirstLastPara="0" vertOverflow="overflow" horzOverflow="overflow" vert="horz" wrap="square" lIns="91440" tIns="45720" rIns="91440" bIns="45720" numCol="1" spcCol="0" rtlCol="0" fromWordArt="0" anchor="ctr" anchorCtr="0" forceAA="0" compatLnSpc="1">
+                          <a:prstTxWarp prst="textNoShape">
+                            <a:avLst/>
+                          </a:prstTxWarp>
+                          <a:noAutofit/>
+                        </wps:bodyPr>
+                      </wps:wsp>
+                      <wps:wsp>
+                        <wps:cNvPr id="38" name="Flecha: cheurón 38"/>
+                        <wps:cNvSpPr/>
+                        <wps:spPr>
+                          <a:xfrm>
+                            <a:off x="5258742" y="5886450"/>
+                            <a:ext cx="2319655" cy="2433955"/>
+                          </a:xfrm>
+                          <a:prstGeom prst="chevron">
+                            <a:avLst>
+                              <a:gd name="adj" fmla="val 49678"/>
+                            </a:avLst>
+                          </a:prstGeom>
+                          <a:solidFill>
+                            <a:srgbClr val="C00000"/>
+                          </a:solidFill>
+                          <a:ln>
+                            <a:noFill/>
+                          </a:ln>
+                        </wps:spPr>
+                        <wps:style>
+                          <a:lnRef idx="2">
+                            <a:schemeClr val="accent1">
+                              <a:shade val="50000"/>
+                            </a:schemeClr>
+                          </a:lnRef>
+                          <a:fillRef idx="1">
+                            <a:schemeClr val="accent1"/>
+                          </a:fillRef>
+                          <a:effectRef idx="0">
+                            <a:schemeClr val="accent1"/>
+                          </a:effectRef>
+                          <a:fontRef idx="minor">
+                            <a:schemeClr val="lt1"/>
+                          </a:fontRef>
+                        </wps:style>
+                        <wps:bodyPr rot="0" spcFirstLastPara="0" vertOverflow="overflow" horzOverflow="overflow" vert="horz" wrap="square" lIns="91440" tIns="45720" rIns="91440" bIns="45720" numCol="1" spcCol="0" rtlCol="0" fromWordArt="0" anchor="ctr" anchorCtr="0" forceAA="0" compatLnSpc="1">
+                          <a:prstTxWarp prst="textNoShape">
+                            <a:avLst/>
+                          </a:prstTxWarp>
+                          <a:noAutofit/>
+                        </wps:bodyPr>
+                      </wps:wsp>
+                      <wps:wsp>
+                        <wps:cNvPr id="39" name="Diagrama de flujo: entrada manual 39"/>
+                        <wps:cNvSpPr/>
+                        <wps:spPr>
+                          <a:xfrm>
+                            <a:off x="942" y="0"/>
+                            <a:ext cx="7764780" cy="4322445"/>
+                          </a:xfrm>
+                          <a:prstGeom prst="flowChartManualInput">
+                            <a:avLst/>
+                          </a:prstGeom>
+                          <a:solidFill>
+                            <a:schemeClr val="bg2">
+                              <a:lumMod val="25000"/>
+                            </a:schemeClr>
+                          </a:solidFill>
+                          <a:ln>
+                            <a:noFill/>
+                          </a:ln>
+                        </wps:spPr>
+                        <wps:style>
+                          <a:lnRef idx="2">
+                            <a:schemeClr val="accent1">
+                              <a:shade val="50000"/>
+                            </a:schemeClr>
+                          </a:lnRef>
+                          <a:fillRef idx="1">
+                            <a:schemeClr val="accent1"/>
+                          </a:fillRef>
+                          <a:effectRef idx="0">
+                            <a:schemeClr val="accent1"/>
+                          </a:effectRef>
+                          <a:fontRef idx="minor">
+                            <a:schemeClr val="lt1"/>
+                          </a:fontRef>
+                        </wps:style>
+                        <wps:bodyPr rot="0" spcFirstLastPara="0" vertOverflow="overflow" horzOverflow="overflow" vert="horz" wrap="square" lIns="91440" tIns="45720" rIns="91440" bIns="45720" numCol="1" spcCol="0" rtlCol="0" fromWordArt="0" anchor="ctr" anchorCtr="0" forceAA="0" compatLnSpc="1">
+                          <a:prstTxWarp prst="textNoShape">
+                            <a:avLst/>
+                          </a:prstTxWarp>
+                          <a:noAutofit/>
+                        </wps:bodyPr>
+                      </wps:wsp>
+                      <wps:wsp>
+                        <wps:cNvPr id="40" name="Flecha: pentágono 40"/>
+                        <wps:cNvSpPr/>
+                        <wps:spPr>
+                          <a:xfrm rot="5400000">
+                            <a:off x="2801609" y="1524318"/>
+                            <a:ext cx="2162810" cy="7766027"/>
+                          </a:xfrm>
+                          <a:prstGeom prst="homePlate">
+                            <a:avLst>
+                              <a:gd name="adj" fmla="val 19252"/>
+                            </a:avLst>
+                          </a:prstGeom>
+                          <a:solidFill>
+                            <a:schemeClr val="bg1">
+                              <a:lumMod val="95000"/>
+                            </a:schemeClr>
+                          </a:solidFill>
+                          <a:ln>
+                            <a:noFill/>
+                          </a:ln>
+                          <a:effectLst>
+                            <a:innerShdw blurRad="114300">
+                              <a:prstClr val="black">
+                                <a:alpha val="30000"/>
+                              </a:prstClr>
+                            </a:innerShdw>
+                          </a:effectLst>
+                        </wps:spPr>
+                        <wps:style>
+                          <a:lnRef idx="2">
+                            <a:schemeClr val="accent1">
+                              <a:shade val="50000"/>
+                            </a:schemeClr>
+                          </a:lnRef>
+                          <a:fillRef idx="1">
+                            <a:schemeClr val="accent1"/>
+                          </a:fillRef>
+                          <a:effectRef idx="0">
+                            <a:schemeClr val="accent1"/>
+                          </a:effectRef>
+                          <a:fontRef idx="minor">
+                            <a:schemeClr val="lt1"/>
+                          </a:fontRef>
+                        </wps:style>
+                        <wps:bodyPr rot="0" spcFirstLastPara="0" vertOverflow="overflow" horzOverflow="overflow" vert="horz" wrap="square" lIns="91440" tIns="45720" rIns="91440" bIns="45720" numCol="1" spcCol="0" rtlCol="0" fromWordArt="0" anchor="ctr" anchorCtr="0" forceAA="0" compatLnSpc="1">
+                          <a:prstTxWarp prst="textNoShape">
+                            <a:avLst/>
+                          </a:prstTxWarp>
+                          <a:noAutofit/>
+                        </wps:bodyPr>
+                      </wps:wsp>
+                    </wpg:wgp>
+                  </a:graphicData>
+                </a:graphic>
+              </wp:anchor>
+            </w:drawing>
+          </mc:Choice>
+          <mc:Fallback>
+            <w:pict>
+              <v:group w14:anchorId="3BBCB397" id="Grupo 35" o:spid="_x0000_s1026" style="position:absolute;margin-left:-85.25pt;margin-top:3.45pt;width:611.5pt;height:718.7pt;z-index:-251634688" coordsize="77660,91274" o:gfxdata="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">
+                <v:rect id="Rectángulo 36" o:spid="_x0000_s1027" style="position:absolute;left:9;top:58293;width:77645;height:32981;visibility:visible;mso-wrap-style:square;v-text-anchor:middle" o:gfxdata="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" fillcolor="#f2f2f2 [3052]" stroked="f" strokeweight="1pt"/>
+                <v:shape id="Flecha: pentágono 37" o:spid="_x0000_s1028" type="#_x0000_t15" style="position:absolute;left:9;top:57912;width:60439;height:24193;visibility:visible;mso-wrap-style:square;v-text-anchor:middle" o:gfxdata="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" adj="17277" fillcolor="#c00000" stroked="f" strokeweight="1pt"/>
+                <v:shape id="Flecha: cheurón 38" o:spid="_x0000_s1029" type="#_x0000_t55" style="position:absolute;left:52587;top:58864;width:23196;height:24340;visibility:visible;mso-wrap-style:square;v-text-anchor:middle" o:gfxdata="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" adj="10870" fillcolor="#c00000" stroked="f" strokeweight="1pt"/>
+                <v:shape id="Diagrama de flujo: entrada manual 39" o:spid="_x0000_s1030" type="#_x0000_t118" style="position:absolute;left:9;width:77648;height:43224;visibility:visible;mso-wrap-style:square;v-text-anchor:middle" o:gfxdata="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" fillcolor="#393737 [814]" stroked="f" strokeweight="1pt"/>
+                <v:shape id="Flecha: pentágono 40" o:spid="_x0000_s1031" type="#_x0000_t15" style="position:absolute;left:28016;top:15243;width:21628;height:77660;rotation:90;visibility:visible;mso-wrap-style:square;v-text-anchor:middle" o:gfxdata="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" adj="17442" fillcolor="#f2f2f2 [3052]" stroked="f" strokeweight="1pt"/>
+              </v:group>
+            </w:pict>
+          </mc:Fallback>
+        </mc:AlternateContent>
+      </w:r>
+      <w:r>
+        <w:br w:type="page"/>
+      </w:r>
+    </w:p>
+    <w:p>
+      <w:pPr>
+        <w:pStyle w:val="Ttulo2"/>
+      </w:pPr>
+      <w:r>
+        <w:lastRenderedPageBreak/>
+        <w:t>Artefactos</w:t>
+      </w:r>
+    </w:p>
+    <w:p>
+      <w:pPr>
+        <w:pStyle w:val="Ttulo3"/>
+      </w:pPr>
+      <w:r>
+        <w:t>Casos de uso</w:t>
+      </w:r>
+    </w:p>
+    <w:p>
+      <w:pPr>
+        <w:pStyle w:val="Ttulo3"/>
+      </w:pPr>
+      <w:r>
+        <w:rPr>
+          <w:noProof/>
+        </w:rPr>
+        <w:drawing>
+          <wp:inline distT="0" distB="0" distL="0" distR="0" wp14:anchorId="5B4BE817" wp14:editId="63D9A47F">
+            <wp:extent cx="5612765" cy="3216275"/>
+            <wp:effectExtent l="0" t="0" r="0" b="0"/>
+            <wp:docPr id="43" name="Imagen 43"/>
+            <wp:cNvGraphicFramePr>
+              <a:graphicFrameLocks xmlns:a="http://schemas.openxmlformats.org/drawingml/2006/main" noChangeAspect="1"/>
+            </wp:cNvGraphicFramePr>
+            <a:graphic xmlns:a="http://schemas.openxmlformats.org/drawingml/2006/main">
+              <a:graphicData uri="http://schemas.openxmlformats.org/drawingml/2006/picture">
+                <pic:pic xmlns:pic="http://schemas.openxmlformats.org/drawingml/2006/picture">
+                  <pic:nvPicPr>
+                    <pic:cNvPr id="0" name="Picture 2"/>
+                    <pic:cNvPicPr>
+                      <a:picLocks noChangeAspect="1" noChangeArrowheads="1"/>
+                    </pic:cNvPicPr>
+                  </pic:nvPicPr>
+                  <pic:blipFill>
+                    <a:blip r:embed="rId12" cstate="print">
+                      <a:extLst>
+                        <a:ext uri="{28A0092B-C50C-407E-A947-70E740481C1C}">
+                          <a14:useLocalDpi xmlns:a14="http://schemas.microsoft.com/office/drawing/2010/main" val="0"/>
+                        </a:ext>
+                      </a:extLst>
+                    </a:blip>
+                    <a:srcRect/>
+                    <a:stretch>
+                      <a:fillRect/>
+                    </a:stretch>
+                  </pic:blipFill>
+                  <pic:spPr bwMode="auto">
+                    <a:xfrm>
+                      <a:off x="0" y="0"/>
+                      <a:ext cx="5612765" cy="3216275"/>
+                    </a:xfrm>
+                    <a:prstGeom prst="rect">
+                      <a:avLst/>
+                    </a:prstGeom>
+                    <a:noFill/>
+                    <a:ln>
+                      <a:noFill/>
+                    </a:ln>
+                  </pic:spPr>
+                </pic:pic>
+              </a:graphicData>
+            </a:graphic>
+          </wp:inline>
+        </w:drawing>
+      </w:r>
+    </w:p>
+    <w:p>
+      <w:pPr>
+        <w:pStyle w:val="Ttulo3"/>
+      </w:pPr>
+      <w:r>
+        <w:t>Diagrama de despliegue</w:t>
+      </w:r>
+    </w:p>
+    <w:p>
+      <w:pPr>
+        <w:pStyle w:val="Ttulo3"/>
+      </w:pPr>
+      <w:r>
+        <w:rPr>
+          <w:noProof/>
+        </w:rPr>
+        <w:drawing>
+          <wp:inline distT="0" distB="0" distL="0" distR="0" wp14:anchorId="0877C401" wp14:editId="7C9FDE0D">
+            <wp:extent cx="4041408" cy="2257425"/>
+            <wp:effectExtent l="0" t="0" r="0" b="0"/>
+            <wp:docPr id="45" name="Imagen 45"/>
+            <wp:cNvGraphicFramePr>
+              <a:graphicFrameLocks xmlns:a="http://schemas.openxmlformats.org/drawingml/2006/main" noChangeAspect="1"/>
+            </wp:cNvGraphicFramePr>
+            <a:graphic xmlns:a="http://schemas.openxmlformats.org/drawingml/2006/main">
+              <a:graphicData uri="http://schemas.openxmlformats.org/drawingml/2006/picture">
+                <pic:pic xmlns:pic="http://schemas.openxmlformats.org/drawingml/2006/picture">
+                  <pic:nvPicPr>
+                    <pic:cNvPr id="0" name="Picture 4"/>
+                    <pic:cNvPicPr>
+                      <a:picLocks noChangeAspect="1" noChangeArrowheads="1"/>
+                    </pic:cNvPicPr>
+                  </pic:nvPicPr>
+                  <pic:blipFill>
+                    <a:blip r:embed="rId13">
+                      <a:extLst>
+                        <a:ext uri="{28A0092B-C50C-407E-A947-70E740481C1C}">
+                          <a14:useLocalDpi xmlns:a14="http://schemas.microsoft.com/office/drawing/2010/main" val="0"/>
+                        </a:ext>
+                      </a:extLst>
+                    </a:blip>
+                    <a:srcRect/>
+                    <a:stretch>
+                      <a:fillRect/>
+                    </a:stretch>
+                  </pic:blipFill>
+                  <pic:spPr bwMode="auto">
+                    <a:xfrm>
+                      <a:off x="0" y="0"/>
+                      <a:ext cx="4044868" cy="2259358"/>
+                    </a:xfrm>
+                    <a:prstGeom prst="rect">
+                      <a:avLst/>
+                    </a:prstGeom>
+                    <a:noFill/>
+                    <a:ln>
+                      <a:noFill/>
+                    </a:ln>
+                  </pic:spPr>
+                </pic:pic>
+              </a:graphicData>
+            </a:graphic>
+          </wp:inline>
+        </w:drawing>
+      </w:r>
+    </w:p>
+    <w:p>
+      <w:pPr>
+        <w:pStyle w:val="Ttulo3"/>
+      </w:pPr>
+      <w:r>
+        <w:lastRenderedPageBreak/>
+        <w:t>Diagrama de clases</w:t>
+      </w:r>
+      <w:r>
+        <w:rPr>
+          <w:noProof/>
+        </w:rPr>
+        <w:drawing>
+          <wp:inline distT="0" distB="0" distL="0" distR="0" wp14:anchorId="2586C440" wp14:editId="0D6959DE">
+            <wp:extent cx="5600700" cy="6076950"/>
+            <wp:effectExtent l="0" t="0" r="0" b="0"/>
+            <wp:docPr id="44" name="Imagen 44"/>
+            <wp:cNvGraphicFramePr>
+              <a:graphicFrameLocks xmlns:a="http://schemas.openxmlformats.org/drawingml/2006/main" noChangeAspect="1"/>
+            </wp:cNvGraphicFramePr>
+            <a:graphic xmlns:a="http://schemas.openxmlformats.org/drawingml/2006/main">
+              <a:graphicData uri="http://schemas.openxmlformats.org/drawingml/2006/picture">
+                <pic:pic xmlns:pic="http://schemas.openxmlformats.org/drawingml/2006/picture">
+                  <pic:nvPicPr>
+                    <pic:cNvPr id="0" name="Picture 3"/>
+                    <pic:cNvPicPr>
+                      <a:picLocks noChangeAspect="1" noChangeArrowheads="1"/>
+                    </pic:cNvPicPr>
+                  </pic:nvPicPr>
+                  <pic:blipFill>
+                    <a:blip r:embed="rId14" cstate="print">
+                      <a:extLst>
+                        <a:ext uri="{28A0092B-C50C-407E-A947-70E740481C1C}">
+                          <a14:useLocalDpi xmlns:a14="http://schemas.microsoft.com/office/drawing/2010/main" val="0"/>
+                        </a:ext>
+                      </a:extLst>
+                    </a:blip>
+                    <a:srcRect/>
+                    <a:stretch>
+                      <a:fillRect/>
+                    </a:stretch>
+                  </pic:blipFill>
+                  <pic:spPr bwMode="auto">
+                    <a:xfrm>
+                      <a:off x="0" y="0"/>
+                      <a:ext cx="5600700" cy="6076950"/>
+                    </a:xfrm>
+                    <a:prstGeom prst="rect">
+                      <a:avLst/>
+                    </a:prstGeom>
+                    <a:noFill/>
+                    <a:ln>
+                      <a:noFill/>
+                    </a:ln>
+                  </pic:spPr>
+                </pic:pic>
+              </a:graphicData>
+            </a:graphic>
+          </wp:inline>
+        </w:drawing>
+      </w:r>
+    </w:p>
+    <w:p>
+      <w:pPr>
+        <w:rPr>
+          <w:rFonts w:asciiTheme="majorHAnsi" w:eastAsiaTheme="majorEastAsia" w:hAnsiTheme="majorHAnsi" w:cstheme="majorBidi"/>
+          <w:b/>
+          <w:color w:val="8E0000"/>
+          <w:sz w:val="32"/>
+          <w:szCs w:val="24"/>
+        </w:rPr>
+      </w:pPr>
+      <w:r>
+        <w:br w:type="page"/>
+      </w:r>
+    </w:p>
+    <w:p>
+      <w:pPr>
+        <w:pStyle w:val="Ttulo3"/>
+      </w:pPr>
+      <w:r>
+        <w:lastRenderedPageBreak/>
+        <w:t>Diagrama de paquetes</w:t>
+      </w:r>
+    </w:p>
+    <w:p>
+      <w:r>
+        <w:rPr>
+          <w:noProof/>
+        </w:rPr>
+        <w:drawing>
+          <wp:inline distT="0" distB="0" distL="0" distR="0" wp14:anchorId="220189CC" wp14:editId="026D0215">
+            <wp:extent cx="2727298" cy="3619500"/>
+            <wp:effectExtent l="0" t="0" r="0" b="0"/>
+            <wp:docPr id="46" name="Imagen 46"/>
+            <wp:cNvGraphicFramePr>
+              <a:graphicFrameLocks xmlns:a="http://schemas.openxmlformats.org/drawingml/2006/main" noChangeAspect="1"/>
+            </wp:cNvGraphicFramePr>
+            <a:graphic xmlns:a="http://schemas.openxmlformats.org/drawingml/2006/main">
+              <a:graphicData uri="http://schemas.openxmlformats.org/drawingml/2006/picture">
+                <pic:pic xmlns:pic="http://schemas.openxmlformats.org/drawingml/2006/picture">
+                  <pic:nvPicPr>
+                    <pic:cNvPr id="0" name="Picture 5"/>
+                    <pic:cNvPicPr>
+                      <a:picLocks noChangeAspect="1" noChangeArrowheads="1"/>
+                    </pic:cNvPicPr>
+                  </pic:nvPicPr>
+                  <pic:blipFill>
+                    <a:blip r:embed="rId15">
+                      <a:extLst>
+                        <a:ext uri="{28A0092B-C50C-407E-A947-70E740481C1C}">
+                          <a14:useLocalDpi xmlns:a14="http://schemas.microsoft.com/office/drawing/2010/main" val="0"/>
+                        </a:ext>
+                      </a:extLst>
+                    </a:blip>
+                    <a:srcRect/>
+                    <a:stretch>
+                      <a:fillRect/>
+                    </a:stretch>
+                  </pic:blipFill>
+                  <pic:spPr bwMode="auto">
+                    <a:xfrm>
+                      <a:off x="0" y="0"/>
+                      <a:ext cx="2729712" cy="3622703"/>
+                    </a:xfrm>
+                    <a:prstGeom prst="rect">
+                      <a:avLst/>
+                    </a:prstGeom>
+                    <a:noFill/>
+                    <a:ln>
+                      <a:noFill/>
+                    </a:ln>
+                  </pic:spPr>
+                </pic:pic>
+              </a:graphicData>
+            </a:graphic>
+          </wp:inline>
+        </w:drawing>
+      </w:r>
+    </w:p>
+    <w:p>
+      <w:pPr>
+        <w:pStyle w:val="Ttulo3"/>
+      </w:pPr>
+      <w:r>
+        <w:t xml:space="preserve">Diagrama de </w:t>
+      </w:r>
+      <w:r>
+        <w:t>actividades</w:t>
+      </w:r>
+    </w:p>
+    <w:p>
+      <w:r>
+        <w:rPr>
+          <w:noProof/>
+        </w:rPr>
+        <w:drawing>
+          <wp:anchor distT="0" distB="0" distL="114300" distR="114300" simplePos="0" relativeHeight="251684864" behindDoc="1" locked="0" layoutInCell="1" allowOverlap="1" wp14:anchorId="204D2888" wp14:editId="27B3D2D8">
+            <wp:simplePos x="0" y="0"/>
+            <wp:positionH relativeFrom="column">
+              <wp:posOffset>-1962</wp:posOffset>
+            </wp:positionH>
+            <wp:positionV relativeFrom="paragraph">
+              <wp:posOffset>-2341</wp:posOffset>
+            </wp:positionV>
+            <wp:extent cx="2952750" cy="3313697"/>
+            <wp:effectExtent l="0" t="0" r="0" b="0"/>
+            <wp:wrapTight wrapText="bothSides">
+              <wp:wrapPolygon edited="0">
+                <wp:start x="0" y="0"/>
+                <wp:lineTo x="0" y="20863"/>
+                <wp:lineTo x="20903" y="20863"/>
+                <wp:lineTo x="20764" y="0"/>
+                <wp:lineTo x="0" y="0"/>
+              </wp:wrapPolygon>
+            </wp:wrapTight>
+            <wp:docPr id="47" name="Imagen 47"/>
+            <wp:cNvGraphicFramePr>
+              <a:graphicFrameLocks xmlns:a="http://schemas.openxmlformats.org/drawingml/2006/main" noChangeAspect="1"/>
+            </wp:cNvGraphicFramePr>
+            <a:graphic xmlns:a="http://schemas.openxmlformats.org/drawingml/2006/main">
+              <a:graphicData uri="http://schemas.openxmlformats.org/drawingml/2006/picture">
+                <pic:pic xmlns:pic="http://schemas.openxmlformats.org/drawingml/2006/picture">
+                  <pic:nvPicPr>
+                    <pic:cNvPr id="0" name="Picture 6"/>
+                    <pic:cNvPicPr>
+                      <a:picLocks noChangeAspect="1" noChangeArrowheads="1"/>
+                    </pic:cNvPicPr>
+                  </pic:nvPicPr>
+                  <pic:blipFill>
+                    <a:blip r:embed="rId16" cstate="print">
+                      <a:extLst>
+                        <a:ext uri="{28A0092B-C50C-407E-A947-70E740481C1C}">
+                          <a14:useLocalDpi xmlns:a14="http://schemas.microsoft.com/office/drawing/2010/main" val="0"/>
+                        </a:ext>
+                      </a:extLst>
+                    </a:blip>
+                    <a:srcRect/>
+                    <a:stretch>
+                      <a:fillRect/>
+                    </a:stretch>
+                  </pic:blipFill>
+                  <pic:spPr bwMode="auto">
+                    <a:xfrm>
+                      <a:off x="0" y="0"/>
+                      <a:ext cx="2952750" cy="3313697"/>
+                    </a:xfrm>
+                    <a:prstGeom prst="rect">
+                      <a:avLst/>
+                    </a:prstGeom>
+                    <a:noFill/>
+                    <a:ln>
+                      <a:noFill/>
+                    </a:ln>
+                  </pic:spPr>
+                </pic:pic>
+              </a:graphicData>
+            </a:graphic>
+            <wp14:sizeRelH relativeFrom="page">
+              <wp14:pctWidth>0</wp14:pctWidth>
+            </wp14:sizeRelH>
+            <wp14:sizeRelV relativeFrom="page">
+              <wp14:pctHeight>0</wp14:pctHeight>
+            </wp14:sizeRelV>
+          </wp:anchor>
+        </w:drawing>
+      </w:r>
+      <w:r>
+        <w:t>En este apartado solo se desarrolló la actividad más importante del desarrollo.</w:t>
+      </w:r>
+    </w:p>
+    <w:p>
+      <w:r>
+        <w:br w:type="page"/>
+      </w:r>
+    </w:p>
+    <w:p>
+      <w:pPr>
+        <w:pStyle w:val="Ttulo3"/>
+      </w:pPr>
+      <w:r>
+        <w:lastRenderedPageBreak/>
+        <w:t>Diagrama de estados</w:t>
+      </w:r>
+    </w:p>
+    <w:p>
+      <w:pPr>
+        <w:pStyle w:val="Ttulo4"/>
+      </w:pPr>
+      <w:r>
+        <w:t>Pokeball states</w:t>
+      </w:r>
+    </w:p>
+    <w:p>
+      <w:r>
+        <w:rPr>
+          <w:noProof/>
+        </w:rPr>
+        <w:drawing>
+          <wp:inline distT="0" distB="0" distL="0" distR="0" wp14:anchorId="5152CF90" wp14:editId="70F1AC63">
+            <wp:extent cx="5600700" cy="2543175"/>
+            <wp:effectExtent l="0" t="0" r="0" b="0"/>
+            <wp:docPr id="48" name="Imagen 48"/>
+            <wp:cNvGraphicFramePr>
+              <a:graphicFrameLocks xmlns:a="http://schemas.openxmlformats.org/drawingml/2006/main" noChangeAspect="1"/>
+            </wp:cNvGraphicFramePr>
+            <a:graphic xmlns:a="http://schemas.openxmlformats.org/drawingml/2006/main">
+              <a:graphicData uri="http://schemas.openxmlformats.org/drawingml/2006/picture">
+                <pic:pic xmlns:pic="http://schemas.openxmlformats.org/drawingml/2006/picture">
+                  <pic:nvPicPr>
+                    <pic:cNvPr id="0" name="Picture 7"/>
+                    <pic:cNvPicPr>
+                      <a:picLocks noChangeAspect="1" noChangeArrowheads="1"/>
+                    </pic:cNvPicPr>
+                  </pic:nvPicPr>
+                  <pic:blipFill>
+                    <a:blip r:embed="rId17">
+                      <a:extLst>
+                        <a:ext uri="{28A0092B-C50C-407E-A947-70E740481C1C}">
+                          <a14:useLocalDpi xmlns:a14="http://schemas.microsoft.com/office/drawing/2010/main" val="0"/>
+                        </a:ext>
+                      </a:extLst>
+                    </a:blip>
+                    <a:srcRect/>
+                    <a:stretch>
+                      <a:fillRect/>
+                    </a:stretch>
+                  </pic:blipFill>
+                  <pic:spPr bwMode="auto">
+                    <a:xfrm>
+                      <a:off x="0" y="0"/>
+                      <a:ext cx="5600700" cy="2543175"/>
+                    </a:xfrm>
+                    <a:prstGeom prst="rect">
+                      <a:avLst/>
+                    </a:prstGeom>
+                    <a:noFill/>
+                    <a:ln>
+                      <a:noFill/>
+                    </a:ln>
+                  </pic:spPr>
+                </pic:pic>
+              </a:graphicData>
+            </a:graphic>
+          </wp:inline>
+        </w:drawing>
+      </w:r>
+    </w:p>
+    <w:p>
+      <w:pPr>
+        <w:pStyle w:val="Ttulo4"/>
+      </w:pPr>
+      <w:r>
+        <w:t>Pokemon states</w:t>
+      </w:r>
+    </w:p>
+    <w:p>
+      <w:pPr>
+        <w:pStyle w:val="Ttulo4"/>
+      </w:pPr>
+      <w:r>
+        <w:rPr>
+          <w:noProof/>
+        </w:rPr>
+        <w:drawing>
+          <wp:inline distT="0" distB="0" distL="0" distR="0" wp14:anchorId="500DD8E1" wp14:editId="634E0E23">
+            <wp:extent cx="5610225" cy="2847975"/>
+            <wp:effectExtent l="0" t="0" r="0" b="0"/>
+            <wp:docPr id="49" name="Imagen 49"/>
+            <wp:cNvGraphicFramePr>
+              <a:graphicFrameLocks xmlns:a="http://schemas.openxmlformats.org/drawingml/2006/main" noChangeAspect="1"/>
+            </wp:cNvGraphicFramePr>
+            <a:graphic xmlns:a="http://schemas.openxmlformats.org/drawingml/2006/main">
+              <a:graphicData uri="http://schemas.openxmlformats.org/drawingml/2006/picture">
+                <pic:pic xmlns:pic="http://schemas.openxmlformats.org/drawingml/2006/picture">
+                  <pic:nvPicPr>
+                    <pic:cNvPr id="0" name="Picture 8"/>
+                    <pic:cNvPicPr>
+                      <a:picLocks noChangeAspect="1" noChangeArrowheads="1"/>
+                    </pic:cNvPicPr>
+                  </pic:nvPicPr>
+                  <pic:blipFill>
+                    <a:blip r:embed="rId18">
+                      <a:extLst>
+                        <a:ext uri="{28A0092B-C50C-407E-A947-70E740481C1C}">
+                          <a14:useLocalDpi xmlns:a14="http://schemas.microsoft.com/office/drawing/2010/main" val="0"/>
+                        </a:ext>
+                      </a:extLst>
+                    </a:blip>
+                    <a:srcRect/>
+                    <a:stretch>
+                      <a:fillRect/>
+                    </a:stretch>
+                  </pic:blipFill>
+                  <pic:spPr bwMode="auto">
+                    <a:xfrm>
+                      <a:off x="0" y="0"/>
+                      <a:ext cx="5610225" cy="2847975"/>
+                    </a:xfrm>
+                    <a:prstGeom prst="rect">
+                      <a:avLst/>
+                    </a:prstGeom>
+                    <a:noFill/>
+                    <a:ln>
+                      <a:noFill/>
+                    </a:ln>
+                  </pic:spPr>
+                </pic:pic>
+              </a:graphicData>
+            </a:graphic>
+          </wp:inline>
+        </w:drawing>
+      </w:r>
+    </w:p>
+    <w:p>
+      <w:pPr>
+        <w:rPr>
+          <w:rFonts w:asciiTheme="majorHAnsi" w:eastAsiaTheme="majorEastAsia" w:hAnsiTheme="majorHAnsi" w:cstheme="majorBidi"/>
+          <w:iCs/>
+          <w:color w:val="C00000"/>
+          <w:sz w:val="28"/>
+        </w:rPr>
+      </w:pPr>
+      <w:r>
+        <w:br w:type="page"/>
+      </w:r>
+    </w:p>
+    <w:p>
+      <w:pPr>
+        <w:pStyle w:val="Ttulo2"/>
+      </w:pPr>
+      <w:r>
+        <w:lastRenderedPageBreak/>
+        <w:t>Sobre el alcance desarrollado</w:t>
+      </w:r>
+    </w:p>
+    <w:p>
+      <w:pPr>
+        <w:pStyle w:val="Prrafodelista"/>
+        <w:numPr>
+          <w:ilvl w:val="0"/>
+          <w:numId w:val="5"/>
+        </w:numPr>
+      </w:pPr>
+      <w:r>
+        <w:t>Por cuestión de dedicar tiempo de investigación varios requisitos (no prioritarios) no se alcanzaron a cumplir, sin embargo, el resultado es satisfactorio y muy bien logrado.</w:t>
+      </w:r>
+    </w:p>
+    <w:p>
+      <w:pPr>
+        <w:pStyle w:val="Prrafodelista"/>
+        <w:numPr>
+          <w:ilvl w:val="0"/>
+          <w:numId w:val="5"/>
+        </w:numPr>
+      </w:pPr>
+      <w:r>
+        <w:t>No se pudo practicar TDD por cuestión de tiempo.</w:t>
+      </w:r>
+    </w:p>
+    <w:p>
+      <w:pPr>
+        <w:pStyle w:val="Prrafodelista"/>
+        <w:numPr>
+          <w:ilvl w:val="0"/>
+          <w:numId w:val="5"/>
+        </w:numPr>
+      </w:pPr>
+      <w:r>
+        <w:t>Se tuvo que desarrollador sobre el SDK de Vuforia por cuestión de tiempo ya que este no necesitaba investigación.</w:t>
+      </w:r>
+    </w:p>
+    <w:p>
+      <w:pPr>
+        <w:pStyle w:val="Prrafodelista"/>
+        <w:numPr>
+          <w:ilvl w:val="0"/>
+          <w:numId w:val="5"/>
+        </w:numPr>
+      </w:pPr>
+      <w:r>
+        <w:t>La built para PC aunque se construyó no funciona debido a que Vuforia no es compatible con esta.</w:t>
+      </w:r>
+    </w:p>
+    <w:p>
+      <w:pPr>
+        <w:pStyle w:val="Prrafodelista"/>
+        <w:numPr>
+          <w:ilvl w:val="0"/>
+          <w:numId w:val="5"/>
+        </w:numPr>
+      </w:pPr>
+      <w:r>
+        <w:t>Los requisitos que quedaron por cumplir son relativamente cortos y su desarrollado es totalmente compatible con el sistema actual si necesidad de reescribir o cambiar mucho código gracias al buen planteamiento del sistema.</w:t>
+      </w:r>
+    </w:p>
+    <w:p>
+      <w:pPr>
+        <w:pStyle w:val="Prrafodelista"/>
+        <w:numPr>
+          <w:ilvl w:val="0"/>
+          <w:numId w:val="5"/>
+        </w:numPr>
+      </w:pPr>
+      <w:r>
+        <w:t>Algunos artefactos no se diseñaron por cuestión de tiempo e inexperiencia con estos.</w:t>
+      </w:r>
+    </w:p>
+    <w:p>
+      <w:pPr>
+        <w:pStyle w:val="Prrafodelista"/>
+        <w:numPr>
+          <w:ilvl w:val="0"/>
+          <w:numId w:val="5"/>
+        </w:numPr>
+      </w:pPr>
+      <w:r>
+        <w:t>Solo existe una parte de código que puede considerar una refactorización. Esta ubicado entre el script Pokemon y Pokeball, ambos comparten código muy similar y se podría considerar una clase padre, al igual que sus estados.</w:t>
+      </w:r>
+    </w:p>
     <w:sectPr>
-      <w:headerReference w:type="even" r:id="rId12"/>
-      <w:headerReference w:type="default" r:id="rId13"/>
-      <w:footerReference w:type="even" r:id="rId14"/>
-      <w:footerReference w:type="default" r:id="rId15"/>
-      <w:headerReference w:type="first" r:id="rId16"/>
+      <w:headerReference w:type="even" r:id="rId19"/>
+      <w:headerReference w:type="default" r:id="rId20"/>
+      <w:footerReference w:type="even" r:id="rId21"/>
+      <w:footerReference w:type="default" r:id="rId22"/>
+      <w:headerReference w:type="first" r:id="rId23"/>
       <w:pgSz w:w="12240" w:h="15840"/>
       <w:pgMar w:top="1417" w:right="1701" w:bottom="1417" w:left="1701" w:header="708" w:footer="708" w:gutter="0"/>
       <w:pgNumType w:fmt="numberInDash"/>
@@ -13248,6 +14254,7 @@
         <w:dataBinding w:prefixMappings="xmlns:ns0='http://schemas.openxmlformats.org/officeDocument/2006/extended-properties' " w:xpath="/ns0:Properties[1]/ns0:Company[1]" w:storeItemID="{6668398D-A668-4E3E-A5EB-62B293D839F1}"/>
         <w:text/>
       </w:sdtPr>
+      <w:sdtEndPr/>
       <w:sdtContent>
         <w:r>
           <w:t>Powered by NTC Estudio</w:t>
@@ -13321,6 +14328,7 @@
         <w:dataBinding w:prefixMappings="xmlns:ns0='http://purl.org/dc/elements/1.1/' xmlns:ns1='http://schemas.openxmlformats.org/package/2006/metadata/core-properties' " w:xpath="/ns1:coreProperties[1]/ns0:title[1]" w:storeItemID="{6C3C8BC8-F283-45AE-878A-BAB7291924A1}"/>
         <w:text/>
       </w:sdtPr>
+      <w:sdtEndPr/>
       <w:sdtContent>
         <w:r>
           <w:t>Documento técnico</w:t>
@@ -13715,7 +14723,7 @@
   <w:abstractNum w:abstractNumId="3" w15:restartNumberingAfterBreak="0">
     <w:nsid w:val="792E2A9B"/>
     <w:multiLevelType w:val="hybridMultilevel"/>
-    <w:tmpl w:val="8836141E"/>
+    <w:tmpl w:val="9524FA3C"/>
     <w:lvl w:ilvl="0" w:tplc="240A0001">
       <w:start w:val="1"/>
       <w:numFmt w:val="bullet"/>
@@ -15252,8 +16260,15 @@
   </w:compat>
   <w:rsids>
     <w:rsidRoot w:val="00E6085D"/>
+    <w:rsid w:val="00256864"/>
+    <w:rsid w:val="002C6AAC"/>
+    <w:rsid w:val="00394FBE"/>
+    <w:rsid w:val="00551D1B"/>
     <w:rsid w:val="00561C3D"/>
+    <w:rsid w:val="007473CA"/>
+    <w:rsid w:val="00A32196"/>
     <w:rsid w:val="00E6085D"/>
+    <w:rsid w:val="00ED3BA7"/>
   </w:rsids>
   <m:mathPr>
     <m:mathFont m:val="Cambria Math"/>

</xml_diff>